<commit_message>
continue working on print.ams in .docx
</commit_message>
<xml_diff>
--- a/Verslag_G02.docx
+++ b/Verslag_G02.docx
@@ -3458,7 +3458,21 @@
           <w:rFonts w:cs="Arial"/>
           <w:lang w:val="nl-BE"/>
         </w:rPr>
-        <w:t xml:space="preserve"> zich heft vergist door op ‘d’ te drukken wanneer het bord nog leeg is.</w:t>
+        <w:t xml:space="preserve"> zich he</w:t>
+      </w:r>
+      <w:r>
+        <w:rPr>
+          <w:rFonts w:cs="Arial"/>
+          <w:lang w:val="nl-BE"/>
+        </w:rPr>
+        <w:t>e</w:t>
+      </w:r>
+      <w:r>
+        <w:rPr>
+          <w:rFonts w:cs="Arial"/>
+          <w:lang w:val="nl-BE"/>
+        </w:rPr>
+        <w:t>ft vergist door op ‘d’ te drukken wanneer het bord nog leeg is.</w:t>
       </w:r>
     </w:p>
     <w:p>
@@ -5123,7 +5137,21 @@
           <w:rFonts w:cs="Arial"/>
           <w:lang w:val="nl-BE"/>
         </w:rPr>
-        <w:t>Hier vind je alles wat te maken heft met het gebruik van de keyboard als interactie. Hier</w:t>
+        <w:t>Hier vind je alles wat te maken h</w:t>
+      </w:r>
+      <w:r>
+        <w:rPr>
+          <w:rFonts w:cs="Arial"/>
+          <w:lang w:val="nl-BE"/>
+        </w:rPr>
+        <w:t>e</w:t>
+      </w:r>
+      <w:r>
+        <w:rPr>
+          <w:rFonts w:cs="Arial"/>
+          <w:lang w:val="nl-BE"/>
+        </w:rPr>
+        <w:t>eft met het gebruik van de keyboard als interactie. Hier</w:t>
       </w:r>
       <w:r>
         <w:rPr>
@@ -5216,7 +5244,21 @@
           <w:rFonts w:cs="Arial"/>
           <w:lang w:val="nl-BE"/>
         </w:rPr>
-        <w:t>Hierin kan je de procedures _keyb_installKeyboardHandler, _keyb_unistallKeyboardHandler, keyboardHandler, delay numbersInput, numbersInputGame, keysMenuNavigation.</w:t>
+        <w:t>Hierin kan je de procedures _keyb_installKeyboardHandler, _keyb_unistallKeyboardHandler, keyboardHandler, delay numbersInput, numbersInputGame, keysMenuNavigation</w:t>
+      </w:r>
+      <w:r>
+        <w:rPr>
+          <w:rFonts w:cs="Arial"/>
+          <w:lang w:val="nl-BE"/>
+        </w:rPr>
+        <w:t xml:space="preserve"> terug vinden</w:t>
+      </w:r>
+      <w:r>
+        <w:rPr>
+          <w:rFonts w:cs="Arial"/>
+          <w:lang w:val="nl-BE"/>
+        </w:rPr>
+        <w:t>.</w:t>
       </w:r>
     </w:p>
     <w:p>
@@ -5804,7 +5846,21 @@
           <w:rFonts w:cs="Arial"/>
           <w:lang w:val="nl-BE"/>
         </w:rPr>
-        <w:t xml:space="preserve">Hier vind je alles wat te maken heft met het gebruik van </w:t>
+        <w:t>Hier vind je alles wat te maken h</w:t>
+      </w:r>
+      <w:r>
+        <w:rPr>
+          <w:rFonts w:cs="Arial"/>
+          <w:lang w:val="nl-BE"/>
+        </w:rPr>
+        <w:t>e</w:t>
+      </w:r>
+      <w:r>
+        <w:rPr>
+          <w:rFonts w:cs="Arial"/>
+          <w:lang w:val="nl-BE"/>
+        </w:rPr>
+        <w:t xml:space="preserve">eft met het gebruik van </w:t>
       </w:r>
       <w:r>
         <w:rPr>
@@ -5914,6 +5970,13 @@
           <w:lang w:val="nl-BE"/>
         </w:rPr>
         <w:t>meInteraction en buttonInteraction</w:t>
+      </w:r>
+      <w:r>
+        <w:rPr>
+          <w:rFonts w:cs="Arial"/>
+          <w:lang w:val="nl-BE"/>
+        </w:rPr>
+        <w:t xml:space="preserve"> terug vinden</w:t>
       </w:r>
       <w:r>
         <w:rPr>
@@ -6409,6 +6472,466 @@
           <w:lang w:val="nl-BE"/>
         </w:rPr>
       </w:pPr>
+      <w:r>
+        <w:rPr>
+          <w:lang w:val="nl-BE"/>
+        </w:rPr>
+        <w:lastRenderedPageBreak/>
+        <w:t>Print.asm</w:t>
+      </w:r>
+    </w:p>
+    <w:p>
+      <w:pPr>
+        <w:rPr>
+          <w:rFonts w:cs="Arial"/>
+          <w:lang w:val="nl-BE"/>
+        </w:rPr>
+      </w:pPr>
+      <w:r>
+        <w:rPr>
+          <w:rFonts w:cs="Arial"/>
+          <w:lang w:val="nl-BE"/>
+        </w:rPr>
+        <w:t>Hier vind je alles wat te maken he</w:t>
+      </w:r>
+      <w:r>
+        <w:rPr>
+          <w:rFonts w:cs="Arial"/>
+          <w:lang w:val="nl-BE"/>
+        </w:rPr>
+        <w:t>e</w:t>
+      </w:r>
+      <w:r>
+        <w:rPr>
+          <w:rFonts w:cs="Arial"/>
+          <w:lang w:val="nl-BE"/>
+        </w:rPr>
+        <w:t>ft met</w:t>
+      </w:r>
+      <w:r>
+        <w:rPr>
+          <w:rFonts w:cs="Arial"/>
+          <w:lang w:val="nl-BE"/>
+        </w:rPr>
+        <w:t xml:space="preserve"> elementen printen op het scherm</w:t>
+      </w:r>
+      <w:r>
+        <w:rPr>
+          <w:rFonts w:cs="Arial"/>
+          <w:lang w:val="nl-BE"/>
+        </w:rPr>
+        <w:t>. Hier</w:t>
+      </w:r>
+      <w:r>
+        <w:rPr>
+          <w:rFonts w:cs="Arial"/>
+          <w:lang w:val="nl-BE"/>
+        </w:rPr>
+        <w:t xml:space="preserve"> </w:t>
+      </w:r>
+      <w:r>
+        <w:rPr>
+          <w:rFonts w:cs="Arial"/>
+          <w:lang w:val="nl-BE"/>
+        </w:rPr>
+        <w:t>ook werd het opgesplitst in datasegement</w:t>
+      </w:r>
+      <w:r>
+        <w:rPr>
+          <w:rFonts w:cs="Arial"/>
+          <w:lang w:val="nl-BE"/>
+        </w:rPr>
+        <w:t xml:space="preserve"> </w:t>
+      </w:r>
+      <w:r>
+        <w:rPr>
+          <w:rFonts w:cs="Arial"/>
+          <w:lang w:val="nl-BE"/>
+        </w:rPr>
+        <w:t>en codesegem</w:t>
+      </w:r>
+      <w:r>
+        <w:rPr>
+          <w:rFonts w:cs="Arial"/>
+          <w:lang w:val="nl-BE"/>
+        </w:rPr>
+        <w:t>e</w:t>
+      </w:r>
+      <w:r>
+        <w:rPr>
+          <w:rFonts w:cs="Arial"/>
+          <w:lang w:val="nl-BE"/>
+        </w:rPr>
+        <w:t>nt.</w:t>
+      </w:r>
+    </w:p>
+    <w:p>
+      <w:pPr>
+        <w:rPr>
+          <w:rFonts w:cs="Arial"/>
+          <w:lang w:val="nl-BE"/>
+        </w:rPr>
+      </w:pPr>
+    </w:p>
+    <w:p>
+      <w:pPr>
+        <w:pStyle w:val="Heading3"/>
+      </w:pPr>
+      <w:r>
+        <w:t>Codesegement</w:t>
+      </w:r>
+    </w:p>
+    <w:p>
+      <w:pPr>
+        <w:rPr>
+          <w:lang w:val="nl-BE"/>
+        </w:rPr>
+      </w:pPr>
+    </w:p>
+    <w:p>
+      <w:pPr>
+        <w:rPr>
+          <w:lang w:val="nl-BE"/>
+        </w:rPr>
+      </w:pPr>
+      <w:r>
+        <w:rPr>
+          <w:lang w:val="nl-BE"/>
+        </w:rPr>
+        <w:t>Hier kan je de procedures moveCursor, printChar, printString en printScore terugvinden.</w:t>
+      </w:r>
+    </w:p>
+    <w:p>
+      <w:pPr>
+        <w:rPr>
+          <w:lang w:val="nl-BE"/>
+        </w:rPr>
+      </w:pPr>
+    </w:p>
+    <w:p>
+      <w:pPr>
+        <w:pStyle w:val="ListParagraph"/>
+        <w:numPr>
+          <w:ilvl w:val="0"/>
+          <w:numId w:val="20"/>
+        </w:numPr>
+        <w:rPr>
+          <w:lang w:val="nl-BE"/>
+        </w:rPr>
+      </w:pPr>
+      <w:r>
+        <w:rPr>
+          <w:lang w:val="nl-BE"/>
+        </w:rPr>
+        <w:t>MoveCursor zorgt ervoor dat je de cursor op het scherm kan verplaatsen naar de gewenste locatie.</w:t>
+      </w:r>
+    </w:p>
+    <w:p>
+      <w:pPr>
+        <w:pStyle w:val="ListParagraph"/>
+        <w:numPr>
+          <w:ilvl w:val="0"/>
+          <w:numId w:val="20"/>
+        </w:numPr>
+        <w:rPr>
+          <w:lang w:val="nl-BE"/>
+        </w:rPr>
+      </w:pPr>
+      <w:r>
+        <w:rPr>
+          <w:lang w:val="nl-BE"/>
+        </w:rPr>
+        <w:t>PrintChar laat je toe op een charter op het scherm te printen.</w:t>
+      </w:r>
+    </w:p>
+    <w:p>
+      <w:pPr>
+        <w:pStyle w:val="ListParagraph"/>
+        <w:numPr>
+          <w:ilvl w:val="0"/>
+          <w:numId w:val="20"/>
+        </w:numPr>
+        <w:rPr>
+          <w:lang w:val="nl-BE"/>
+        </w:rPr>
+      </w:pPr>
+      <w:r>
+        <w:rPr>
+          <w:lang w:val="nl-BE"/>
+        </w:rPr>
+        <w:t>PrintString laat je toe om een volledige string te printen op het scherm. Je kan ook newline printen door gebruik te maken van het symbool ‘~’ en een string eindigt altijd met het symbool ‘$’.</w:t>
+      </w:r>
+    </w:p>
+    <w:p>
+      <w:pPr>
+        <w:pStyle w:val="ListParagraph"/>
+        <w:numPr>
+          <w:ilvl w:val="0"/>
+          <w:numId w:val="20"/>
+        </w:numPr>
+        <w:rPr>
+          <w:lang w:val="nl-BE"/>
+        </w:rPr>
+      </w:pPr>
+      <w:r>
+        <w:rPr>
+          <w:lang w:val="nl-BE"/>
+        </w:rPr>
+        <w:t xml:space="preserve">PrintScore laat je toe om de score op het scherm te tonen. Deze is wat special omdat het enkel </w:t>
+      </w:r>
+      <w:r>
+        <w:rPr>
+          <w:lang w:val="nl-BE"/>
+        </w:rPr>
+        <w:t>om getallen</w:t>
+      </w:r>
+      <w:r>
+        <w:rPr>
+          <w:lang w:val="nl-BE"/>
+        </w:rPr>
+        <w:t xml:space="preserve"> gaat.</w:t>
+      </w:r>
+      <w:r>
+        <w:rPr>
+          <w:lang w:val="nl-BE"/>
+        </w:rPr>
+        <w:t xml:space="preserve"> Een toevoeging vergeleken met het oude versie si wel dat er nu geen limiet staat op hoeveel potjes je kan spelen, je kan nu maximaal zoveel representeren als je met 1 byte kun doen.</w:t>
+      </w:r>
+    </w:p>
+    <w:p>
+      <w:pPr>
+        <w:rPr>
+          <w:lang w:val="nl-BE"/>
+        </w:rPr>
+      </w:pPr>
+    </w:p>
+    <w:p>
+      <w:pPr>
+        <w:pStyle w:val="Heading3"/>
+      </w:pPr>
+      <w:r>
+        <w:t xml:space="preserve">Datasegement </w:t>
+      </w:r>
+    </w:p>
+    <w:p>
+      <w:pPr>
+        <w:rPr>
+          <w:lang w:val="nl-BE"/>
+        </w:rPr>
+      </w:pPr>
+    </w:p>
+    <w:p>
+      <w:pPr>
+        <w:rPr>
+          <w:lang w:val="nl-BE"/>
+        </w:rPr>
+      </w:pPr>
+      <w:r>
+        <w:rPr>
+          <w:lang w:val="nl-BE"/>
+        </w:rPr>
+        <w:t>Deze is wat opgedeeld in variabelen, titels, interacties, game announcements, extra tekst en difficulties.</w:t>
+      </w:r>
+    </w:p>
+    <w:p>
+      <w:pPr>
+        <w:rPr>
+          <w:lang w:val="nl-BE"/>
+        </w:rPr>
+      </w:pPr>
+      <w:r>
+        <w:rPr>
+          <w:lang w:val="nl-BE"/>
+        </w:rPr>
+        <w:t>Alles dat niet to</w:t>
+      </w:r>
+      <w:r>
+        <w:rPr>
+          <w:lang w:val="nl-BE"/>
+        </w:rPr>
+        <w:t>t</w:t>
+      </w:r>
+      <w:r>
+        <w:rPr>
+          <w:lang w:val="nl-BE"/>
+        </w:rPr>
+        <w:t xml:space="preserve"> de </w:t>
+      </w:r>
+      <w:r>
+        <w:rPr>
+          <w:lang w:val="nl-BE"/>
+        </w:rPr>
+        <w:t>variabelen</w:t>
+      </w:r>
+      <w:r>
+        <w:rPr>
+          <w:lang w:val="nl-BE"/>
+        </w:rPr>
+        <w:t xml:space="preserve"> behoort zijn strings.</w:t>
+      </w:r>
+    </w:p>
+    <w:p>
+      <w:pPr>
+        <w:rPr>
+          <w:sz w:val="20"/>
+          <w:szCs w:val="24"/>
+          <w:lang w:val="nl-BE"/>
+        </w:rPr>
+      </w:pPr>
+    </w:p>
+    <w:p>
+      <w:pPr>
+        <w:pStyle w:val="Heading4"/>
+      </w:pPr>
+      <w:r>
+        <w:t>Constants</w:t>
+      </w:r>
+    </w:p>
+    <w:p>
+      <w:pPr>
+        <w:rPr>
+          <w:lang w:val="nl-BE"/>
+        </w:rPr>
+      </w:pPr>
+    </w:p>
+    <w:p>
+      <w:pPr>
+        <w:rPr>
+          <w:lang w:val="nl-BE"/>
+        </w:rPr>
+      </w:pPr>
+      <w:r>
+        <w:rPr>
+          <w:lang w:val="nl-BE"/>
+        </w:rPr>
+        <w:t>Onder Constants kan je de volgende variabelen in terug vinden: winnerCount, cursorPosVert en cursorPosHor.</w:t>
+      </w:r>
+    </w:p>
+    <w:p>
+      <w:pPr>
+        <w:rPr>
+          <w:lang w:val="nl-BE"/>
+        </w:rPr>
+      </w:pPr>
+    </w:p>
+    <w:p>
+      <w:pPr>
+        <w:pStyle w:val="ListParagraph"/>
+        <w:numPr>
+          <w:ilvl w:val="0"/>
+          <w:numId w:val="22"/>
+        </w:numPr>
+        <w:rPr>
+          <w:lang w:val="nl-BE"/>
+        </w:rPr>
+      </w:pPr>
+      <w:r>
+        <w:rPr>
+          <w:lang w:val="nl-BE"/>
+        </w:rPr>
+        <w:t xml:space="preserve">WinnerCount houdt bij wie hoeveel keer al heeft </w:t>
+      </w:r>
+      <w:r>
+        <w:rPr>
+          <w:lang w:val="nl-BE"/>
+        </w:rPr>
+        <w:t>gewonnen (hoeveel keer gelijk spel, speler 1 en speler2).</w:t>
+      </w:r>
+    </w:p>
+    <w:p>
+      <w:pPr>
+        <w:pStyle w:val="ListParagraph"/>
+        <w:numPr>
+          <w:ilvl w:val="0"/>
+          <w:numId w:val="22"/>
+        </w:numPr>
+        <w:rPr>
+          <w:lang w:val="nl-BE"/>
+        </w:rPr>
+      </w:pPr>
+      <w:r>
+        <w:rPr>
+          <w:lang w:val="nl-BE"/>
+        </w:rPr>
+        <w:t>CursorPosVert is de hoogt van elk van de teksten die je moet afbeelden, deze worden voor gesteld in het aantal regels.</w:t>
+      </w:r>
+    </w:p>
+    <w:p>
+      <w:pPr>
+        <w:pStyle w:val="ListParagraph"/>
+        <w:numPr>
+          <w:ilvl w:val="0"/>
+          <w:numId w:val="22"/>
+        </w:numPr>
+        <w:rPr>
+          <w:lang w:val="nl-BE"/>
+        </w:rPr>
+      </w:pPr>
+      <w:r>
+        <w:rPr>
+          <w:lang w:val="nl-BE"/>
+        </w:rPr>
+        <w:t>CursorPosHor is de breedte waarop de eerst volgende karakter moet komen als je een getal hoger dan 9 moet afbeelden.</w:t>
+      </w:r>
+    </w:p>
+    <w:p>
+      <w:pPr>
+        <w:rPr>
+          <w:lang w:val="nl-BE"/>
+        </w:rPr>
+      </w:pPr>
+    </w:p>
+    <w:p>
+      <w:pPr>
+        <w:pStyle w:val="Heading4"/>
+      </w:pPr>
+      <w:r>
+        <w:t>Titels</w:t>
+      </w:r>
+    </w:p>
+    <w:p>
+      <w:pPr>
+        <w:rPr>
+          <w:lang w:val="nl-BE"/>
+        </w:rPr>
+      </w:pPr>
+    </w:p>
+    <w:p>
+      <w:pPr>
+        <w:rPr>
+          <w:lang w:val="nl-BE"/>
+        </w:rPr>
+      </w:pPr>
+    </w:p>
+    <w:p>
+      <w:pPr>
+        <w:rPr>
+          <w:lang w:val="nl-BE"/>
+        </w:rPr>
+      </w:pPr>
+    </w:p>
+    <w:p>
+      <w:pPr>
+        <w:spacing w:after="160" w:line="259" w:lineRule="auto"/>
+        <w:ind w:left="0" w:firstLine="0"/>
+        <w:jc w:val="left"/>
+        <w:rPr>
+          <w:lang w:val="nl-BE"/>
+        </w:rPr>
+      </w:pPr>
+      <w:r>
+        <w:rPr>
+          <w:lang w:val="nl-BE"/>
+        </w:rPr>
+        <w:br w:type="page"/>
+      </w:r>
+    </w:p>
+    <w:p>
+      <w:pPr>
+        <w:rPr>
+          <w:lang w:val="nl-BE"/>
+        </w:rPr>
+      </w:pPr>
     </w:p>
     <w:p>
       <w:pPr>
@@ -11260,23 +11783,7 @@
           <w:rFonts w:cs="Arial"/>
           <w:lang w:val="nl-BE"/>
         </w:rPr>
-        <w:t xml:space="preserve">, colors, vertical, horizontal, field, statusGrid, gridValues, </w:t>
-      </w:r>
-      <w:proofErr w:type="spellStart"/>
-      <w:r>
-        <w:rPr>
-          <w:rFonts w:cs="Arial"/>
-          <w:lang w:val="nl-BE"/>
-        </w:rPr>
-        <w:t>winnerCount</w:t>
-      </w:r>
-      <w:proofErr w:type="spellEnd"/>
-      <w:r>
-        <w:rPr>
-          <w:rFonts w:cs="Arial"/>
-          <w:lang w:val="nl-BE"/>
-        </w:rPr>
-        <w:t xml:space="preserve">, </w:t>
+        <w:t xml:space="preserve">, colors, vertical, horizontal, field, statusGrid, gridValues, winnerCount, </w:t>
       </w:r>
       <w:proofErr w:type="spellStart"/>
       <w:r>
@@ -11658,7 +12165,6 @@
           <w:lang w:val="nl-BE"/>
         </w:rPr>
       </w:pPr>
-      <w:proofErr w:type="spellStart"/>
       <w:proofErr w:type="gramStart"/>
       <w:r>
         <w:rPr>
@@ -11667,7 +12173,6 @@
         </w:rPr>
         <w:t>winnerCount</w:t>
       </w:r>
-      <w:proofErr w:type="spellEnd"/>
       <w:proofErr w:type="gramEnd"/>
       <w:r>
         <w:rPr>
@@ -16859,6 +17364,93 @@
     </w:lvl>
   </w:abstractNum>
   <w:abstractNum w:abstractNumId="8" w15:restartNumberingAfterBreak="0">
+    <w:nsid w:val="2A4F492A"/>
+    <w:multiLevelType w:val="hybridMultilevel"/>
+    <w:tmpl w:val="D4708E06"/>
+    <w:lvl w:ilvl="0" w:tplc="1A92B6B0">
+      <w:start w:val="1"/>
+      <w:numFmt w:val="lowerRoman"/>
+      <w:pStyle w:val="Heading4"/>
+      <w:lvlText w:val="%1."/>
+      <w:lvlJc w:val="right"/>
+      <w:pPr>
+        <w:ind w:left="2138" w:hanging="360"/>
+      </w:pPr>
+    </w:lvl>
+    <w:lvl w:ilvl="1" w:tplc="20000019" w:tentative="1">
+      <w:start w:val="1"/>
+      <w:numFmt w:val="lowerLetter"/>
+      <w:lvlText w:val="%2."/>
+      <w:lvlJc w:val="left"/>
+      <w:pPr>
+        <w:ind w:left="2858" w:hanging="360"/>
+      </w:pPr>
+    </w:lvl>
+    <w:lvl w:ilvl="2" w:tplc="2000001B" w:tentative="1">
+      <w:start w:val="1"/>
+      <w:numFmt w:val="lowerRoman"/>
+      <w:lvlText w:val="%3."/>
+      <w:lvlJc w:val="right"/>
+      <w:pPr>
+        <w:ind w:left="3578" w:hanging="180"/>
+      </w:pPr>
+    </w:lvl>
+    <w:lvl w:ilvl="3" w:tplc="2000000F" w:tentative="1">
+      <w:start w:val="1"/>
+      <w:numFmt w:val="decimal"/>
+      <w:lvlText w:val="%4."/>
+      <w:lvlJc w:val="left"/>
+      <w:pPr>
+        <w:ind w:left="4298" w:hanging="360"/>
+      </w:pPr>
+    </w:lvl>
+    <w:lvl w:ilvl="4" w:tplc="20000019" w:tentative="1">
+      <w:start w:val="1"/>
+      <w:numFmt w:val="lowerLetter"/>
+      <w:lvlText w:val="%5."/>
+      <w:lvlJc w:val="left"/>
+      <w:pPr>
+        <w:ind w:left="5018" w:hanging="360"/>
+      </w:pPr>
+    </w:lvl>
+    <w:lvl w:ilvl="5" w:tplc="2000001B" w:tentative="1">
+      <w:start w:val="1"/>
+      <w:numFmt w:val="lowerRoman"/>
+      <w:lvlText w:val="%6."/>
+      <w:lvlJc w:val="right"/>
+      <w:pPr>
+        <w:ind w:left="5738" w:hanging="180"/>
+      </w:pPr>
+    </w:lvl>
+    <w:lvl w:ilvl="6" w:tplc="2000000F" w:tentative="1">
+      <w:start w:val="1"/>
+      <w:numFmt w:val="decimal"/>
+      <w:lvlText w:val="%7."/>
+      <w:lvlJc w:val="left"/>
+      <w:pPr>
+        <w:ind w:left="6458" w:hanging="360"/>
+      </w:pPr>
+    </w:lvl>
+    <w:lvl w:ilvl="7" w:tplc="20000019" w:tentative="1">
+      <w:start w:val="1"/>
+      <w:numFmt w:val="lowerLetter"/>
+      <w:lvlText w:val="%8."/>
+      <w:lvlJc w:val="left"/>
+      <w:pPr>
+        <w:ind w:left="7178" w:hanging="360"/>
+      </w:pPr>
+    </w:lvl>
+    <w:lvl w:ilvl="8" w:tplc="2000001B" w:tentative="1">
+      <w:start w:val="1"/>
+      <w:numFmt w:val="lowerRoman"/>
+      <w:lvlText w:val="%9."/>
+      <w:lvlJc w:val="right"/>
+      <w:pPr>
+        <w:ind w:left="7898" w:hanging="180"/>
+      </w:pPr>
+    </w:lvl>
+  </w:abstractNum>
+  <w:abstractNum w:abstractNumId="9" w15:restartNumberingAfterBreak="0">
     <w:nsid w:val="2BE825B6"/>
     <w:multiLevelType w:val="hybridMultilevel"/>
     <w:tmpl w:val="E13EA32C"/>
@@ -16971,7 +17563,120 @@
       </w:rPr>
     </w:lvl>
   </w:abstractNum>
-  <w:abstractNum w:abstractNumId="9" w15:restartNumberingAfterBreak="0">
+  <w:abstractNum w:abstractNumId="10" w15:restartNumberingAfterBreak="0">
+    <w:nsid w:val="4AB6733B"/>
+    <w:multiLevelType w:val="hybridMultilevel"/>
+    <w:tmpl w:val="E766CED0"/>
+    <w:lvl w:ilvl="0" w:tplc="20000001">
+      <w:start w:val="1"/>
+      <w:numFmt w:val="bullet"/>
+      <w:lvlText w:val=""/>
+      <w:lvlJc w:val="left"/>
+      <w:pPr>
+        <w:ind w:left="2138" w:hanging="360"/>
+      </w:pPr>
+      <w:rPr>
+        <w:rFonts w:ascii="Symbol" w:hAnsi="Symbol" w:hint="default"/>
+      </w:rPr>
+    </w:lvl>
+    <w:lvl w:ilvl="1" w:tplc="20000003" w:tentative="1">
+      <w:start w:val="1"/>
+      <w:numFmt w:val="bullet"/>
+      <w:lvlText w:val="o"/>
+      <w:lvlJc w:val="left"/>
+      <w:pPr>
+        <w:ind w:left="2858" w:hanging="360"/>
+      </w:pPr>
+      <w:rPr>
+        <w:rFonts w:ascii="Courier New" w:hAnsi="Courier New" w:cs="Courier New" w:hint="default"/>
+      </w:rPr>
+    </w:lvl>
+    <w:lvl w:ilvl="2" w:tplc="20000005" w:tentative="1">
+      <w:start w:val="1"/>
+      <w:numFmt w:val="bullet"/>
+      <w:lvlText w:val=""/>
+      <w:lvlJc w:val="left"/>
+      <w:pPr>
+        <w:ind w:left="3578" w:hanging="360"/>
+      </w:pPr>
+      <w:rPr>
+        <w:rFonts w:ascii="Wingdings" w:hAnsi="Wingdings" w:hint="default"/>
+      </w:rPr>
+    </w:lvl>
+    <w:lvl w:ilvl="3" w:tplc="20000001" w:tentative="1">
+      <w:start w:val="1"/>
+      <w:numFmt w:val="bullet"/>
+      <w:lvlText w:val=""/>
+      <w:lvlJc w:val="left"/>
+      <w:pPr>
+        <w:ind w:left="4298" w:hanging="360"/>
+      </w:pPr>
+      <w:rPr>
+        <w:rFonts w:ascii="Symbol" w:hAnsi="Symbol" w:hint="default"/>
+      </w:rPr>
+    </w:lvl>
+    <w:lvl w:ilvl="4" w:tplc="20000003" w:tentative="1">
+      <w:start w:val="1"/>
+      <w:numFmt w:val="bullet"/>
+      <w:lvlText w:val="o"/>
+      <w:lvlJc w:val="left"/>
+      <w:pPr>
+        <w:ind w:left="5018" w:hanging="360"/>
+      </w:pPr>
+      <w:rPr>
+        <w:rFonts w:ascii="Courier New" w:hAnsi="Courier New" w:cs="Courier New" w:hint="default"/>
+      </w:rPr>
+    </w:lvl>
+    <w:lvl w:ilvl="5" w:tplc="20000005" w:tentative="1">
+      <w:start w:val="1"/>
+      <w:numFmt w:val="bullet"/>
+      <w:lvlText w:val=""/>
+      <w:lvlJc w:val="left"/>
+      <w:pPr>
+        <w:ind w:left="5738" w:hanging="360"/>
+      </w:pPr>
+      <w:rPr>
+        <w:rFonts w:ascii="Wingdings" w:hAnsi="Wingdings" w:hint="default"/>
+      </w:rPr>
+    </w:lvl>
+    <w:lvl w:ilvl="6" w:tplc="20000001" w:tentative="1">
+      <w:start w:val="1"/>
+      <w:numFmt w:val="bullet"/>
+      <w:lvlText w:val=""/>
+      <w:lvlJc w:val="left"/>
+      <w:pPr>
+        <w:ind w:left="6458" w:hanging="360"/>
+      </w:pPr>
+      <w:rPr>
+        <w:rFonts w:ascii="Symbol" w:hAnsi="Symbol" w:hint="default"/>
+      </w:rPr>
+    </w:lvl>
+    <w:lvl w:ilvl="7" w:tplc="20000003" w:tentative="1">
+      <w:start w:val="1"/>
+      <w:numFmt w:val="bullet"/>
+      <w:lvlText w:val="o"/>
+      <w:lvlJc w:val="left"/>
+      <w:pPr>
+        <w:ind w:left="7178" w:hanging="360"/>
+      </w:pPr>
+      <w:rPr>
+        <w:rFonts w:ascii="Courier New" w:hAnsi="Courier New" w:cs="Courier New" w:hint="default"/>
+      </w:rPr>
+    </w:lvl>
+    <w:lvl w:ilvl="8" w:tplc="20000005" w:tentative="1">
+      <w:start w:val="1"/>
+      <w:numFmt w:val="bullet"/>
+      <w:lvlText w:val=""/>
+      <w:lvlJc w:val="left"/>
+      <w:pPr>
+        <w:ind w:left="7898" w:hanging="360"/>
+      </w:pPr>
+      <w:rPr>
+        <w:rFonts w:ascii="Wingdings" w:hAnsi="Wingdings" w:hint="default"/>
+      </w:rPr>
+    </w:lvl>
+  </w:abstractNum>
+  <w:abstractNum w:abstractNumId="11" w15:restartNumberingAfterBreak="0">
     <w:nsid w:val="4C146E47"/>
     <w:multiLevelType w:val="hybridMultilevel"/>
     <w:tmpl w:val="C56A21B4"/>
@@ -17084,7 +17789,7 @@
       </w:rPr>
     </w:lvl>
   </w:abstractNum>
-  <w:abstractNum w:abstractNumId="10" w15:restartNumberingAfterBreak="0">
+  <w:abstractNum w:abstractNumId="12" w15:restartNumberingAfterBreak="0">
     <w:nsid w:val="4E3A5839"/>
     <w:multiLevelType w:val="hybridMultilevel"/>
     <w:tmpl w:val="802ED6E2"/>
@@ -17296,7 +18001,7 @@
       </w:rPr>
     </w:lvl>
   </w:abstractNum>
-  <w:abstractNum w:abstractNumId="11" w15:restartNumberingAfterBreak="0">
+  <w:abstractNum w:abstractNumId="13" w15:restartNumberingAfterBreak="0">
     <w:nsid w:val="58435CBE"/>
     <w:multiLevelType w:val="hybridMultilevel"/>
     <w:tmpl w:val="47BEA51A"/>
@@ -17508,7 +18213,7 @@
       </w:rPr>
     </w:lvl>
   </w:abstractNum>
-  <w:abstractNum w:abstractNumId="12" w15:restartNumberingAfterBreak="0">
+  <w:abstractNum w:abstractNumId="14" w15:restartNumberingAfterBreak="0">
     <w:nsid w:val="5E2E4270"/>
     <w:multiLevelType w:val="hybridMultilevel"/>
     <w:tmpl w:val="EE302F46"/>
@@ -17720,7 +18425,7 @@
       </w:rPr>
     </w:lvl>
   </w:abstractNum>
-  <w:abstractNum w:abstractNumId="13" w15:restartNumberingAfterBreak="0">
+  <w:abstractNum w:abstractNumId="15" w15:restartNumberingAfterBreak="0">
     <w:nsid w:val="643D32BB"/>
     <w:multiLevelType w:val="hybridMultilevel"/>
     <w:tmpl w:val="D72409D8"/>
@@ -17932,7 +18637,7 @@
       </w:rPr>
     </w:lvl>
   </w:abstractNum>
-  <w:abstractNum w:abstractNumId="14" w15:restartNumberingAfterBreak="0">
+  <w:abstractNum w:abstractNumId="16" w15:restartNumberingAfterBreak="0">
     <w:nsid w:val="655A016D"/>
     <w:multiLevelType w:val="multilevel"/>
     <w:tmpl w:val="020017D0"/>
@@ -18133,7 +18838,120 @@
       </w:rPr>
     </w:lvl>
   </w:abstractNum>
-  <w:abstractNum w:abstractNumId="15" w15:restartNumberingAfterBreak="0">
+  <w:abstractNum w:abstractNumId="17" w15:restartNumberingAfterBreak="0">
+    <w:nsid w:val="673769E0"/>
+    <w:multiLevelType w:val="hybridMultilevel"/>
+    <w:tmpl w:val="EE82A18C"/>
+    <w:lvl w:ilvl="0" w:tplc="20000001">
+      <w:start w:val="1"/>
+      <w:numFmt w:val="bullet"/>
+      <w:lvlText w:val=""/>
+      <w:lvlJc w:val="left"/>
+      <w:pPr>
+        <w:ind w:left="2138" w:hanging="360"/>
+      </w:pPr>
+      <w:rPr>
+        <w:rFonts w:ascii="Symbol" w:hAnsi="Symbol" w:hint="default"/>
+      </w:rPr>
+    </w:lvl>
+    <w:lvl w:ilvl="1" w:tplc="20000003" w:tentative="1">
+      <w:start w:val="1"/>
+      <w:numFmt w:val="bullet"/>
+      <w:lvlText w:val="o"/>
+      <w:lvlJc w:val="left"/>
+      <w:pPr>
+        <w:ind w:left="2858" w:hanging="360"/>
+      </w:pPr>
+      <w:rPr>
+        <w:rFonts w:ascii="Courier New" w:hAnsi="Courier New" w:cs="Courier New" w:hint="default"/>
+      </w:rPr>
+    </w:lvl>
+    <w:lvl w:ilvl="2" w:tplc="20000005" w:tentative="1">
+      <w:start w:val="1"/>
+      <w:numFmt w:val="bullet"/>
+      <w:lvlText w:val=""/>
+      <w:lvlJc w:val="left"/>
+      <w:pPr>
+        <w:ind w:left="3578" w:hanging="360"/>
+      </w:pPr>
+      <w:rPr>
+        <w:rFonts w:ascii="Wingdings" w:hAnsi="Wingdings" w:hint="default"/>
+      </w:rPr>
+    </w:lvl>
+    <w:lvl w:ilvl="3" w:tplc="20000001" w:tentative="1">
+      <w:start w:val="1"/>
+      <w:numFmt w:val="bullet"/>
+      <w:lvlText w:val=""/>
+      <w:lvlJc w:val="left"/>
+      <w:pPr>
+        <w:ind w:left="4298" w:hanging="360"/>
+      </w:pPr>
+      <w:rPr>
+        <w:rFonts w:ascii="Symbol" w:hAnsi="Symbol" w:hint="default"/>
+      </w:rPr>
+    </w:lvl>
+    <w:lvl w:ilvl="4" w:tplc="20000003" w:tentative="1">
+      <w:start w:val="1"/>
+      <w:numFmt w:val="bullet"/>
+      <w:lvlText w:val="o"/>
+      <w:lvlJc w:val="left"/>
+      <w:pPr>
+        <w:ind w:left="5018" w:hanging="360"/>
+      </w:pPr>
+      <w:rPr>
+        <w:rFonts w:ascii="Courier New" w:hAnsi="Courier New" w:cs="Courier New" w:hint="default"/>
+      </w:rPr>
+    </w:lvl>
+    <w:lvl w:ilvl="5" w:tplc="20000005" w:tentative="1">
+      <w:start w:val="1"/>
+      <w:numFmt w:val="bullet"/>
+      <w:lvlText w:val=""/>
+      <w:lvlJc w:val="left"/>
+      <w:pPr>
+        <w:ind w:left="5738" w:hanging="360"/>
+      </w:pPr>
+      <w:rPr>
+        <w:rFonts w:ascii="Wingdings" w:hAnsi="Wingdings" w:hint="default"/>
+      </w:rPr>
+    </w:lvl>
+    <w:lvl w:ilvl="6" w:tplc="20000001" w:tentative="1">
+      <w:start w:val="1"/>
+      <w:numFmt w:val="bullet"/>
+      <w:lvlText w:val=""/>
+      <w:lvlJc w:val="left"/>
+      <w:pPr>
+        <w:ind w:left="6458" w:hanging="360"/>
+      </w:pPr>
+      <w:rPr>
+        <w:rFonts w:ascii="Symbol" w:hAnsi="Symbol" w:hint="default"/>
+      </w:rPr>
+    </w:lvl>
+    <w:lvl w:ilvl="7" w:tplc="20000003" w:tentative="1">
+      <w:start w:val="1"/>
+      <w:numFmt w:val="bullet"/>
+      <w:lvlText w:val="o"/>
+      <w:lvlJc w:val="left"/>
+      <w:pPr>
+        <w:ind w:left="7178" w:hanging="360"/>
+      </w:pPr>
+      <w:rPr>
+        <w:rFonts w:ascii="Courier New" w:hAnsi="Courier New" w:cs="Courier New" w:hint="default"/>
+      </w:rPr>
+    </w:lvl>
+    <w:lvl w:ilvl="8" w:tplc="20000005" w:tentative="1">
+      <w:start w:val="1"/>
+      <w:numFmt w:val="bullet"/>
+      <w:lvlText w:val=""/>
+      <w:lvlJc w:val="left"/>
+      <w:pPr>
+        <w:ind w:left="7898" w:hanging="360"/>
+      </w:pPr>
+      <w:rPr>
+        <w:rFonts w:ascii="Wingdings" w:hAnsi="Wingdings" w:hint="default"/>
+      </w:rPr>
+    </w:lvl>
+  </w:abstractNum>
+  <w:abstractNum w:abstractNumId="18" w15:restartNumberingAfterBreak="0">
     <w:nsid w:val="6E5D3BCC"/>
     <w:multiLevelType w:val="hybridMultilevel"/>
     <w:tmpl w:val="9D7C0718"/>
@@ -18345,7 +19163,7 @@
       </w:rPr>
     </w:lvl>
   </w:abstractNum>
-  <w:abstractNum w:abstractNumId="16" w15:restartNumberingAfterBreak="0">
+  <w:abstractNum w:abstractNumId="19" w15:restartNumberingAfterBreak="0">
     <w:nsid w:val="6F224A56"/>
     <w:multiLevelType w:val="hybridMultilevel"/>
     <w:tmpl w:val="FF12158C"/>
@@ -18458,7 +19276,7 @@
       </w:rPr>
     </w:lvl>
   </w:abstractNum>
-  <w:abstractNum w:abstractNumId="17" w15:restartNumberingAfterBreak="0">
+  <w:abstractNum w:abstractNumId="20" w15:restartNumberingAfterBreak="0">
     <w:nsid w:val="72B26724"/>
     <w:multiLevelType w:val="hybridMultilevel"/>
     <w:tmpl w:val="27A89EEA"/>
@@ -18670,7 +19488,7 @@
       </w:rPr>
     </w:lvl>
   </w:abstractNum>
-  <w:abstractNum w:abstractNumId="18" w15:restartNumberingAfterBreak="0">
+  <w:abstractNum w:abstractNumId="21" w15:restartNumberingAfterBreak="0">
     <w:nsid w:val="7A235499"/>
     <w:multiLevelType w:val="hybridMultilevel"/>
     <w:tmpl w:val="743CB6D8"/>
@@ -18883,13 +19701,13 @@
     </w:lvl>
   </w:abstractNum>
   <w:num w:numId="1" w16cid:durableId="2079787005">
-    <w:abstractNumId w:val="12"/>
+    <w:abstractNumId w:val="14"/>
   </w:num>
   <w:num w:numId="2" w16cid:durableId="2106539122">
-    <w:abstractNumId w:val="18"/>
+    <w:abstractNumId w:val="21"/>
   </w:num>
   <w:num w:numId="3" w16cid:durableId="1591040476">
-    <w:abstractNumId w:val="10"/>
+    <w:abstractNumId w:val="12"/>
   </w:num>
   <w:num w:numId="4" w16cid:durableId="539785150">
     <w:abstractNumId w:val="3"/>
@@ -18898,19 +19716,19 @@
     <w:abstractNumId w:val="1"/>
   </w:num>
   <w:num w:numId="6" w16cid:durableId="1376781467">
-    <w:abstractNumId w:val="15"/>
+    <w:abstractNumId w:val="18"/>
   </w:num>
   <w:num w:numId="7" w16cid:durableId="2026319696">
-    <w:abstractNumId w:val="13"/>
+    <w:abstractNumId w:val="15"/>
   </w:num>
   <w:num w:numId="8" w16cid:durableId="1850025844">
     <w:abstractNumId w:val="2"/>
   </w:num>
   <w:num w:numId="9" w16cid:durableId="772752306">
-    <w:abstractNumId w:val="17"/>
+    <w:abstractNumId w:val="20"/>
   </w:num>
   <w:num w:numId="10" w16cid:durableId="280499891">
-    <w:abstractNumId w:val="11"/>
+    <w:abstractNumId w:val="13"/>
   </w:num>
   <w:num w:numId="11" w16cid:durableId="1490175206">
     <w:abstractNumId w:val="0"/>
@@ -18922,22 +19740,31 @@
     <w:abstractNumId w:val="4"/>
   </w:num>
   <w:num w:numId="14" w16cid:durableId="2059548724">
-    <w:abstractNumId w:val="14"/>
+    <w:abstractNumId w:val="16"/>
   </w:num>
   <w:num w:numId="15" w16cid:durableId="204873910">
     <w:abstractNumId w:val="6"/>
   </w:num>
   <w:num w:numId="16" w16cid:durableId="1513226884">
-    <w:abstractNumId w:val="8"/>
+    <w:abstractNumId w:val="9"/>
   </w:num>
   <w:num w:numId="17" w16cid:durableId="1862939005">
-    <w:abstractNumId w:val="9"/>
+    <w:abstractNumId w:val="11"/>
   </w:num>
   <w:num w:numId="18" w16cid:durableId="365496306">
-    <w:abstractNumId w:val="16"/>
+    <w:abstractNumId w:val="19"/>
   </w:num>
   <w:num w:numId="19" w16cid:durableId="428813915">
     <w:abstractNumId w:val="7"/>
+  </w:num>
+  <w:num w:numId="20" w16cid:durableId="2094357705">
+    <w:abstractNumId w:val="17"/>
+  </w:num>
+  <w:num w:numId="21" w16cid:durableId="1658220732">
+    <w:abstractNumId w:val="8"/>
+  </w:num>
+  <w:num w:numId="22" w16cid:durableId="1925186344">
+    <w:abstractNumId w:val="10"/>
   </w:num>
 </w:numbering>
 </file>
@@ -19426,6 +20253,33 @@
       <w:lang w:val="nl-BE"/>
     </w:rPr>
   </w:style>
+  <w:style w:type="paragraph" w:styleId="Heading4">
+    <w:name w:val="heading 4"/>
+    <w:basedOn w:val="Normal"/>
+    <w:next w:val="Normal"/>
+    <w:link w:val="Heading4Char"/>
+    <w:uiPriority w:val="9"/>
+    <w:unhideWhenUsed/>
+    <w:qFormat/>
+    <w:rsid w:val="007F1D77"/>
+    <w:pPr>
+      <w:keepNext/>
+      <w:keepLines/>
+      <w:numPr>
+        <w:numId w:val="21"/>
+      </w:numPr>
+      <w:spacing w:before="40" w:after="0"/>
+      <w:outlineLvl w:val="3"/>
+    </w:pPr>
+    <w:rPr>
+      <w:rFonts w:eastAsiaTheme="majorEastAsia" w:cstheme="majorBidi"/>
+      <w:i/>
+      <w:iCs/>
+      <w:color w:val="000000" w:themeColor="text1"/>
+      <w:szCs w:val="24"/>
+      <w:lang w:val="nl-BE"/>
+    </w:rPr>
+  </w:style>
   <w:style w:type="character" w:default="1" w:styleId="DefaultParagraphFont">
     <w:name w:val="Default Paragraph Font"/>
     <w:uiPriority w:val="1"/>
@@ -19550,6 +20404,22 @@
     <w:rPr>
       <w:color w:val="0563C1" w:themeColor="hyperlink"/>
       <w:u w:val="single"/>
+    </w:rPr>
+  </w:style>
+  <w:style w:type="character" w:customStyle="1" w:styleId="Heading4Char">
+    <w:name w:val="Heading 4 Char"/>
+    <w:basedOn w:val="DefaultParagraphFont"/>
+    <w:link w:val="Heading4"/>
+    <w:uiPriority w:val="9"/>
+    <w:rsid w:val="007F1D77"/>
+    <w:rPr>
+      <w:rFonts w:ascii="Arial" w:eastAsiaTheme="majorEastAsia" w:hAnsi="Arial" w:cstheme="majorBidi"/>
+      <w:i/>
+      <w:iCs/>
+      <w:color w:val="000000" w:themeColor="text1"/>
+      <w:sz w:val="18"/>
+      <w:szCs w:val="24"/>
+      <w:lang w:val="nl-BE"/>
     </w:rPr>
   </w:style>
 </w:styles>

</xml_diff>

<commit_message>
array.asm only dtatasegemnt needed
</commit_message>
<xml_diff>
--- a/Verslag_G02.docx
+++ b/Verslag_G02.docx
@@ -4645,6 +4645,7 @@
         </w:rPr>
         <w:t xml:space="preserve">De sprites </w:t>
       </w:r>
+      <w:proofErr w:type="spellStart"/>
       <w:r>
         <w:rPr>
           <w:rFonts w:cs="Arial"/>
@@ -4652,6 +4653,7 @@
         </w:rPr>
         <w:t>zijn</w:t>
       </w:r>
+      <w:proofErr w:type="spellEnd"/>
       <w:r>
         <w:rPr>
           <w:rFonts w:cs="Arial"/>
@@ -4666,6 +4668,7 @@
         </w:rPr>
         <w:t xml:space="preserve"> FieldXS, FieldS, FieldM, Field L, FieldXL, logo, statsIMG, ChoiseIMG </w:t>
       </w:r>
+      <w:proofErr w:type="spellStart"/>
       <w:r>
         <w:rPr>
           <w:rFonts w:cs="Arial"/>
@@ -4673,6 +4676,7 @@
         </w:rPr>
         <w:t>en</w:t>
       </w:r>
+      <w:proofErr w:type="spellEnd"/>
       <w:r>
         <w:rPr>
           <w:rFonts w:cs="Arial"/>
@@ -5027,19 +5031,85 @@
         </w:rPr>
         <w:t xml:space="preserve"> worden doorheen de code. </w:t>
       </w:r>
+      <w:proofErr w:type="spellStart"/>
       <w:r>
         <w:rPr>
           <w:rFonts w:cs="Arial"/>
           <w:lang w:val="en-US"/>
         </w:rPr>
-        <w:t>Onder andere</w:t>
-      </w:r>
+        <w:t>Onder</w:t>
+      </w:r>
+      <w:proofErr w:type="spellEnd"/>
       <w:r>
         <w:rPr>
           <w:rFonts w:cs="Arial"/>
           <w:lang w:val="en-US"/>
         </w:rPr>
-        <w:t xml:space="preserve"> vind je hier: colors, vertical, horizontal, field, statusGrid, gridValues, firstTop, rowInBetween, upperRightCorner, currentMenu, fieldType, playerColor, movingSpace, moveDone, gridSpacing, validEntry, msg en rowSeparation. </w:t>
+        <w:t xml:space="preserve"> </w:t>
+      </w:r>
+      <w:proofErr w:type="spellStart"/>
+      <w:r>
+        <w:rPr>
+          <w:rFonts w:cs="Arial"/>
+          <w:lang w:val="en-US"/>
+        </w:rPr>
+        <w:t>andere</w:t>
+      </w:r>
+      <w:proofErr w:type="spellEnd"/>
+      <w:r>
+        <w:rPr>
+          <w:rFonts w:cs="Arial"/>
+          <w:lang w:val="en-US"/>
+        </w:rPr>
+        <w:t xml:space="preserve"> </w:t>
+      </w:r>
+      <w:proofErr w:type="spellStart"/>
+      <w:r>
+        <w:rPr>
+          <w:rFonts w:cs="Arial"/>
+          <w:lang w:val="en-US"/>
+        </w:rPr>
+        <w:t>vind</w:t>
+      </w:r>
+      <w:proofErr w:type="spellEnd"/>
+      <w:r>
+        <w:rPr>
+          <w:rFonts w:cs="Arial"/>
+          <w:lang w:val="en-US"/>
+        </w:rPr>
+        <w:t xml:space="preserve"> je </w:t>
+      </w:r>
+      <w:proofErr w:type="spellStart"/>
+      <w:r>
+        <w:rPr>
+          <w:rFonts w:cs="Arial"/>
+          <w:lang w:val="en-US"/>
+        </w:rPr>
+        <w:t>hier</w:t>
+      </w:r>
+      <w:proofErr w:type="spellEnd"/>
+      <w:r>
+        <w:rPr>
+          <w:rFonts w:cs="Arial"/>
+          <w:lang w:val="en-US"/>
+        </w:rPr>
+        <w:t xml:space="preserve">: colors, vertical, horizontal, field, statusGrid, gridValues, firstTop, rowInBetween, upperRightCorner, currentMenu, fieldType, playerColor, movingSpace, moveDone, gridSpacing, validEntry, msg </w:t>
+      </w:r>
+      <w:proofErr w:type="spellStart"/>
+      <w:r>
+        <w:rPr>
+          <w:rFonts w:cs="Arial"/>
+          <w:lang w:val="en-US"/>
+        </w:rPr>
+        <w:t>en</w:t>
+      </w:r>
+      <w:proofErr w:type="spellEnd"/>
+      <w:r>
+        <w:rPr>
+          <w:rFonts w:cs="Arial"/>
+          <w:lang w:val="en-US"/>
+        </w:rPr>
+        <w:t xml:space="preserve"> rowSeparation. </w:t>
       </w:r>
     </w:p>
     <w:p>
@@ -6174,26 +6244,60 @@
         </w:rPr>
         <w:t xml:space="preserve">Hierin vind je de variabelen die specifiek nodig zijn om je keyboard te kunnen werken. </w:t>
       </w:r>
+      <w:proofErr w:type="spellStart"/>
       <w:r>
         <w:rPr>
           <w:rFonts w:cs="Arial"/>
           <w:lang w:val="en-US"/>
         </w:rPr>
-        <w:t xml:space="preserve">Onder </w:t>
-      </w:r>
+        <w:t>Onder</w:t>
+      </w:r>
+      <w:proofErr w:type="spellEnd"/>
       <w:r>
         <w:rPr>
           <w:rFonts w:cs="Arial"/>
           <w:lang w:val="en-US"/>
         </w:rPr>
-        <w:t>andere:</w:t>
-      </w:r>
+        <w:t xml:space="preserve"> </w:t>
+      </w:r>
+      <w:proofErr w:type="spellStart"/>
       <w:r>
         <w:rPr>
           <w:rFonts w:cs="Arial"/>
           <w:lang w:val="en-US"/>
         </w:rPr>
-        <w:t xml:space="preserve"> originalKeyboardHandlerS, originalKeyboardHandlerO, _keyb_keyboardState, _keyb_rawScanCode en _keyb_keysActive.</w:t>
+        <w:t>andere</w:t>
+      </w:r>
+      <w:proofErr w:type="spellEnd"/>
+      <w:r>
+        <w:rPr>
+          <w:rFonts w:cs="Arial"/>
+          <w:lang w:val="en-US"/>
+        </w:rPr>
+        <w:t>:</w:t>
+      </w:r>
+      <w:r>
+        <w:rPr>
+          <w:rFonts w:cs="Arial"/>
+          <w:lang w:val="en-US"/>
+        </w:rPr>
+        <w:t xml:space="preserve"> originalKeyboardHandlerS, originalKeyboardHandlerO, _keyb_keyboardState, _keyb_rawScanCode </w:t>
+      </w:r>
+      <w:proofErr w:type="spellStart"/>
+      <w:r>
+        <w:rPr>
+          <w:rFonts w:cs="Arial"/>
+          <w:lang w:val="en-US"/>
+        </w:rPr>
+        <w:t>en</w:t>
+      </w:r>
+      <w:proofErr w:type="spellEnd"/>
+      <w:r>
+        <w:rPr>
+          <w:rFonts w:cs="Arial"/>
+          <w:lang w:val="en-US"/>
+        </w:rPr>
+        <w:t xml:space="preserve"> _keyb_keysActive.</w:t>
       </w:r>
     </w:p>
     <w:p>
@@ -9686,6 +9790,34 @@
     <w:p>
       <w:pPr>
         <w:rPr>
+          <w:lang w:val="nl-BE"/>
+        </w:rPr>
+      </w:pPr>
+      <w:r>
+        <w:rPr>
+          <w:lang w:val="nl-BE"/>
+        </w:rPr>
+        <w:t>In dit bestand kan je alles terug vinden die te maken heeft met array manipulaties. Dit bestand bestaat uit 2 delen. Codesegement en datasegement.</w:t>
+      </w:r>
+    </w:p>
+    <w:p>
+      <w:pPr>
+        <w:rPr>
+          <w:lang w:val="nl-BE"/>
+        </w:rPr>
+      </w:pPr>
+    </w:p>
+    <w:p>
+      <w:pPr>
+        <w:pStyle w:val="Heading3"/>
+      </w:pPr>
+      <w:r>
+        <w:t>Codesegement</w:t>
+      </w:r>
+    </w:p>
+    <w:p>
+      <w:pPr>
+        <w:rPr>
           <w:rFonts w:cs="Arial"/>
           <w:lang w:val="nl-BE"/>
         </w:rPr>
@@ -9732,7 +9864,28 @@
           <w:rFonts w:cs="Arial"/>
           <w:lang w:val="nl-BE"/>
         </w:rPr>
-        <w:t xml:space="preserve">updateStatus zorgt ervoor dat je de array goed kan bijhouden om de correcete staat van het veld in de array te zetten. </w:t>
+        <w:t>UpdateStatus</w:t>
+      </w:r>
+      <w:r>
+        <w:rPr>
+          <w:rFonts w:cs="Arial"/>
+          <w:lang w:val="nl-BE"/>
+        </w:rPr>
+        <w:t xml:space="preserve"> zorgt ervoor dat je de array goed kan bijhouden om de </w:t>
+      </w:r>
+      <w:r>
+        <w:rPr>
+          <w:rFonts w:cs="Arial"/>
+          <w:lang w:val="nl-BE"/>
+        </w:rPr>
+        <w:t>correcte</w:t>
+      </w:r>
+      <w:r>
+        <w:rPr>
+          <w:rFonts w:cs="Arial"/>
+          <w:lang w:val="nl-BE"/>
+        </w:rPr>
+        <w:t xml:space="preserve"> staat van het veld in de array te zetten. </w:t>
       </w:r>
     </w:p>
     <w:p>
@@ -9752,7 +9905,14 @@
           <w:rFonts w:cs="Arial"/>
           <w:lang w:val="nl-BE"/>
         </w:rPr>
-        <w:t xml:space="preserve">clearGrid zorgt ervoor dat je de array volledig kan resetten vooraleer je een nieuw spel gaat beginnen. </w:t>
+        <w:t>ClearGrid</w:t>
+      </w:r>
+      <w:r>
+        <w:rPr>
+          <w:rFonts w:cs="Arial"/>
+          <w:lang w:val="nl-BE"/>
+        </w:rPr>
+        <w:t xml:space="preserve"> zorgt ervoor dat je de array volledig kan resetten vooraleer je een nieuw spel gaat beginnen. </w:t>
       </w:r>
     </w:p>
     <w:p>
@@ -9772,7 +9932,42 @@
           <w:rFonts w:cs="Arial"/>
           <w:lang w:val="nl-BE"/>
         </w:rPr>
-        <w:t xml:space="preserve">restoreField zorgt ervoor dat je waaneer je het spel pauzeert en dan weer hervat dat het veld nog steeds correct wordt bijgewerkt. </w:t>
+        <w:t>RestoreField</w:t>
+      </w:r>
+      <w:r>
+        <w:rPr>
+          <w:rFonts w:cs="Arial"/>
+          <w:lang w:val="nl-BE"/>
+        </w:rPr>
+        <w:t xml:space="preserve"> zorgt ervoor dat je </w:t>
+      </w:r>
+      <w:r>
+        <w:rPr>
+          <w:rFonts w:cs="Arial"/>
+          <w:lang w:val="nl-BE"/>
+        </w:rPr>
+        <w:t>wanneer</w:t>
+      </w:r>
+      <w:r>
+        <w:rPr>
+          <w:rFonts w:cs="Arial"/>
+          <w:lang w:val="nl-BE"/>
+        </w:rPr>
+        <w:t xml:space="preserve"> je het spel pauzeert en dan </w:t>
+      </w:r>
+      <w:r>
+        <w:rPr>
+          <w:rFonts w:cs="Arial"/>
+          <w:lang w:val="nl-BE"/>
+        </w:rPr>
+        <w:t>hervat</w:t>
+      </w:r>
+      <w:r>
+        <w:rPr>
+          <w:rFonts w:cs="Arial"/>
+          <w:lang w:val="nl-BE"/>
+        </w:rPr>
+        <w:t xml:space="preserve"> dat het veld nog steeds correct wordt bijgewerkt. </w:t>
       </w:r>
     </w:p>
     <w:p>
@@ -9792,7 +9987,14 @@
           <w:rFonts w:cs="Arial"/>
           <w:lang w:val="nl-BE"/>
         </w:rPr>
-        <w:t xml:space="preserve">adaptGridvalues zorgt ervoor dat het aantal rijen en kolommen goed aangepast worden. </w:t>
+        <w:t>AdaptGridvalues</w:t>
+      </w:r>
+      <w:r>
+        <w:rPr>
+          <w:rFonts w:cs="Arial"/>
+          <w:lang w:val="nl-BE"/>
+        </w:rPr>
+        <w:t xml:space="preserve"> zorgt ervoor dat het aantal rijen en kolommen goed aangepast worden. </w:t>
       </w:r>
     </w:p>
     <w:p>
@@ -9828,7 +10030,14 @@
           <w:rFonts w:cs="Arial"/>
           <w:lang w:val="nl-BE"/>
         </w:rPr>
-        <w:t xml:space="preserve">adaptDrawGrid zorgt ervoor dat de waarden die ervoor zorgen dat het speelveld goed getekend wordt goed aangepast worden. Deze waarde zijn terug te vinden in grid. </w:t>
+        <w:t>AdaptDrawGrid</w:t>
+      </w:r>
+      <w:r>
+        <w:rPr>
+          <w:rFonts w:cs="Arial"/>
+          <w:lang w:val="nl-BE"/>
+        </w:rPr>
+        <w:t xml:space="preserve"> zorgt ervoor dat de waarden die ervoor zorgen dat het speelveld goed getekend wordt goed aangepast worden. Deze waarde zijn terug te vinden in grid. </w:t>
       </w:r>
     </w:p>
     <w:p>
@@ -9848,7 +10057,14 @@
           <w:rFonts w:cs="Arial"/>
           <w:lang w:val="nl-BE"/>
         </w:rPr>
-        <w:t xml:space="preserve">adaptPieceDim zorgt ervoor dat de grootte van een stuk aanpast wordt afhankelijk van de grootte van het veld. Deze waarde is terug te vinden in pieceDim. </w:t>
+        <w:t>AdaptPieceDim</w:t>
+      </w:r>
+      <w:r>
+        <w:rPr>
+          <w:rFonts w:cs="Arial"/>
+          <w:lang w:val="nl-BE"/>
+        </w:rPr>
+        <w:t xml:space="preserve"> zorgt ervoor dat de grootte van een stuk aanpast wordt afhankelijk van de grootte van het veld. Deze waarde is terug te vinden in pieceDim. </w:t>
       </w:r>
     </w:p>
     <w:p>
@@ -9868,7 +10084,14 @@
           <w:rFonts w:cs="Arial"/>
           <w:lang w:val="nl-BE"/>
         </w:rPr>
-        <w:t xml:space="preserve">adaptFieldLogic zorgt ervoor dat je de array met waarden van het spel goed kan interpreteren door de indicaties die het veld definiëren veranderen. Deze waarden zijn upperRightCorner, rowInBetween, firstTop en rowSeparation. </w:t>
+        <w:t>AdaptFieldLogic</w:t>
+      </w:r>
+      <w:r>
+        <w:rPr>
+          <w:rFonts w:cs="Arial"/>
+          <w:lang w:val="nl-BE"/>
+        </w:rPr>
+        <w:t xml:space="preserve"> zorgt ervoor dat je de array met waarden van het spel goed kan interpreteren door de indicaties die het veld definiëren veranderen. Deze waarden zijn upperRightCorner, rowInBetween, firstTop en rowSeparation. </w:t>
       </w:r>
     </w:p>
     <w:p>
@@ -9888,7 +10111,14 @@
           <w:rFonts w:cs="Arial"/>
           <w:lang w:val="nl-BE"/>
         </w:rPr>
-        <w:t xml:space="preserve">adaptCoorinates zal ervoor zorgen dat de coördinaten van het veld op het scherm geüpdatet worden afhankelijk van het veld grootte. Deze waarden worden bijgehouden in vertical en horizontal. Je leest deze coördinaten in van links naar rechts. De waarden in vertical representeren de hokjes van onder naar boven. En de waarden in horizontal representeren de hokjes van links naar rechts. </w:t>
+        <w:t>AdaptCoordinates</w:t>
+      </w:r>
+      <w:r>
+        <w:rPr>
+          <w:rFonts w:cs="Arial"/>
+          <w:lang w:val="nl-BE"/>
+        </w:rPr>
+        <w:t xml:space="preserve"> zal ervoor zorgen dat de coördinaten van het veld op het scherm geüpdatet worden afhankelijk van het veld grootte. Deze waarden worden bijgehouden in vertical en horizontal. Je leest deze coördinaten in van links naar rechts. De waarden in vertical representeren de hokjes van onder naar boven. En de waarden in horizontal representeren de hokjes van links naar rechts. </w:t>
       </w:r>
     </w:p>
     <w:p>
@@ -9908,7 +10138,28 @@
           <w:rFonts w:cs="Arial"/>
           <w:lang w:val="nl-BE"/>
         </w:rPr>
-        <w:t xml:space="preserve">adaptEnnumeration zorgt ervoor dat de indicatie van de kolommen goed vertoond worden om de speler te kunnen informeren van wat elke nummertoets nu doet. De waarde die aangepast wordt bevindt zich in ennumeration. </w:t>
+        <w:t>AdaptEnnumeration</w:t>
+      </w:r>
+      <w:r>
+        <w:rPr>
+          <w:rFonts w:cs="Arial"/>
+          <w:lang w:val="nl-BE"/>
+        </w:rPr>
+        <w:t xml:space="preserve"> zorgt ervoor dat de indicatie van de kolommen goed vertoond worden om de speler te kunnen informeren van wat elke nummertoets nu doet. De waarde die aangepast wordt bevindt zich in </w:t>
+      </w:r>
+      <w:r>
+        <w:rPr>
+          <w:rFonts w:cs="Arial"/>
+          <w:lang w:val="nl-BE"/>
+        </w:rPr>
+        <w:t>enumeration</w:t>
+      </w:r>
+      <w:r>
+        <w:rPr>
+          <w:rFonts w:cs="Arial"/>
+          <w:lang w:val="nl-BE"/>
+        </w:rPr>
+        <w:t xml:space="preserve">. </w:t>
       </w:r>
     </w:p>
     <w:p>
@@ -9928,7 +10179,42 @@
           <w:rFonts w:cs="Arial"/>
           <w:lang w:val="nl-BE"/>
         </w:rPr>
-        <w:t xml:space="preserve">adaptValidator zorgt ervoor dat je de input values aanpast. Dus als je vijf kollommen hebt (0-4) en je druk op toets “5” dan mag er geen input geregistreerd worden. Met deze procedure kan je dit vermijden. De waarde die aangepast wordt bevind zich in validateInput. </w:t>
+        <w:t>AdaptValidator</w:t>
+      </w:r>
+      <w:r>
+        <w:rPr>
+          <w:rFonts w:cs="Arial"/>
+          <w:lang w:val="nl-BE"/>
+        </w:rPr>
+        <w:t xml:space="preserve"> zorgt ervoor dat je de input values aanpast. Dus als je vijf kollommen hebt (0-4) en je druk op toets “5” dan mag er geen input geregistreerd worden. Met deze procedure kan je dit vermijden. De waarde die aangepast wordt </w:t>
+      </w:r>
+      <w:r>
+        <w:rPr>
+          <w:rFonts w:cs="Arial"/>
+          <w:lang w:val="nl-BE"/>
+        </w:rPr>
+        <w:t>bevindt</w:t>
+      </w:r>
+      <w:r>
+        <w:rPr>
+          <w:rFonts w:cs="Arial"/>
+          <w:lang w:val="nl-BE"/>
+        </w:rPr>
+        <w:t xml:space="preserve"> zich in valid</w:t>
+      </w:r>
+      <w:r>
+        <w:rPr>
+          <w:rFonts w:cs="Arial"/>
+          <w:lang w:val="nl-BE"/>
+        </w:rPr>
+        <w:t>Entry</w:t>
+      </w:r>
+      <w:r>
+        <w:rPr>
+          <w:rFonts w:cs="Arial"/>
+          <w:lang w:val="nl-BE"/>
+        </w:rPr>
+        <w:t xml:space="preserve">. </w:t>
       </w:r>
     </w:p>
     <w:p>
@@ -9948,7 +10234,56 @@
           <w:rFonts w:cs="Arial"/>
           <w:lang w:val="nl-BE"/>
         </w:rPr>
-        <w:t xml:space="preserve">adaptWinCondition zorgt ervoor dat je de waardes die nodig zijn om de win conditie na te gaan kan aanpassen. Deze waardes bevinden zich in horCheck (voor de horizontale conditie), vertCheck ( voor de verticale conditie), posCheck ( voor de f(x)=x conditie) en negCheck ( voor de f(x)=-x conditie). </w:t>
+        <w:t>AdaptWinCondition</w:t>
+      </w:r>
+      <w:r>
+        <w:rPr>
+          <w:rFonts w:cs="Arial"/>
+          <w:lang w:val="nl-BE"/>
+        </w:rPr>
+        <w:t xml:space="preserve"> zorgt ervoor dat je de waardes die nodig zijn om de win conditie na te gaan kan aanpassen. Deze waardes bevinden zich in horCheck (voor de horizontale conditie), vertCheck </w:t>
+      </w:r>
+      <w:r>
+        <w:rPr>
+          <w:rFonts w:cs="Arial"/>
+          <w:lang w:val="nl-BE"/>
+        </w:rPr>
+        <w:t>(voor</w:t>
+      </w:r>
+      <w:r>
+        <w:rPr>
+          <w:rFonts w:cs="Arial"/>
+          <w:lang w:val="nl-BE"/>
+        </w:rPr>
+        <w:t xml:space="preserve"> de verticale conditie), posCheck </w:t>
+      </w:r>
+      <w:r>
+        <w:rPr>
+          <w:rFonts w:cs="Arial"/>
+          <w:lang w:val="nl-BE"/>
+        </w:rPr>
+        <w:t>(voor</w:t>
+      </w:r>
+      <w:r>
+        <w:rPr>
+          <w:rFonts w:cs="Arial"/>
+          <w:lang w:val="nl-BE"/>
+        </w:rPr>
+        <w:t xml:space="preserve"> de f(x)=x conditie) en negCheck </w:t>
+      </w:r>
+      <w:r>
+        <w:rPr>
+          <w:rFonts w:cs="Arial"/>
+          <w:lang w:val="nl-BE"/>
+        </w:rPr>
+        <w:t>(voor</w:t>
+      </w:r>
+      <w:r>
+        <w:rPr>
+          <w:rFonts w:cs="Arial"/>
+          <w:lang w:val="nl-BE"/>
+        </w:rPr>
+        <w:t xml:space="preserve"> de f(x)=-x conditie). </w:t>
       </w:r>
     </w:p>
     <w:p>
@@ -9969,8 +10304,44 @@
           <w:rFonts w:cs="Arial"/>
           <w:lang w:val="nl-BE"/>
         </w:rPr>
-        <w:t xml:space="preserve">adaptField zorgt ervoor dat je alle adapt procedures in één procedre kan aanroepen om zo de code gemakkelijker te kunnen onderhouden. </w:t>
-      </w:r>
+        <w:t>AdaptField</w:t>
+      </w:r>
+      <w:r>
+        <w:rPr>
+          <w:rFonts w:cs="Arial"/>
+          <w:lang w:val="nl-BE"/>
+        </w:rPr>
+        <w:t xml:space="preserve"> zorgt ervoor dat je alle adapt procedures in één </w:t>
+      </w:r>
+      <w:r>
+        <w:rPr>
+          <w:rFonts w:cs="Arial"/>
+          <w:lang w:val="nl-BE"/>
+        </w:rPr>
+        <w:t>procedure</w:t>
+      </w:r>
+      <w:r>
+        <w:rPr>
+          <w:rFonts w:cs="Arial"/>
+          <w:lang w:val="nl-BE"/>
+        </w:rPr>
+        <w:t xml:space="preserve"> kan aanroepen om zo de code gemakkelijker te kunnen onderhouden.</w:t>
+      </w:r>
+    </w:p>
+    <w:p>
+      <w:pPr>
+        <w:pStyle w:val="Heading3"/>
+      </w:pPr>
+      <w:r>
+        <w:t>Datasegement</w:t>
+      </w:r>
+    </w:p>
+    <w:p>
+      <w:pPr>
+        <w:rPr>
+          <w:lang w:val="nl-BE"/>
+        </w:rPr>
+      </w:pPr>
     </w:p>
     <w:p>
       <w:pPr>
@@ -9978,10 +10349,12 @@
         <w:jc w:val="both"/>
       </w:pPr>
       <w:bookmarkStart w:id="21" w:name="_Toc122284830"/>
+      <w:proofErr w:type="spellStart"/>
       <w:r>
         <w:t>Menus</w:t>
       </w:r>
       <w:bookmarkEnd w:id="21"/>
+      <w:proofErr w:type="spellEnd"/>
       <w:r>
         <w:t xml:space="preserve"> </w:t>
       </w:r>
@@ -10015,7 +10388,55 @@
           <w:rFonts w:cs="Arial"/>
           <w:lang w:val="nl-BE"/>
         </w:rPr>
-        <w:t xml:space="preserve">Hierin kan je de procedures vinden die een menu op scherm correct laten verschijnen. Deze procedures zijn: menuDistribution, menuConfiguration en menuDisplay. </w:t>
+        <w:t xml:space="preserve">Hierin kan je de procedures vinden die een menu op scherm correct laten verschijnen. Deze procedures zijn: </w:t>
+      </w:r>
+      <w:proofErr w:type="spellStart"/>
+      <w:r>
+        <w:rPr>
+          <w:rFonts w:cs="Arial"/>
+          <w:lang w:val="nl-BE"/>
+        </w:rPr>
+        <w:t>menuDistribution</w:t>
+      </w:r>
+      <w:proofErr w:type="spellEnd"/>
+      <w:r>
+        <w:rPr>
+          <w:rFonts w:cs="Arial"/>
+          <w:lang w:val="nl-BE"/>
+        </w:rPr>
+        <w:t xml:space="preserve">, </w:t>
+      </w:r>
+      <w:proofErr w:type="spellStart"/>
+      <w:r>
+        <w:rPr>
+          <w:rFonts w:cs="Arial"/>
+          <w:lang w:val="nl-BE"/>
+        </w:rPr>
+        <w:t>menuConfiguration</w:t>
+      </w:r>
+      <w:proofErr w:type="spellEnd"/>
+      <w:r>
+        <w:rPr>
+          <w:rFonts w:cs="Arial"/>
+          <w:lang w:val="nl-BE"/>
+        </w:rPr>
+        <w:t xml:space="preserve"> en </w:t>
+      </w:r>
+      <w:proofErr w:type="spellStart"/>
+      <w:r>
+        <w:rPr>
+          <w:rFonts w:cs="Arial"/>
+          <w:lang w:val="nl-BE"/>
+        </w:rPr>
+        <w:t>menuDisplay</w:t>
+      </w:r>
+      <w:proofErr w:type="spellEnd"/>
+      <w:r>
+        <w:rPr>
+          <w:rFonts w:cs="Arial"/>
+          <w:lang w:val="nl-BE"/>
+        </w:rPr>
+        <w:t xml:space="preserve">. </w:t>
       </w:r>
     </w:p>
     <w:p>
@@ -10047,12 +10468,37 @@
           <w:lang w:val="nl-BE"/>
         </w:rPr>
       </w:pPr>
-      <w:r>
-        <w:rPr>
-          <w:rFonts w:cs="Arial"/>
-          <w:lang w:val="nl-BE"/>
-        </w:rPr>
-        <w:t xml:space="preserve">menuDistribution zorgt ervoor dat de correcte header(title) op het scherm wordt vertoond. </w:t>
+      <w:proofErr w:type="spellStart"/>
+      <w:r>
+        <w:rPr>
+          <w:rFonts w:cs="Arial"/>
+          <w:lang w:val="nl-BE"/>
+        </w:rPr>
+        <w:t>menuDistribution</w:t>
+      </w:r>
+      <w:proofErr w:type="spellEnd"/>
+      <w:r>
+        <w:rPr>
+          <w:rFonts w:cs="Arial"/>
+          <w:lang w:val="nl-BE"/>
+        </w:rPr>
+        <w:t xml:space="preserve"> zorgt ervoor dat de correcte header(</w:t>
+      </w:r>
+      <w:proofErr w:type="spellStart"/>
+      <w:r>
+        <w:rPr>
+          <w:rFonts w:cs="Arial"/>
+          <w:lang w:val="nl-BE"/>
+        </w:rPr>
+        <w:t>title</w:t>
+      </w:r>
+      <w:proofErr w:type="spellEnd"/>
+      <w:r>
+        <w:rPr>
+          <w:rFonts w:cs="Arial"/>
+          <w:lang w:val="nl-BE"/>
+        </w:rPr>
+        <w:t xml:space="preserve">) op het scherm wordt vertoond. </w:t>
       </w:r>
     </w:p>
     <w:p>
@@ -10067,12 +10513,37 @@
           <w:lang w:val="nl-BE"/>
         </w:rPr>
       </w:pPr>
-      <w:r>
-        <w:rPr>
-          <w:rFonts w:cs="Arial"/>
-          <w:lang w:val="nl-BE"/>
-        </w:rPr>
-        <w:t xml:space="preserve">menuConfiguration zorgt ervoor dat de correcte buttons(interations die mogelijk zijn) op het scherm vertoond worden. </w:t>
+      <w:proofErr w:type="spellStart"/>
+      <w:r>
+        <w:rPr>
+          <w:rFonts w:cs="Arial"/>
+          <w:lang w:val="nl-BE"/>
+        </w:rPr>
+        <w:t>menuConfiguration</w:t>
+      </w:r>
+      <w:proofErr w:type="spellEnd"/>
+      <w:r>
+        <w:rPr>
+          <w:rFonts w:cs="Arial"/>
+          <w:lang w:val="nl-BE"/>
+        </w:rPr>
+        <w:t xml:space="preserve"> zorgt ervoor dat de correcte buttons(</w:t>
+      </w:r>
+      <w:proofErr w:type="spellStart"/>
+      <w:r>
+        <w:rPr>
+          <w:rFonts w:cs="Arial"/>
+          <w:lang w:val="nl-BE"/>
+        </w:rPr>
+        <w:t>interations</w:t>
+      </w:r>
+      <w:proofErr w:type="spellEnd"/>
+      <w:r>
+        <w:rPr>
+          <w:rFonts w:cs="Arial"/>
+          <w:lang w:val="nl-BE"/>
+        </w:rPr>
+        <w:t xml:space="preserve"> die mogelijk zijn) op het scherm vertoond worden. </w:t>
       </w:r>
     </w:p>
     <w:p>
@@ -10087,12 +10558,53 @@
           <w:lang w:val="nl-BE"/>
         </w:rPr>
       </w:pPr>
-      <w:r>
-        <w:rPr>
-          <w:rFonts w:cs="Arial"/>
-          <w:lang w:val="nl-BE"/>
-        </w:rPr>
-        <w:t xml:space="preserve">menuDisplay combineert menuDistribution en menuConfiguration on zo de juiste menu te laten zien. </w:t>
+      <w:proofErr w:type="spellStart"/>
+      <w:r>
+        <w:rPr>
+          <w:rFonts w:cs="Arial"/>
+          <w:lang w:val="nl-BE"/>
+        </w:rPr>
+        <w:t>menuDisplay</w:t>
+      </w:r>
+      <w:proofErr w:type="spellEnd"/>
+      <w:r>
+        <w:rPr>
+          <w:rFonts w:cs="Arial"/>
+          <w:lang w:val="nl-BE"/>
+        </w:rPr>
+        <w:t xml:space="preserve"> combineert </w:t>
+      </w:r>
+      <w:proofErr w:type="spellStart"/>
+      <w:r>
+        <w:rPr>
+          <w:rFonts w:cs="Arial"/>
+          <w:lang w:val="nl-BE"/>
+        </w:rPr>
+        <w:t>menuDistribution</w:t>
+      </w:r>
+      <w:proofErr w:type="spellEnd"/>
+      <w:r>
+        <w:rPr>
+          <w:rFonts w:cs="Arial"/>
+          <w:lang w:val="nl-BE"/>
+        </w:rPr>
+        <w:t xml:space="preserve"> en </w:t>
+      </w:r>
+      <w:proofErr w:type="spellStart"/>
+      <w:r>
+        <w:rPr>
+          <w:rFonts w:cs="Arial"/>
+          <w:lang w:val="nl-BE"/>
+        </w:rPr>
+        <w:t>menuConfiguration</w:t>
+      </w:r>
+      <w:proofErr w:type="spellEnd"/>
+      <w:r>
+        <w:rPr>
+          <w:rFonts w:cs="Arial"/>
+          <w:lang w:val="nl-BE"/>
+        </w:rPr>
+        <w:t xml:space="preserve"> on zo de juiste menu te laten zien. </w:t>
       </w:r>
     </w:p>
     <w:p>
@@ -10180,7 +10692,103 @@
           <w:rFonts w:cs="Arial"/>
           <w:lang w:val="nl-BE"/>
         </w:rPr>
-        <w:t xml:space="preserve">In dit onderdeel wordt de logica van het spel geïmplementeerd. Je zal hierin de volgende procedures tegenkomen: makeMove, fullCheck, winCondition, checkWinForDirection, checkWin en gameStatus. </w:t>
+        <w:t xml:space="preserve">In dit onderdeel wordt de logica van het spel geïmplementeerd. Je zal hierin de volgende procedures tegenkomen: </w:t>
+      </w:r>
+      <w:proofErr w:type="spellStart"/>
+      <w:r>
+        <w:rPr>
+          <w:rFonts w:cs="Arial"/>
+          <w:lang w:val="nl-BE"/>
+        </w:rPr>
+        <w:t>makeMove</w:t>
+      </w:r>
+      <w:proofErr w:type="spellEnd"/>
+      <w:r>
+        <w:rPr>
+          <w:rFonts w:cs="Arial"/>
+          <w:lang w:val="nl-BE"/>
+        </w:rPr>
+        <w:t xml:space="preserve">, </w:t>
+      </w:r>
+      <w:proofErr w:type="spellStart"/>
+      <w:r>
+        <w:rPr>
+          <w:rFonts w:cs="Arial"/>
+          <w:lang w:val="nl-BE"/>
+        </w:rPr>
+        <w:t>fullCheck</w:t>
+      </w:r>
+      <w:proofErr w:type="spellEnd"/>
+      <w:r>
+        <w:rPr>
+          <w:rFonts w:cs="Arial"/>
+          <w:lang w:val="nl-BE"/>
+        </w:rPr>
+        <w:t xml:space="preserve">, </w:t>
+      </w:r>
+      <w:proofErr w:type="spellStart"/>
+      <w:r>
+        <w:rPr>
+          <w:rFonts w:cs="Arial"/>
+          <w:lang w:val="nl-BE"/>
+        </w:rPr>
+        <w:t>winCondition</w:t>
+      </w:r>
+      <w:proofErr w:type="spellEnd"/>
+      <w:r>
+        <w:rPr>
+          <w:rFonts w:cs="Arial"/>
+          <w:lang w:val="nl-BE"/>
+        </w:rPr>
+        <w:t xml:space="preserve">, </w:t>
+      </w:r>
+      <w:proofErr w:type="spellStart"/>
+      <w:r>
+        <w:rPr>
+          <w:rFonts w:cs="Arial"/>
+          <w:lang w:val="nl-BE"/>
+        </w:rPr>
+        <w:t>checkWinForDirection</w:t>
+      </w:r>
+      <w:proofErr w:type="spellEnd"/>
+      <w:r>
+        <w:rPr>
+          <w:rFonts w:cs="Arial"/>
+          <w:lang w:val="nl-BE"/>
+        </w:rPr>
+        <w:t xml:space="preserve">, </w:t>
+      </w:r>
+      <w:proofErr w:type="spellStart"/>
+      <w:r>
+        <w:rPr>
+          <w:rFonts w:cs="Arial"/>
+          <w:lang w:val="nl-BE"/>
+        </w:rPr>
+        <w:t>checkWin</w:t>
+      </w:r>
+      <w:proofErr w:type="spellEnd"/>
+      <w:r>
+        <w:rPr>
+          <w:rFonts w:cs="Arial"/>
+          <w:lang w:val="nl-BE"/>
+        </w:rPr>
+        <w:t xml:space="preserve"> en </w:t>
+      </w:r>
+      <w:proofErr w:type="spellStart"/>
+      <w:r>
+        <w:rPr>
+          <w:rFonts w:cs="Arial"/>
+          <w:lang w:val="nl-BE"/>
+        </w:rPr>
+        <w:t>gameStatus</w:t>
+      </w:r>
+      <w:proofErr w:type="spellEnd"/>
+      <w:r>
+        <w:rPr>
+          <w:rFonts w:cs="Arial"/>
+          <w:lang w:val="nl-BE"/>
+        </w:rPr>
+        <w:t xml:space="preserve">. </w:t>
       </w:r>
     </w:p>
     <w:p>
@@ -10212,12 +10820,22 @@
           <w:lang w:val="nl-BE"/>
         </w:rPr>
       </w:pPr>
-      <w:r>
-        <w:rPr>
-          <w:rFonts w:cs="Arial"/>
-          <w:lang w:val="nl-BE"/>
-        </w:rPr>
-        <w:t xml:space="preserve">makeMove zorgt ervoor dat je een zet op het bord kan spelen. </w:t>
+      <w:proofErr w:type="spellStart"/>
+      <w:r>
+        <w:rPr>
+          <w:rFonts w:cs="Arial"/>
+          <w:lang w:val="nl-BE"/>
+        </w:rPr>
+        <w:lastRenderedPageBreak/>
+        <w:t>makeMove</w:t>
+      </w:r>
+      <w:proofErr w:type="spellEnd"/>
+      <w:r>
+        <w:rPr>
+          <w:rFonts w:cs="Arial"/>
+          <w:lang w:val="nl-BE"/>
+        </w:rPr>
+        <w:t xml:space="preserve"> zorgt ervoor dat je een zet op het bord kan spelen. </w:t>
       </w:r>
     </w:p>
     <w:p>
@@ -10232,12 +10850,37 @@
           <w:lang w:val="nl-BE"/>
         </w:rPr>
       </w:pPr>
-      <w:r>
-        <w:rPr>
-          <w:rFonts w:cs="Arial"/>
-          <w:lang w:val="nl-BE"/>
-        </w:rPr>
-        <w:t xml:space="preserve">fullCheck zal gaan kijken of het bord volledig gelud is en dus geen enkel zet meer mogelijk is. </w:t>
+      <w:proofErr w:type="spellStart"/>
+      <w:r>
+        <w:rPr>
+          <w:rFonts w:cs="Arial"/>
+          <w:lang w:val="nl-BE"/>
+        </w:rPr>
+        <w:t>fullCheck</w:t>
+      </w:r>
+      <w:proofErr w:type="spellEnd"/>
+      <w:r>
+        <w:rPr>
+          <w:rFonts w:cs="Arial"/>
+          <w:lang w:val="nl-BE"/>
+        </w:rPr>
+        <w:t xml:space="preserve"> zal gaan kijken of het bord volledig </w:t>
+      </w:r>
+      <w:proofErr w:type="spellStart"/>
+      <w:r>
+        <w:rPr>
+          <w:rFonts w:cs="Arial"/>
+          <w:lang w:val="nl-BE"/>
+        </w:rPr>
+        <w:t>gelud</w:t>
+      </w:r>
+      <w:proofErr w:type="spellEnd"/>
+      <w:r>
+        <w:rPr>
+          <w:rFonts w:cs="Arial"/>
+          <w:lang w:val="nl-BE"/>
+        </w:rPr>
+        <w:t xml:space="preserve"> is en dus geen enkel zet meer mogelijk is. </w:t>
       </w:r>
     </w:p>
     <w:p>
@@ -10252,12 +10895,21 @@
           <w:lang w:val="nl-BE"/>
         </w:rPr>
       </w:pPr>
-      <w:r>
-        <w:rPr>
-          <w:rFonts w:cs="Arial"/>
-          <w:lang w:val="nl-BE"/>
-        </w:rPr>
-        <w:t xml:space="preserve">winCondition zorgt ervoor dat we 1 bepaalde 4 op een rij kunnen na gaan. </w:t>
+      <w:proofErr w:type="spellStart"/>
+      <w:r>
+        <w:rPr>
+          <w:rFonts w:cs="Arial"/>
+          <w:lang w:val="nl-BE"/>
+        </w:rPr>
+        <w:t>winCondition</w:t>
+      </w:r>
+      <w:proofErr w:type="spellEnd"/>
+      <w:r>
+        <w:rPr>
+          <w:rFonts w:cs="Arial"/>
+          <w:lang w:val="nl-BE"/>
+        </w:rPr>
+        <w:t xml:space="preserve"> zorgt ervoor dat we 1 bepaalde 4 op een rij kunnen na gaan. </w:t>
       </w:r>
     </w:p>
     <w:p>
@@ -10272,12 +10924,37 @@
           <w:lang w:val="nl-BE"/>
         </w:rPr>
       </w:pPr>
-      <w:r>
-        <w:rPr>
-          <w:rFonts w:cs="Arial"/>
-          <w:lang w:val="nl-BE"/>
-        </w:rPr>
-        <w:t xml:space="preserve">checkWinForDirection maakt gebruik van winCondition om alle mogelijke 4 op een rij na te gaan die mogelijk zijn in 1 bepaalde richting. </w:t>
+      <w:proofErr w:type="spellStart"/>
+      <w:r>
+        <w:rPr>
+          <w:rFonts w:cs="Arial"/>
+          <w:lang w:val="nl-BE"/>
+        </w:rPr>
+        <w:t>checkWinForDirection</w:t>
+      </w:r>
+      <w:proofErr w:type="spellEnd"/>
+      <w:r>
+        <w:rPr>
+          <w:rFonts w:cs="Arial"/>
+          <w:lang w:val="nl-BE"/>
+        </w:rPr>
+        <w:t xml:space="preserve"> maakt gebruik van </w:t>
+      </w:r>
+      <w:proofErr w:type="spellStart"/>
+      <w:r>
+        <w:rPr>
+          <w:rFonts w:cs="Arial"/>
+          <w:lang w:val="nl-BE"/>
+        </w:rPr>
+        <w:t>winCondition</w:t>
+      </w:r>
+      <w:proofErr w:type="spellEnd"/>
+      <w:r>
+        <w:rPr>
+          <w:rFonts w:cs="Arial"/>
+          <w:lang w:val="nl-BE"/>
+        </w:rPr>
+        <w:t xml:space="preserve"> om alle mogelijke 4 op een rij na te gaan die mogelijk zijn in 1 bepaalde richting. </w:t>
       </w:r>
     </w:p>
     <w:p>
@@ -10292,13 +10969,53 @@
           <w:lang w:val="nl-BE"/>
         </w:rPr>
       </w:pPr>
-      <w:r>
-        <w:rPr>
-          <w:rFonts w:cs="Arial"/>
-          <w:lang w:val="nl-BE"/>
-        </w:rPr>
-        <w:lastRenderedPageBreak/>
-        <w:t xml:space="preserve">checkWin maakt gebruik van checkWinForDirection om zo het heel veld af te gaan en op zoek te gaan naar één moglijke vier op een rij. </w:t>
+      <w:proofErr w:type="spellStart"/>
+      <w:r>
+        <w:rPr>
+          <w:rFonts w:cs="Arial"/>
+          <w:lang w:val="nl-BE"/>
+        </w:rPr>
+        <w:t>checkWin</w:t>
+      </w:r>
+      <w:proofErr w:type="spellEnd"/>
+      <w:r>
+        <w:rPr>
+          <w:rFonts w:cs="Arial"/>
+          <w:lang w:val="nl-BE"/>
+        </w:rPr>
+        <w:t xml:space="preserve"> maakt gebruik van </w:t>
+      </w:r>
+      <w:proofErr w:type="spellStart"/>
+      <w:r>
+        <w:rPr>
+          <w:rFonts w:cs="Arial"/>
+          <w:lang w:val="nl-BE"/>
+        </w:rPr>
+        <w:t>checkWinForDirection</w:t>
+      </w:r>
+      <w:proofErr w:type="spellEnd"/>
+      <w:r>
+        <w:rPr>
+          <w:rFonts w:cs="Arial"/>
+          <w:lang w:val="nl-BE"/>
+        </w:rPr>
+        <w:t xml:space="preserve"> om zo het heel veld af te gaan en op zoek te gaan naar één </w:t>
+      </w:r>
+      <w:proofErr w:type="spellStart"/>
+      <w:r>
+        <w:rPr>
+          <w:rFonts w:cs="Arial"/>
+          <w:lang w:val="nl-BE"/>
+        </w:rPr>
+        <w:t>moglijke</w:t>
+      </w:r>
+      <w:proofErr w:type="spellEnd"/>
+      <w:r>
+        <w:rPr>
+          <w:rFonts w:cs="Arial"/>
+          <w:lang w:val="nl-BE"/>
+        </w:rPr>
+        <w:t xml:space="preserve"> vier op een rij. </w:t>
       </w:r>
     </w:p>
     <w:p>
@@ -10314,12 +11031,53 @@
           <w:lang w:val="nl-BE"/>
         </w:rPr>
       </w:pPr>
-      <w:r>
-        <w:rPr>
-          <w:rFonts w:cs="Arial"/>
-          <w:lang w:val="nl-BE"/>
-        </w:rPr>
-        <w:t xml:space="preserve">gameStatus zorgt ervoor dat je gemakkelijk naar de status van het spel kan kijken(kan je verder spelen, heeft speler 1 gewonnen, heeft speler 2 gewonnen of is er gelijk spel). Deze states worden als volgt gerepersenteerd: 0 betekent speel verder,1 betekent speler 1 heeft gewonnen, 2 betekent speler 2 heeft gewonnen en 3 betekent er is gelijk spel. </w:t>
+      <w:proofErr w:type="spellStart"/>
+      <w:r>
+        <w:rPr>
+          <w:rFonts w:cs="Arial"/>
+          <w:lang w:val="nl-BE"/>
+        </w:rPr>
+        <w:t>gameStatus</w:t>
+      </w:r>
+      <w:proofErr w:type="spellEnd"/>
+      <w:r>
+        <w:rPr>
+          <w:rFonts w:cs="Arial"/>
+          <w:lang w:val="nl-BE"/>
+        </w:rPr>
+        <w:t xml:space="preserve"> zorgt ervoor dat je gemakkelijk naar de status van het spel kan kijken(kan je verder spelen, heeft speler 1 gewonnen, heeft speler 2 gewonnen of is er gelijk spel). Deze </w:t>
+      </w:r>
+      <w:proofErr w:type="spellStart"/>
+      <w:r>
+        <w:rPr>
+          <w:rFonts w:cs="Arial"/>
+          <w:lang w:val="nl-BE"/>
+        </w:rPr>
+        <w:t>states</w:t>
+      </w:r>
+      <w:proofErr w:type="spellEnd"/>
+      <w:r>
+        <w:rPr>
+          <w:rFonts w:cs="Arial"/>
+          <w:lang w:val="nl-BE"/>
+        </w:rPr>
+        <w:t xml:space="preserve"> worden als volgt </w:t>
+      </w:r>
+      <w:proofErr w:type="spellStart"/>
+      <w:r>
+        <w:rPr>
+          <w:rFonts w:cs="Arial"/>
+          <w:lang w:val="nl-BE"/>
+        </w:rPr>
+        <w:t>gerepersenteerd</w:t>
+      </w:r>
+      <w:proofErr w:type="spellEnd"/>
+      <w:r>
+        <w:rPr>
+          <w:rFonts w:cs="Arial"/>
+          <w:lang w:val="nl-BE"/>
+        </w:rPr>
+        <w:t xml:space="preserve">: 0 betekent speel verder,1 betekent speler 1 heeft gewonnen, 2 betekent speler 2 heeft gewonnen en 3 betekent er is gelijk spel. </w:t>
       </w:r>
     </w:p>
     <w:p>
@@ -10408,10 +11166,12 @@
         <w:jc w:val="both"/>
       </w:pPr>
       <w:bookmarkStart w:id="24" w:name="_Toc122284834"/>
+      <w:proofErr w:type="spellStart"/>
       <w:r>
         <w:t>Main</w:t>
       </w:r>
       <w:bookmarkEnd w:id="24"/>
+      <w:proofErr w:type="spellEnd"/>
       <w:r>
         <w:t xml:space="preserve"> </w:t>
       </w:r>
@@ -10445,7 +11205,23 @@
           <w:rFonts w:cs="Arial"/>
           <w:lang w:val="nl-BE"/>
         </w:rPr>
-        <w:t>In dit onderdeel bevindt zicht het entry point voor het programma correct te laten verlopen, namelijk de procedure main.</w:t>
+        <w:t xml:space="preserve">In dit onderdeel bevindt zicht het entry point voor het programma correct te laten verlopen, namelijk de procedure </w:t>
+      </w:r>
+      <w:proofErr w:type="spellStart"/>
+      <w:r>
+        <w:rPr>
+          <w:rFonts w:cs="Arial"/>
+          <w:lang w:val="nl-BE"/>
+        </w:rPr>
+        <w:t>main</w:t>
+      </w:r>
+      <w:proofErr w:type="spellEnd"/>
+      <w:r>
+        <w:rPr>
+          <w:rFonts w:cs="Arial"/>
+          <w:lang w:val="nl-BE"/>
+        </w:rPr>
+        <w:t>.</w:t>
       </w:r>
     </w:p>
     <w:p>
@@ -10462,12 +11238,21 @@
           <w:lang w:val="nl-BE"/>
         </w:rPr>
       </w:pPr>
-      <w:r>
-        <w:rPr>
-          <w:rFonts w:cs="Arial"/>
-          <w:lang w:val="nl-BE"/>
-        </w:rPr>
-        <w:t>main heb je nodig om de executie goed te laten verlopen net zoals in alle C programma’s,</w:t>
+      <w:proofErr w:type="spellStart"/>
+      <w:r>
+        <w:rPr>
+          <w:rFonts w:cs="Arial"/>
+          <w:lang w:val="nl-BE"/>
+        </w:rPr>
+        <w:t>main</w:t>
+      </w:r>
+      <w:proofErr w:type="spellEnd"/>
+      <w:r>
+        <w:rPr>
+          <w:rFonts w:cs="Arial"/>
+          <w:lang w:val="nl-BE"/>
+        </w:rPr>
+        <w:t xml:space="preserve"> heb je nodig om de executie goed te laten verlopen net zoals in alle C programma’s,</w:t>
       </w:r>
       <w:r>
         <w:rPr>
@@ -10549,7 +11334,119 @@
           <w:rFonts w:cs="Arial"/>
           <w:lang w:val="nl-BE"/>
         </w:rPr>
-        <w:t xml:space="preserve">Als laaste onderdeel is het DATASEG in dit gedeelte komt alle data aan bod die nodig is om het spel te kunnen opstarten, manipuleren, afbeelden en spelen. Hier werden ook de elementen gegroepeerd per categorie. De categoriën zijn: constanten(constants), vectors used in adaptField, vectors gebruikt voor de menus, titels, extra tekst, interacties(interactions) en de spelregels(rules). </w:t>
+        <w:t xml:space="preserve">Als </w:t>
+      </w:r>
+      <w:proofErr w:type="spellStart"/>
+      <w:r>
+        <w:rPr>
+          <w:rFonts w:cs="Arial"/>
+          <w:lang w:val="nl-BE"/>
+        </w:rPr>
+        <w:t>laaste</w:t>
+      </w:r>
+      <w:proofErr w:type="spellEnd"/>
+      <w:r>
+        <w:rPr>
+          <w:rFonts w:cs="Arial"/>
+          <w:lang w:val="nl-BE"/>
+        </w:rPr>
+        <w:t xml:space="preserve"> onderdeel is het DATASEG in dit gedeelte komt alle data aan bod die nodig is om het spel te kunnen opstarten, manipuleren, afbeelden en spelen. Hier werden ook de elementen gegroepeerd per categorie. De </w:t>
+      </w:r>
+      <w:proofErr w:type="spellStart"/>
+      <w:r>
+        <w:rPr>
+          <w:rFonts w:cs="Arial"/>
+          <w:lang w:val="nl-BE"/>
+        </w:rPr>
+        <w:t>categoriën</w:t>
+      </w:r>
+      <w:proofErr w:type="spellEnd"/>
+      <w:r>
+        <w:rPr>
+          <w:rFonts w:cs="Arial"/>
+          <w:lang w:val="nl-BE"/>
+        </w:rPr>
+        <w:t xml:space="preserve"> zijn: constanten(constants), </w:t>
+      </w:r>
+      <w:proofErr w:type="spellStart"/>
+      <w:r>
+        <w:rPr>
+          <w:rFonts w:cs="Arial"/>
+          <w:lang w:val="nl-BE"/>
+        </w:rPr>
+        <w:t>vectors</w:t>
+      </w:r>
+      <w:proofErr w:type="spellEnd"/>
+      <w:r>
+        <w:rPr>
+          <w:rFonts w:cs="Arial"/>
+          <w:lang w:val="nl-BE"/>
+        </w:rPr>
+        <w:t xml:space="preserve"> </w:t>
+      </w:r>
+      <w:proofErr w:type="spellStart"/>
+      <w:r>
+        <w:rPr>
+          <w:rFonts w:cs="Arial"/>
+          <w:lang w:val="nl-BE"/>
+        </w:rPr>
+        <w:t>used</w:t>
+      </w:r>
+      <w:proofErr w:type="spellEnd"/>
+      <w:r>
+        <w:rPr>
+          <w:rFonts w:cs="Arial"/>
+          <w:lang w:val="nl-BE"/>
+        </w:rPr>
+        <w:t xml:space="preserve"> in adaptField, </w:t>
+      </w:r>
+      <w:proofErr w:type="spellStart"/>
+      <w:r>
+        <w:rPr>
+          <w:rFonts w:cs="Arial"/>
+          <w:lang w:val="nl-BE"/>
+        </w:rPr>
+        <w:t>vectors</w:t>
+      </w:r>
+      <w:proofErr w:type="spellEnd"/>
+      <w:r>
+        <w:rPr>
+          <w:rFonts w:cs="Arial"/>
+          <w:lang w:val="nl-BE"/>
+        </w:rPr>
+        <w:t xml:space="preserve"> gebruikt voor de </w:t>
+      </w:r>
+      <w:proofErr w:type="spellStart"/>
+      <w:r>
+        <w:rPr>
+          <w:rFonts w:cs="Arial"/>
+          <w:lang w:val="nl-BE"/>
+        </w:rPr>
+        <w:t>menus</w:t>
+      </w:r>
+      <w:proofErr w:type="spellEnd"/>
+      <w:r>
+        <w:rPr>
+          <w:rFonts w:cs="Arial"/>
+          <w:lang w:val="nl-BE"/>
+        </w:rPr>
+        <w:t>, titels, extra tekst, interacties(</w:t>
+      </w:r>
+      <w:proofErr w:type="spellStart"/>
+      <w:r>
+        <w:rPr>
+          <w:rFonts w:cs="Arial"/>
+          <w:lang w:val="nl-BE"/>
+        </w:rPr>
+        <w:t>interactions</w:t>
+      </w:r>
+      <w:proofErr w:type="spellEnd"/>
+      <w:r>
+        <w:rPr>
+          <w:rFonts w:cs="Arial"/>
+          <w:lang w:val="nl-BE"/>
+        </w:rPr>
+        <w:t xml:space="preserve">) en de spelregels(rules). </w:t>
       </w:r>
     </w:p>
     <w:p>
@@ -10559,9 +11456,14 @@
       </w:pPr>
       <w:bookmarkStart w:id="26" w:name="_Toc122284837"/>
       <w:r>
-        <w:t>Vectors menus</w:t>
+        <w:t xml:space="preserve">Vectors </w:t>
+      </w:r>
+      <w:proofErr w:type="spellStart"/>
+      <w:r>
+        <w:t>menus</w:t>
       </w:r>
       <w:bookmarkEnd w:id="26"/>
+      <w:proofErr w:type="spellEnd"/>
       <w:r>
         <w:t xml:space="preserve"> </w:t>
       </w:r>
@@ -10595,7 +11497,119 @@
           <w:rFonts w:cs="Arial"/>
           <w:lang w:val="nl-BE"/>
         </w:rPr>
-        <w:t xml:space="preserve">Hierin zitten de vectoren met offsets die gebruikt worden in een van de procedure menuDistribution en menuConfiguration afhankleijk van de vector alle vetoren behalve TextHeader worden in menuConfiguration gebruikt als 1 van de parameters. </w:t>
+        <w:t xml:space="preserve">Hierin zitten de vectoren met </w:t>
+      </w:r>
+      <w:proofErr w:type="spellStart"/>
+      <w:r>
+        <w:rPr>
+          <w:rFonts w:cs="Arial"/>
+          <w:lang w:val="nl-BE"/>
+        </w:rPr>
+        <w:t>offsets</w:t>
+      </w:r>
+      <w:proofErr w:type="spellEnd"/>
+      <w:r>
+        <w:rPr>
+          <w:rFonts w:cs="Arial"/>
+          <w:lang w:val="nl-BE"/>
+        </w:rPr>
+        <w:t xml:space="preserve"> die gebruikt worden in een van de procedure </w:t>
+      </w:r>
+      <w:proofErr w:type="spellStart"/>
+      <w:r>
+        <w:rPr>
+          <w:rFonts w:cs="Arial"/>
+          <w:lang w:val="nl-BE"/>
+        </w:rPr>
+        <w:t>menuDistribution</w:t>
+      </w:r>
+      <w:proofErr w:type="spellEnd"/>
+      <w:r>
+        <w:rPr>
+          <w:rFonts w:cs="Arial"/>
+          <w:lang w:val="nl-BE"/>
+        </w:rPr>
+        <w:t xml:space="preserve"> en </w:t>
+      </w:r>
+      <w:proofErr w:type="spellStart"/>
+      <w:r>
+        <w:rPr>
+          <w:rFonts w:cs="Arial"/>
+          <w:lang w:val="nl-BE"/>
+        </w:rPr>
+        <w:t>menuConfiguration</w:t>
+      </w:r>
+      <w:proofErr w:type="spellEnd"/>
+      <w:r>
+        <w:rPr>
+          <w:rFonts w:cs="Arial"/>
+          <w:lang w:val="nl-BE"/>
+        </w:rPr>
+        <w:t xml:space="preserve"> </w:t>
+      </w:r>
+      <w:proofErr w:type="spellStart"/>
+      <w:r>
+        <w:rPr>
+          <w:rFonts w:cs="Arial"/>
+          <w:lang w:val="nl-BE"/>
+        </w:rPr>
+        <w:t>afhankleijk</w:t>
+      </w:r>
+      <w:proofErr w:type="spellEnd"/>
+      <w:r>
+        <w:rPr>
+          <w:rFonts w:cs="Arial"/>
+          <w:lang w:val="nl-BE"/>
+        </w:rPr>
+        <w:t xml:space="preserve"> van de vector alle </w:t>
+      </w:r>
+      <w:proofErr w:type="spellStart"/>
+      <w:r>
+        <w:rPr>
+          <w:rFonts w:cs="Arial"/>
+          <w:lang w:val="nl-BE"/>
+        </w:rPr>
+        <w:t>vetoren</w:t>
+      </w:r>
+      <w:proofErr w:type="spellEnd"/>
+      <w:r>
+        <w:rPr>
+          <w:rFonts w:cs="Arial"/>
+          <w:lang w:val="nl-BE"/>
+        </w:rPr>
+        <w:t xml:space="preserve"> behalve </w:t>
+      </w:r>
+      <w:proofErr w:type="spellStart"/>
+      <w:r>
+        <w:rPr>
+          <w:rFonts w:cs="Arial"/>
+          <w:lang w:val="nl-BE"/>
+        </w:rPr>
+        <w:t>TextHeader</w:t>
+      </w:r>
+      <w:proofErr w:type="spellEnd"/>
+      <w:r>
+        <w:rPr>
+          <w:rFonts w:cs="Arial"/>
+          <w:lang w:val="nl-BE"/>
+        </w:rPr>
+        <w:t xml:space="preserve"> worden in </w:t>
+      </w:r>
+      <w:proofErr w:type="spellStart"/>
+      <w:r>
+        <w:rPr>
+          <w:rFonts w:cs="Arial"/>
+          <w:lang w:val="nl-BE"/>
+        </w:rPr>
+        <w:t>menuConfiguration</w:t>
+      </w:r>
+      <w:proofErr w:type="spellEnd"/>
+      <w:r>
+        <w:rPr>
+          <w:rFonts w:cs="Arial"/>
+          <w:lang w:val="nl-BE"/>
+        </w:rPr>
+        <w:t xml:space="preserve"> gebruikt als 1 van de parameters. </w:t>
       </w:r>
     </w:p>
     <w:p>
@@ -10627,12 +11641,37 @@
           <w:lang w:val="nl-BE"/>
         </w:rPr>
       </w:pPr>
-      <w:r>
-        <w:rPr>
-          <w:rFonts w:cs="Arial"/>
-          <w:lang w:val="nl-BE"/>
-        </w:rPr>
-        <w:t xml:space="preserve">textHeader is de vector met alle titles om de juiste te kiezen afhankelijk van het menu. </w:t>
+      <w:proofErr w:type="spellStart"/>
+      <w:r>
+        <w:rPr>
+          <w:rFonts w:cs="Arial"/>
+          <w:lang w:val="nl-BE"/>
+        </w:rPr>
+        <w:t>textHeader</w:t>
+      </w:r>
+      <w:proofErr w:type="spellEnd"/>
+      <w:r>
+        <w:rPr>
+          <w:rFonts w:cs="Arial"/>
+          <w:lang w:val="nl-BE"/>
+        </w:rPr>
+        <w:t xml:space="preserve"> is de vector met alle </w:t>
+      </w:r>
+      <w:proofErr w:type="spellStart"/>
+      <w:r>
+        <w:rPr>
+          <w:rFonts w:cs="Arial"/>
+          <w:lang w:val="nl-BE"/>
+        </w:rPr>
+        <w:t>titles</w:t>
+      </w:r>
+      <w:proofErr w:type="spellEnd"/>
+      <w:r>
+        <w:rPr>
+          <w:rFonts w:cs="Arial"/>
+          <w:lang w:val="nl-BE"/>
+        </w:rPr>
+        <w:t xml:space="preserve"> om de juiste te kiezen afhankelijk van het menu. </w:t>
       </w:r>
     </w:p>
     <w:p>
@@ -10647,12 +11686,37 @@
           <w:lang w:val="nl-BE"/>
         </w:rPr>
       </w:pPr>
-      <w:r>
-        <w:rPr>
-          <w:rFonts w:cs="Arial"/>
-          <w:lang w:val="nl-BE"/>
-        </w:rPr>
-        <w:t xml:space="preserve">menuMain is de vector met alle elementen die nodig zijn om de main menu te tekenen. </w:t>
+      <w:proofErr w:type="spellStart"/>
+      <w:r>
+        <w:rPr>
+          <w:rFonts w:cs="Arial"/>
+          <w:lang w:val="nl-BE"/>
+        </w:rPr>
+        <w:t>menuMain</w:t>
+      </w:r>
+      <w:proofErr w:type="spellEnd"/>
+      <w:r>
+        <w:rPr>
+          <w:rFonts w:cs="Arial"/>
+          <w:lang w:val="nl-BE"/>
+        </w:rPr>
+        <w:t xml:space="preserve"> is de vector met alle elementen die nodig zijn om de </w:t>
+      </w:r>
+      <w:proofErr w:type="spellStart"/>
+      <w:r>
+        <w:rPr>
+          <w:rFonts w:cs="Arial"/>
+          <w:lang w:val="nl-BE"/>
+        </w:rPr>
+        <w:t>main</w:t>
+      </w:r>
+      <w:proofErr w:type="spellEnd"/>
+      <w:r>
+        <w:rPr>
+          <w:rFonts w:cs="Arial"/>
+          <w:lang w:val="nl-BE"/>
+        </w:rPr>
+        <w:t xml:space="preserve"> menu te tekenen. </w:t>
       </w:r>
     </w:p>
     <w:p>
@@ -10667,12 +11731,21 @@
           <w:lang w:val="nl-BE"/>
         </w:rPr>
       </w:pPr>
-      <w:r>
-        <w:rPr>
-          <w:rFonts w:cs="Arial"/>
-          <w:lang w:val="nl-BE"/>
-        </w:rPr>
-        <w:t xml:space="preserve">menuStats is de vector met alle elementen die nodig zijn om de statistics menu te tekenen. </w:t>
+      <w:proofErr w:type="spellStart"/>
+      <w:r>
+        <w:rPr>
+          <w:rFonts w:cs="Arial"/>
+          <w:lang w:val="nl-BE"/>
+        </w:rPr>
+        <w:t>menuStats</w:t>
+      </w:r>
+      <w:proofErr w:type="spellEnd"/>
+      <w:r>
+        <w:rPr>
+          <w:rFonts w:cs="Arial"/>
+          <w:lang w:val="nl-BE"/>
+        </w:rPr>
+        <w:t xml:space="preserve"> is de vector met alle elementen die nodig zijn om de statistics menu te tekenen. </w:t>
       </w:r>
     </w:p>
     <w:p>
@@ -10687,12 +11760,21 @@
           <w:lang w:val="nl-BE"/>
         </w:rPr>
       </w:pPr>
-      <w:r>
-        <w:rPr>
-          <w:rFonts w:cs="Arial"/>
-          <w:lang w:val="nl-BE"/>
-        </w:rPr>
-        <w:t xml:space="preserve">menuChoise is de vector met alle elementen die nodig zijn om de menu met de keuze van wie begint te tekenen. </w:t>
+      <w:proofErr w:type="spellStart"/>
+      <w:r>
+        <w:rPr>
+          <w:rFonts w:cs="Arial"/>
+          <w:lang w:val="nl-BE"/>
+        </w:rPr>
+        <w:t>menuChoise</w:t>
+      </w:r>
+      <w:proofErr w:type="spellEnd"/>
+      <w:r>
+        <w:rPr>
+          <w:rFonts w:cs="Arial"/>
+          <w:lang w:val="nl-BE"/>
+        </w:rPr>
+        <w:t xml:space="preserve"> is de vector met alle elementen die nodig zijn om de menu met de keuze van wie begint te tekenen. </w:t>
       </w:r>
     </w:p>
     <w:p>
@@ -10707,12 +11789,21 @@
           <w:lang w:val="nl-BE"/>
         </w:rPr>
       </w:pPr>
-      <w:r>
-        <w:rPr>
-          <w:rFonts w:cs="Arial"/>
-          <w:lang w:val="nl-BE"/>
-        </w:rPr>
-        <w:t xml:space="preserve">menuGame is de vector met alle elementen die nodig zijn om menu waar het spel gespeeld wordt te tekenen. </w:t>
+      <w:proofErr w:type="spellStart"/>
+      <w:r>
+        <w:rPr>
+          <w:rFonts w:cs="Arial"/>
+          <w:lang w:val="nl-BE"/>
+        </w:rPr>
+        <w:t>menuGame</w:t>
+      </w:r>
+      <w:proofErr w:type="spellEnd"/>
+      <w:r>
+        <w:rPr>
+          <w:rFonts w:cs="Arial"/>
+          <w:lang w:val="nl-BE"/>
+        </w:rPr>
+        <w:t xml:space="preserve"> is de vector met alle elementen die nodig zijn om menu waar het spel gespeeld wordt te tekenen. </w:t>
       </w:r>
     </w:p>
     <w:p>
@@ -10727,12 +11818,37 @@
           <w:lang w:val="nl-BE"/>
         </w:rPr>
       </w:pPr>
-      <w:r>
-        <w:rPr>
-          <w:rFonts w:cs="Arial"/>
-          <w:lang w:val="nl-BE"/>
-        </w:rPr>
-        <w:t xml:space="preserve">menuAnnounce is de vector met alle elementen die nodig zijn om de announcement te doen aan het einde van een potje. </w:t>
+      <w:proofErr w:type="spellStart"/>
+      <w:r>
+        <w:rPr>
+          <w:rFonts w:cs="Arial"/>
+          <w:lang w:val="nl-BE"/>
+        </w:rPr>
+        <w:t>menuAnnounce</w:t>
+      </w:r>
+      <w:proofErr w:type="spellEnd"/>
+      <w:r>
+        <w:rPr>
+          <w:rFonts w:cs="Arial"/>
+          <w:lang w:val="nl-BE"/>
+        </w:rPr>
+        <w:t xml:space="preserve"> is de vector met alle elementen die nodig zijn om de </w:t>
+      </w:r>
+      <w:proofErr w:type="spellStart"/>
+      <w:r>
+        <w:rPr>
+          <w:rFonts w:cs="Arial"/>
+          <w:lang w:val="nl-BE"/>
+        </w:rPr>
+        <w:t>announcement</w:t>
+      </w:r>
+      <w:proofErr w:type="spellEnd"/>
+      <w:r>
+        <w:rPr>
+          <w:rFonts w:cs="Arial"/>
+          <w:lang w:val="nl-BE"/>
+        </w:rPr>
+        <w:t xml:space="preserve"> te doen aan het einde van een potje. </w:t>
       </w:r>
     </w:p>
     <w:p>
@@ -10748,12 +11864,21 @@
           <w:lang w:val="nl-BE"/>
         </w:rPr>
       </w:pPr>
-      <w:r>
-        <w:rPr>
-          <w:rFonts w:cs="Arial"/>
-          <w:lang w:val="nl-BE"/>
-        </w:rPr>
-        <w:t xml:space="preserve">menuDifficulty is de vector met alle elementen die nodig zijn om de menu waar je de grootte van het spelbord kiest te tekenen. </w:t>
+      <w:proofErr w:type="spellStart"/>
+      <w:r>
+        <w:rPr>
+          <w:rFonts w:cs="Arial"/>
+          <w:lang w:val="nl-BE"/>
+        </w:rPr>
+        <w:t>menuDifficulty</w:t>
+      </w:r>
+      <w:proofErr w:type="spellEnd"/>
+      <w:r>
+        <w:rPr>
+          <w:rFonts w:cs="Arial"/>
+          <w:lang w:val="nl-BE"/>
+        </w:rPr>
+        <w:t xml:space="preserve"> is de vector met alle elementen die nodig zijn om de menu waar je de grootte van het spelbord kiest te tekenen. </w:t>
       </w:r>
     </w:p>
     <w:p>
@@ -10799,7 +11924,39 @@
           <w:rFonts w:cs="Arial"/>
           <w:lang w:val="nl-BE"/>
         </w:rPr>
-        <w:t xml:space="preserve">Hierin zitten de vectoren met offsets die gebruikt worden in een van de procedures adaptField afhankleijk van de vector. </w:t>
+        <w:t xml:space="preserve">Hierin zitten de vectoren met </w:t>
+      </w:r>
+      <w:proofErr w:type="spellStart"/>
+      <w:r>
+        <w:rPr>
+          <w:rFonts w:cs="Arial"/>
+          <w:lang w:val="nl-BE"/>
+        </w:rPr>
+        <w:t>offsets</w:t>
+      </w:r>
+      <w:proofErr w:type="spellEnd"/>
+      <w:r>
+        <w:rPr>
+          <w:rFonts w:cs="Arial"/>
+          <w:lang w:val="nl-BE"/>
+        </w:rPr>
+        <w:t xml:space="preserve"> die gebruikt worden in een van de procedures adaptField </w:t>
+      </w:r>
+      <w:proofErr w:type="spellStart"/>
+      <w:r>
+        <w:rPr>
+          <w:rFonts w:cs="Arial"/>
+          <w:lang w:val="nl-BE"/>
+        </w:rPr>
+        <w:t>afhankleijk</w:t>
+      </w:r>
+      <w:proofErr w:type="spellEnd"/>
+      <w:r>
+        <w:rPr>
+          <w:rFonts w:cs="Arial"/>
+          <w:lang w:val="nl-BE"/>
+        </w:rPr>
+        <w:t xml:space="preserve"> van de vector. </w:t>
       </w:r>
     </w:p>
     <w:p>
@@ -10831,12 +11988,38 @@
           <w:lang w:val="nl-BE"/>
         </w:rPr>
       </w:pPr>
-      <w:r>
-        <w:rPr>
-          <w:rFonts w:cs="Arial"/>
-          <w:lang w:val="nl-BE"/>
-        </w:rPr>
-        <w:t xml:space="preserve">girdValuesVector hierin zitten de offsets van de arrays waar de elementen zitten die je in gridValues gaat veranderen afhankelijk van de grootte van het veld. </w:t>
+      <w:proofErr w:type="spellStart"/>
+      <w:r>
+        <w:rPr>
+          <w:rFonts w:cs="Arial"/>
+          <w:lang w:val="nl-BE"/>
+        </w:rPr>
+        <w:lastRenderedPageBreak/>
+        <w:t>girdValuesVector</w:t>
+      </w:r>
+      <w:proofErr w:type="spellEnd"/>
+      <w:r>
+        <w:rPr>
+          <w:rFonts w:cs="Arial"/>
+          <w:lang w:val="nl-BE"/>
+        </w:rPr>
+        <w:t xml:space="preserve"> hierin zitten de </w:t>
+      </w:r>
+      <w:proofErr w:type="spellStart"/>
+      <w:r>
+        <w:rPr>
+          <w:rFonts w:cs="Arial"/>
+          <w:lang w:val="nl-BE"/>
+        </w:rPr>
+        <w:t>offsets</w:t>
+      </w:r>
+      <w:proofErr w:type="spellEnd"/>
+      <w:r>
+        <w:rPr>
+          <w:rFonts w:cs="Arial"/>
+          <w:lang w:val="nl-BE"/>
+        </w:rPr>
+        <w:t xml:space="preserve"> van de arrays waar de elementen zitten die je in gridValues gaat veranderen afhankelijk van de grootte van het veld. </w:t>
       </w:r>
     </w:p>
     <w:p>
@@ -10851,12 +12034,37 @@
           <w:lang w:val="nl-BE"/>
         </w:rPr>
       </w:pPr>
-      <w:r>
-        <w:rPr>
-          <w:rFonts w:cs="Arial"/>
-          <w:lang w:val="nl-BE"/>
-        </w:rPr>
-        <w:t xml:space="preserve">gridDrawVector hierin zitten de offsets van de arrays waar de elementen zitten die je in grid gaat veranderen afhankelijk van de grootte van het veld. </w:t>
+      <w:proofErr w:type="spellStart"/>
+      <w:r>
+        <w:rPr>
+          <w:rFonts w:cs="Arial"/>
+          <w:lang w:val="nl-BE"/>
+        </w:rPr>
+        <w:t>gridDrawVector</w:t>
+      </w:r>
+      <w:proofErr w:type="spellEnd"/>
+      <w:r>
+        <w:rPr>
+          <w:rFonts w:cs="Arial"/>
+          <w:lang w:val="nl-BE"/>
+        </w:rPr>
+        <w:t xml:space="preserve"> hierin zitten de </w:t>
+      </w:r>
+      <w:proofErr w:type="spellStart"/>
+      <w:r>
+        <w:rPr>
+          <w:rFonts w:cs="Arial"/>
+          <w:lang w:val="nl-BE"/>
+        </w:rPr>
+        <w:t>offsets</w:t>
+      </w:r>
+      <w:proofErr w:type="spellEnd"/>
+      <w:r>
+        <w:rPr>
+          <w:rFonts w:cs="Arial"/>
+          <w:lang w:val="nl-BE"/>
+        </w:rPr>
+        <w:t xml:space="preserve"> van de arrays waar de elementen zitten die je in grid gaat veranderen afhankelijk van de grootte van het veld. </w:t>
       </w:r>
     </w:p>
     <w:p>
@@ -10871,12 +12079,37 @@
           <w:lang w:val="nl-BE"/>
         </w:rPr>
       </w:pPr>
-      <w:r>
-        <w:rPr>
-          <w:rFonts w:cs="Arial"/>
-          <w:lang w:val="nl-BE"/>
-        </w:rPr>
-        <w:t xml:space="preserve">gridBorderVector hierin zitten de offsets van de arrays waar de elementen zitten die je in upperRightCorner, rowInBetween en firstTop gaat veranderen afhankelijk van de grootte van het veld. </w:t>
+      <w:proofErr w:type="spellStart"/>
+      <w:r>
+        <w:rPr>
+          <w:rFonts w:cs="Arial"/>
+          <w:lang w:val="nl-BE"/>
+        </w:rPr>
+        <w:t>gridBorderVector</w:t>
+      </w:r>
+      <w:proofErr w:type="spellEnd"/>
+      <w:r>
+        <w:rPr>
+          <w:rFonts w:cs="Arial"/>
+          <w:lang w:val="nl-BE"/>
+        </w:rPr>
+        <w:t xml:space="preserve"> hierin zitten de </w:t>
+      </w:r>
+      <w:proofErr w:type="spellStart"/>
+      <w:r>
+        <w:rPr>
+          <w:rFonts w:cs="Arial"/>
+          <w:lang w:val="nl-BE"/>
+        </w:rPr>
+        <w:t>offsets</w:t>
+      </w:r>
+      <w:proofErr w:type="spellEnd"/>
+      <w:r>
+        <w:rPr>
+          <w:rFonts w:cs="Arial"/>
+          <w:lang w:val="nl-BE"/>
+        </w:rPr>
+        <w:t xml:space="preserve"> van de arrays waar de elementen zitten die je in upperRightCorner, rowInBetween en firstTop gaat veranderen afhankelijk van de grootte van het veld. </w:t>
       </w:r>
     </w:p>
     <w:p>
@@ -10891,13 +12124,37 @@
           <w:lang w:val="nl-BE"/>
         </w:rPr>
       </w:pPr>
-      <w:r>
-        <w:rPr>
-          <w:rFonts w:cs="Arial"/>
-          <w:lang w:val="nl-BE"/>
-        </w:rPr>
-        <w:lastRenderedPageBreak/>
-        <w:t xml:space="preserve">gridRowsVector hierin zitten de offsets van de arrays waar de elementen zitten die je in rowSeparation gaat veranderen afhankelijk van de grootte van het veld. </w:t>
+      <w:proofErr w:type="spellStart"/>
+      <w:r>
+        <w:rPr>
+          <w:rFonts w:cs="Arial"/>
+          <w:lang w:val="nl-BE"/>
+        </w:rPr>
+        <w:t>gridRowsVector</w:t>
+      </w:r>
+      <w:proofErr w:type="spellEnd"/>
+      <w:r>
+        <w:rPr>
+          <w:rFonts w:cs="Arial"/>
+          <w:lang w:val="nl-BE"/>
+        </w:rPr>
+        <w:t xml:space="preserve"> hierin zitten de </w:t>
+      </w:r>
+      <w:proofErr w:type="spellStart"/>
+      <w:r>
+        <w:rPr>
+          <w:rFonts w:cs="Arial"/>
+          <w:lang w:val="nl-BE"/>
+        </w:rPr>
+        <w:t>offsets</w:t>
+      </w:r>
+      <w:proofErr w:type="spellEnd"/>
+      <w:r>
+        <w:rPr>
+          <w:rFonts w:cs="Arial"/>
+          <w:lang w:val="nl-BE"/>
+        </w:rPr>
+        <w:t xml:space="preserve"> van de arrays waar de elementen zitten die je in rowSeparation gaat veranderen afhankelijk van de grootte van het veld. </w:t>
       </w:r>
     </w:p>
     <w:p>
@@ -10912,12 +12169,37 @@
           <w:lang w:val="nl-BE"/>
         </w:rPr>
       </w:pPr>
-      <w:r>
-        <w:rPr>
-          <w:rFonts w:cs="Arial"/>
-          <w:lang w:val="nl-BE"/>
-        </w:rPr>
-        <w:t xml:space="preserve">gridCoorHorVector hierin zitten de offsets van de arrays waar de elementen zitten die je in horizontal gaat veranderen afhankelijk van de grootte van het veld. </w:t>
+      <w:proofErr w:type="spellStart"/>
+      <w:r>
+        <w:rPr>
+          <w:rFonts w:cs="Arial"/>
+          <w:lang w:val="nl-BE"/>
+        </w:rPr>
+        <w:t>gridCoorHorVector</w:t>
+      </w:r>
+      <w:proofErr w:type="spellEnd"/>
+      <w:r>
+        <w:rPr>
+          <w:rFonts w:cs="Arial"/>
+          <w:lang w:val="nl-BE"/>
+        </w:rPr>
+        <w:t xml:space="preserve"> hierin zitten de </w:t>
+      </w:r>
+      <w:proofErr w:type="spellStart"/>
+      <w:r>
+        <w:rPr>
+          <w:rFonts w:cs="Arial"/>
+          <w:lang w:val="nl-BE"/>
+        </w:rPr>
+        <w:t>offsets</w:t>
+      </w:r>
+      <w:proofErr w:type="spellEnd"/>
+      <w:r>
+        <w:rPr>
+          <w:rFonts w:cs="Arial"/>
+          <w:lang w:val="nl-BE"/>
+        </w:rPr>
+        <w:t xml:space="preserve"> van de arrays waar de elementen zitten die je in horizontal gaat veranderen afhankelijk van de grootte van het veld. </w:t>
       </w:r>
     </w:p>
     <w:p>
@@ -10932,12 +12214,37 @@
           <w:lang w:val="nl-BE"/>
         </w:rPr>
       </w:pPr>
-      <w:r>
-        <w:rPr>
-          <w:rFonts w:cs="Arial"/>
-          <w:lang w:val="nl-BE"/>
-        </w:rPr>
-        <w:t xml:space="preserve">gridCooVertVector hierin zitten de offsets van de arrays waar de elementen zitten die je in vertical gaat veranderen afhankelijk van de grootte van het veld. </w:t>
+      <w:proofErr w:type="spellStart"/>
+      <w:r>
+        <w:rPr>
+          <w:rFonts w:cs="Arial"/>
+          <w:lang w:val="nl-BE"/>
+        </w:rPr>
+        <w:t>gridCooVertVector</w:t>
+      </w:r>
+      <w:proofErr w:type="spellEnd"/>
+      <w:r>
+        <w:rPr>
+          <w:rFonts w:cs="Arial"/>
+          <w:lang w:val="nl-BE"/>
+        </w:rPr>
+        <w:t xml:space="preserve"> hierin zitten de </w:t>
+      </w:r>
+      <w:proofErr w:type="spellStart"/>
+      <w:r>
+        <w:rPr>
+          <w:rFonts w:cs="Arial"/>
+          <w:lang w:val="nl-BE"/>
+        </w:rPr>
+        <w:t>offsets</w:t>
+      </w:r>
+      <w:proofErr w:type="spellEnd"/>
+      <w:r>
+        <w:rPr>
+          <w:rFonts w:cs="Arial"/>
+          <w:lang w:val="nl-BE"/>
+        </w:rPr>
+        <w:t xml:space="preserve"> van de arrays waar de elementen zitten die je in vertical gaat veranderen afhankelijk van de grootte van het veld. </w:t>
       </w:r>
     </w:p>
     <w:p>
@@ -10952,12 +12259,53 @@
           <w:lang w:val="nl-BE"/>
         </w:rPr>
       </w:pPr>
-      <w:r>
-        <w:rPr>
-          <w:rFonts w:cs="Arial"/>
-          <w:lang w:val="nl-BE"/>
-        </w:rPr>
-        <w:t xml:space="preserve">gridEnnumVector hierin zitten de offsets van de arrays waar de elementen zitten die je in ennumeration gaat veranderen afhankelijk van de grootte van het veld. </w:t>
+      <w:proofErr w:type="spellStart"/>
+      <w:r>
+        <w:rPr>
+          <w:rFonts w:cs="Arial"/>
+          <w:lang w:val="nl-BE"/>
+        </w:rPr>
+        <w:t>gridEnnumVector</w:t>
+      </w:r>
+      <w:proofErr w:type="spellEnd"/>
+      <w:r>
+        <w:rPr>
+          <w:rFonts w:cs="Arial"/>
+          <w:lang w:val="nl-BE"/>
+        </w:rPr>
+        <w:t xml:space="preserve"> hierin zitten de </w:t>
+      </w:r>
+      <w:proofErr w:type="spellStart"/>
+      <w:r>
+        <w:rPr>
+          <w:rFonts w:cs="Arial"/>
+          <w:lang w:val="nl-BE"/>
+        </w:rPr>
+        <w:t>offsets</w:t>
+      </w:r>
+      <w:proofErr w:type="spellEnd"/>
+      <w:r>
+        <w:rPr>
+          <w:rFonts w:cs="Arial"/>
+          <w:lang w:val="nl-BE"/>
+        </w:rPr>
+        <w:t xml:space="preserve"> van de arrays waar de elementen zitten die je in </w:t>
+      </w:r>
+      <w:proofErr w:type="spellStart"/>
+      <w:r>
+        <w:rPr>
+          <w:rFonts w:cs="Arial"/>
+          <w:lang w:val="nl-BE"/>
+        </w:rPr>
+        <w:t>ennumeration</w:t>
+      </w:r>
+      <w:proofErr w:type="spellEnd"/>
+      <w:r>
+        <w:rPr>
+          <w:rFonts w:cs="Arial"/>
+          <w:lang w:val="nl-BE"/>
+        </w:rPr>
+        <w:t xml:space="preserve"> gaat veranderen afhankelijk van de grootte van het veld. </w:t>
       </w:r>
     </w:p>
     <w:p>
@@ -10972,12 +12320,37 @@
           <w:lang w:val="nl-BE"/>
         </w:rPr>
       </w:pPr>
-      <w:r>
-        <w:rPr>
-          <w:rFonts w:cs="Arial"/>
-          <w:lang w:val="nl-BE"/>
-        </w:rPr>
-        <w:t xml:space="preserve">horWinVector hierin zitten de offsets van de arrays waar de elementen zitten die je in horCheck gaat veranderen afhankelijk van de grootte van het veld. </w:t>
+      <w:proofErr w:type="spellStart"/>
+      <w:r>
+        <w:rPr>
+          <w:rFonts w:cs="Arial"/>
+          <w:lang w:val="nl-BE"/>
+        </w:rPr>
+        <w:t>horWinVector</w:t>
+      </w:r>
+      <w:proofErr w:type="spellEnd"/>
+      <w:r>
+        <w:rPr>
+          <w:rFonts w:cs="Arial"/>
+          <w:lang w:val="nl-BE"/>
+        </w:rPr>
+        <w:t xml:space="preserve"> hierin zitten de </w:t>
+      </w:r>
+      <w:proofErr w:type="spellStart"/>
+      <w:r>
+        <w:rPr>
+          <w:rFonts w:cs="Arial"/>
+          <w:lang w:val="nl-BE"/>
+        </w:rPr>
+        <w:t>offsets</w:t>
+      </w:r>
+      <w:proofErr w:type="spellEnd"/>
+      <w:r>
+        <w:rPr>
+          <w:rFonts w:cs="Arial"/>
+          <w:lang w:val="nl-BE"/>
+        </w:rPr>
+        <w:t xml:space="preserve"> van de arrays waar de elementen zitten die je in horCheck gaat veranderen afhankelijk van de grootte van het veld. </w:t>
       </w:r>
     </w:p>
     <w:p>
@@ -10992,12 +12365,37 @@
           <w:lang w:val="nl-BE"/>
         </w:rPr>
       </w:pPr>
-      <w:r>
-        <w:rPr>
-          <w:rFonts w:cs="Arial"/>
-          <w:lang w:val="nl-BE"/>
-        </w:rPr>
-        <w:t xml:space="preserve">vertWinVector hierin zitten de offsets van de arrays waar de elementen zitten die je in vertCheck gaat veranderen afhankelijk van de grootte van het veld. </w:t>
+      <w:proofErr w:type="spellStart"/>
+      <w:r>
+        <w:rPr>
+          <w:rFonts w:cs="Arial"/>
+          <w:lang w:val="nl-BE"/>
+        </w:rPr>
+        <w:t>vertWinVector</w:t>
+      </w:r>
+      <w:proofErr w:type="spellEnd"/>
+      <w:r>
+        <w:rPr>
+          <w:rFonts w:cs="Arial"/>
+          <w:lang w:val="nl-BE"/>
+        </w:rPr>
+        <w:t xml:space="preserve"> hierin zitten de </w:t>
+      </w:r>
+      <w:proofErr w:type="spellStart"/>
+      <w:r>
+        <w:rPr>
+          <w:rFonts w:cs="Arial"/>
+          <w:lang w:val="nl-BE"/>
+        </w:rPr>
+        <w:t>offsets</w:t>
+      </w:r>
+      <w:proofErr w:type="spellEnd"/>
+      <w:r>
+        <w:rPr>
+          <w:rFonts w:cs="Arial"/>
+          <w:lang w:val="nl-BE"/>
+        </w:rPr>
+        <w:t xml:space="preserve"> van de arrays waar de elementen zitten die je in vertCheck gaat veranderen afhankelijk van de grootte van het veld. </w:t>
       </w:r>
     </w:p>
     <w:p>
@@ -11012,12 +12410,37 @@
           <w:lang w:val="nl-BE"/>
         </w:rPr>
       </w:pPr>
-      <w:r>
-        <w:rPr>
-          <w:rFonts w:cs="Arial"/>
-          <w:lang w:val="nl-BE"/>
-        </w:rPr>
-        <w:t xml:space="preserve">posWinVector hierin zitten de offsets van de arrays waar de elementen zitten die je in posCheck gaat veranderen afhankelijk van de grootte van het veld. </w:t>
+      <w:proofErr w:type="spellStart"/>
+      <w:r>
+        <w:rPr>
+          <w:rFonts w:cs="Arial"/>
+          <w:lang w:val="nl-BE"/>
+        </w:rPr>
+        <w:t>posWinVector</w:t>
+      </w:r>
+      <w:proofErr w:type="spellEnd"/>
+      <w:r>
+        <w:rPr>
+          <w:rFonts w:cs="Arial"/>
+          <w:lang w:val="nl-BE"/>
+        </w:rPr>
+        <w:t xml:space="preserve"> hierin zitten de </w:t>
+      </w:r>
+      <w:proofErr w:type="spellStart"/>
+      <w:r>
+        <w:rPr>
+          <w:rFonts w:cs="Arial"/>
+          <w:lang w:val="nl-BE"/>
+        </w:rPr>
+        <w:t>offsets</w:t>
+      </w:r>
+      <w:proofErr w:type="spellEnd"/>
+      <w:r>
+        <w:rPr>
+          <w:rFonts w:cs="Arial"/>
+          <w:lang w:val="nl-BE"/>
+        </w:rPr>
+        <w:t xml:space="preserve"> van de arrays waar de elementen zitten die je in posCheck gaat veranderen afhankelijk van de grootte van het veld. </w:t>
       </w:r>
     </w:p>
     <w:p>
@@ -11033,12 +12456,37 @@
           <w:lang w:val="nl-BE"/>
         </w:rPr>
       </w:pPr>
-      <w:r>
-        <w:rPr>
-          <w:rFonts w:cs="Arial"/>
-          <w:lang w:val="nl-BE"/>
-        </w:rPr>
-        <w:t xml:space="preserve">negWinVector hierin zitten de offsets van de arrays waar de elementen zitten die je in negCheck gaat veranderen afhankelijk van de grootte van het veld. </w:t>
+      <w:proofErr w:type="spellStart"/>
+      <w:r>
+        <w:rPr>
+          <w:rFonts w:cs="Arial"/>
+          <w:lang w:val="nl-BE"/>
+        </w:rPr>
+        <w:t>negWinVector</w:t>
+      </w:r>
+      <w:proofErr w:type="spellEnd"/>
+      <w:r>
+        <w:rPr>
+          <w:rFonts w:cs="Arial"/>
+          <w:lang w:val="nl-BE"/>
+        </w:rPr>
+        <w:t xml:space="preserve"> hierin zitten de </w:t>
+      </w:r>
+      <w:proofErr w:type="spellStart"/>
+      <w:r>
+        <w:rPr>
+          <w:rFonts w:cs="Arial"/>
+          <w:lang w:val="nl-BE"/>
+        </w:rPr>
+        <w:t>offsets</w:t>
+      </w:r>
+      <w:proofErr w:type="spellEnd"/>
+      <w:r>
+        <w:rPr>
+          <w:rFonts w:cs="Arial"/>
+          <w:lang w:val="nl-BE"/>
+        </w:rPr>
+        <w:t xml:space="preserve"> van de arrays waar de elementen zitten die je in negCheck gaat veranderen afhankelijk van de grootte van het veld. </w:t>
       </w:r>
     </w:p>
     <w:p>
@@ -11200,14 +12648,103 @@
           <w:rFonts w:cs="Arial"/>
           <w:lang w:val="nl-BE"/>
         </w:rPr>
-        <w:t xml:space="preserve">Hierin zitten de constanten die gerbuikt worden doorheen de code. </w:t>
-      </w:r>
+        <w:t xml:space="preserve">Hierin zitten de constanten die </w:t>
+      </w:r>
+      <w:proofErr w:type="spellStart"/>
+      <w:r>
+        <w:rPr>
+          <w:rFonts w:cs="Arial"/>
+          <w:lang w:val="nl-BE"/>
+        </w:rPr>
+        <w:t>gerbuikt</w:t>
+      </w:r>
+      <w:proofErr w:type="spellEnd"/>
+      <w:r>
+        <w:rPr>
+          <w:rFonts w:cs="Arial"/>
+          <w:lang w:val="nl-BE"/>
+        </w:rPr>
+        <w:t xml:space="preserve"> worden doorheen de code. </w:t>
+      </w:r>
+      <w:proofErr w:type="spellStart"/>
       <w:r>
         <w:rPr>
           <w:rFonts w:cs="Arial"/>
           <w:lang w:val="en-US"/>
         </w:rPr>
-        <w:t xml:space="preserve">Onderandere vind je hier: grid, turnPiece, colors, vertical, horizontal, field, statusGrid, gridValues, winnerCount, pieceDim, rowInBetween,upperRightCorner en rowSeparation. </w:t>
+        <w:t>Onderandere</w:t>
+      </w:r>
+      <w:proofErr w:type="spellEnd"/>
+      <w:r>
+        <w:rPr>
+          <w:rFonts w:cs="Arial"/>
+          <w:lang w:val="en-US"/>
+        </w:rPr>
+        <w:t xml:space="preserve"> </w:t>
+      </w:r>
+      <w:proofErr w:type="spellStart"/>
+      <w:r>
+        <w:rPr>
+          <w:rFonts w:cs="Arial"/>
+          <w:lang w:val="en-US"/>
+        </w:rPr>
+        <w:t>vind</w:t>
+      </w:r>
+      <w:proofErr w:type="spellEnd"/>
+      <w:r>
+        <w:rPr>
+          <w:rFonts w:cs="Arial"/>
+          <w:lang w:val="en-US"/>
+        </w:rPr>
+        <w:t xml:space="preserve"> je </w:t>
+      </w:r>
+      <w:proofErr w:type="spellStart"/>
+      <w:r>
+        <w:rPr>
+          <w:rFonts w:cs="Arial"/>
+          <w:lang w:val="en-US"/>
+        </w:rPr>
+        <w:t>hier</w:t>
+      </w:r>
+      <w:proofErr w:type="spellEnd"/>
+      <w:r>
+        <w:rPr>
+          <w:rFonts w:cs="Arial"/>
+          <w:lang w:val="en-US"/>
+        </w:rPr>
+        <w:t xml:space="preserve">: grid, turnPiece, colors, vertical, horizontal, field, statusGrid, gridValues, winnerCount, pieceDim, </w:t>
+      </w:r>
+      <w:proofErr w:type="spellStart"/>
+      <w:r>
+        <w:rPr>
+          <w:rFonts w:cs="Arial"/>
+          <w:lang w:val="en-US"/>
+        </w:rPr>
+        <w:t>rowInBetween,upperRightCorner</w:t>
+      </w:r>
+      <w:proofErr w:type="spellEnd"/>
+      <w:r>
+        <w:rPr>
+          <w:rFonts w:cs="Arial"/>
+          <w:lang w:val="en-US"/>
+        </w:rPr>
+        <w:t xml:space="preserve"> </w:t>
+      </w:r>
+      <w:proofErr w:type="spellStart"/>
+      <w:r>
+        <w:rPr>
+          <w:rFonts w:cs="Arial"/>
+          <w:lang w:val="en-US"/>
+        </w:rPr>
+        <w:t>en</w:t>
+      </w:r>
+      <w:proofErr w:type="spellEnd"/>
+      <w:r>
+        <w:rPr>
+          <w:rFonts w:cs="Arial"/>
+          <w:lang w:val="en-US"/>
+        </w:rPr>
+        <w:t xml:space="preserve"> rowSeparation. </w:t>
       </w:r>
     </w:p>
     <w:p>
@@ -11244,7 +12781,23 @@
           <w:rFonts w:cs="Arial"/>
           <w:lang w:val="nl-BE"/>
         </w:rPr>
-        <w:t xml:space="preserve">grid zijn de constanten die nodig zijn om grafische weergave van het spelbord. Hun betekenis is als volgt: breedte van de contour, hoeveel plaats er tussen elk speelbaar plek is, hooghte van heet speelveld en de breedte van het speelveld. </w:t>
+        <w:t xml:space="preserve">grid zijn de constanten die nodig zijn om grafische weergave van het spelbord. Hun betekenis is als volgt: breedte van de contour, hoeveel plaats er tussen elk speelbaar plek is, </w:t>
+      </w:r>
+      <w:proofErr w:type="spellStart"/>
+      <w:r>
+        <w:rPr>
+          <w:rFonts w:cs="Arial"/>
+          <w:lang w:val="nl-BE"/>
+        </w:rPr>
+        <w:t>hooghte</w:t>
+      </w:r>
+      <w:proofErr w:type="spellEnd"/>
+      <w:r>
+        <w:rPr>
+          <w:rFonts w:cs="Arial"/>
+          <w:lang w:val="nl-BE"/>
+        </w:rPr>
+        <w:t xml:space="preserve"> van heet speelveld en de breedte van het speelveld. </w:t>
       </w:r>
     </w:p>
     <w:p>
@@ -11365,7 +12918,55 @@
           <w:rFonts w:cs="Arial"/>
           <w:lang w:val="nl-BE"/>
         </w:rPr>
-        <w:t xml:space="preserve">statusGrid zal kunnen aangeven wat de staat van het spel is deze states zijn 2 aparte dingen die worden bijgehouden. In de eerste state ga je bijhouden wie er heeft gewonnen (speel verder, winnaar speler 1, winnaar speler 2 of gelijkspel). Bij de tweede ga je bijhouden of er gevraagd werd om de laaste zet ongdaan te maken(undo). </w:t>
+        <w:t xml:space="preserve">statusGrid zal kunnen aangeven wat de staat van het spel is deze </w:t>
+      </w:r>
+      <w:proofErr w:type="spellStart"/>
+      <w:r>
+        <w:rPr>
+          <w:rFonts w:cs="Arial"/>
+          <w:lang w:val="nl-BE"/>
+        </w:rPr>
+        <w:t>states</w:t>
+      </w:r>
+      <w:proofErr w:type="spellEnd"/>
+      <w:r>
+        <w:rPr>
+          <w:rFonts w:cs="Arial"/>
+          <w:lang w:val="nl-BE"/>
+        </w:rPr>
+        <w:t xml:space="preserve"> zijn 2 aparte dingen die worden bijgehouden. In de eerste state ga je bijhouden wie er heeft gewonnen (speel verder, winnaar speler 1, winnaar speler 2 of gelijkspel). Bij de tweede ga je bijhouden of er gevraagd werd om de </w:t>
+      </w:r>
+      <w:proofErr w:type="spellStart"/>
+      <w:r>
+        <w:rPr>
+          <w:rFonts w:cs="Arial"/>
+          <w:lang w:val="nl-BE"/>
+        </w:rPr>
+        <w:t>laaste</w:t>
+      </w:r>
+      <w:proofErr w:type="spellEnd"/>
+      <w:r>
+        <w:rPr>
+          <w:rFonts w:cs="Arial"/>
+          <w:lang w:val="nl-BE"/>
+        </w:rPr>
+        <w:t xml:space="preserve"> zet </w:t>
+      </w:r>
+      <w:proofErr w:type="spellStart"/>
+      <w:r>
+        <w:rPr>
+          <w:rFonts w:cs="Arial"/>
+          <w:lang w:val="nl-BE"/>
+        </w:rPr>
+        <w:t>ongdaan</w:t>
+      </w:r>
+      <w:proofErr w:type="spellEnd"/>
+      <w:r>
+        <w:rPr>
+          <w:rFonts w:cs="Arial"/>
+          <w:lang w:val="nl-BE"/>
+        </w:rPr>
+        <w:t xml:space="preserve"> te maken(undo). </w:t>
       </w:r>
     </w:p>
     <w:p>
@@ -11385,7 +12986,23 @@
           <w:rFonts w:cs="Arial"/>
           <w:lang w:val="nl-BE"/>
         </w:rPr>
-        <w:t xml:space="preserve">gridValues zijn de dimenties van het speelveld. In dit geval is het speelveld 6 hoog en 7 breed. </w:t>
+        <w:t xml:space="preserve">gridValues zijn de </w:t>
+      </w:r>
+      <w:proofErr w:type="spellStart"/>
+      <w:r>
+        <w:rPr>
+          <w:rFonts w:cs="Arial"/>
+          <w:lang w:val="nl-BE"/>
+        </w:rPr>
+        <w:t>dimenties</w:t>
+      </w:r>
+      <w:proofErr w:type="spellEnd"/>
+      <w:r>
+        <w:rPr>
+          <w:rFonts w:cs="Arial"/>
+          <w:lang w:val="nl-BE"/>
+        </w:rPr>
+        <w:t xml:space="preserve"> van het speelveld. In dit geval is het speelveld 6 hoog en 7 breed. </w:t>
       </w:r>
     </w:p>
     <w:p>
@@ -11505,7 +13122,104 @@
           <w:rFonts w:cs="Arial"/>
           <w:lang w:val="nl-BE"/>
         </w:rPr>
-        <w:t xml:space="preserve">Daarnaast zijn er ook niewe arrrays bijgekomen die elk hun doell is om elementen van de orginele constanten aan te pasen. Dit werdt al vermeld (zie sectie 3.3.4). </w:t>
+        <w:lastRenderedPageBreak/>
+        <w:t xml:space="preserve">Daarnaast zijn er ook </w:t>
+      </w:r>
+      <w:proofErr w:type="spellStart"/>
+      <w:r>
+        <w:rPr>
+          <w:rFonts w:cs="Arial"/>
+          <w:lang w:val="nl-BE"/>
+        </w:rPr>
+        <w:t>niewe</w:t>
+      </w:r>
+      <w:proofErr w:type="spellEnd"/>
+      <w:r>
+        <w:rPr>
+          <w:rFonts w:cs="Arial"/>
+          <w:lang w:val="nl-BE"/>
+        </w:rPr>
+        <w:t xml:space="preserve"> </w:t>
+      </w:r>
+      <w:proofErr w:type="spellStart"/>
+      <w:r>
+        <w:rPr>
+          <w:rFonts w:cs="Arial"/>
+          <w:lang w:val="nl-BE"/>
+        </w:rPr>
+        <w:t>arrrays</w:t>
+      </w:r>
+      <w:proofErr w:type="spellEnd"/>
+      <w:r>
+        <w:rPr>
+          <w:rFonts w:cs="Arial"/>
+          <w:lang w:val="nl-BE"/>
+        </w:rPr>
+        <w:t xml:space="preserve"> bijgekomen die elk hun </w:t>
+      </w:r>
+      <w:proofErr w:type="spellStart"/>
+      <w:r>
+        <w:rPr>
+          <w:rFonts w:cs="Arial"/>
+          <w:lang w:val="nl-BE"/>
+        </w:rPr>
+        <w:t>doell</w:t>
+      </w:r>
+      <w:proofErr w:type="spellEnd"/>
+      <w:r>
+        <w:rPr>
+          <w:rFonts w:cs="Arial"/>
+          <w:lang w:val="nl-BE"/>
+        </w:rPr>
+        <w:t xml:space="preserve"> is om elementen van de </w:t>
+      </w:r>
+      <w:proofErr w:type="spellStart"/>
+      <w:r>
+        <w:rPr>
+          <w:rFonts w:cs="Arial"/>
+          <w:lang w:val="nl-BE"/>
+        </w:rPr>
+        <w:t>orginele</w:t>
+      </w:r>
+      <w:proofErr w:type="spellEnd"/>
+      <w:r>
+        <w:rPr>
+          <w:rFonts w:cs="Arial"/>
+          <w:lang w:val="nl-BE"/>
+        </w:rPr>
+        <w:t xml:space="preserve"> constanten aan te </w:t>
+      </w:r>
+      <w:proofErr w:type="spellStart"/>
+      <w:r>
+        <w:rPr>
+          <w:rFonts w:cs="Arial"/>
+          <w:lang w:val="nl-BE"/>
+        </w:rPr>
+        <w:t>pasen</w:t>
+      </w:r>
+      <w:proofErr w:type="spellEnd"/>
+      <w:r>
+        <w:rPr>
+          <w:rFonts w:cs="Arial"/>
+          <w:lang w:val="nl-BE"/>
+        </w:rPr>
+        <w:t xml:space="preserve">. Dit </w:t>
+      </w:r>
+      <w:proofErr w:type="spellStart"/>
+      <w:r>
+        <w:rPr>
+          <w:rFonts w:cs="Arial"/>
+          <w:lang w:val="nl-BE"/>
+        </w:rPr>
+        <w:t>werdt</w:t>
+      </w:r>
+      <w:proofErr w:type="spellEnd"/>
+      <w:r>
+        <w:rPr>
+          <w:rFonts w:cs="Arial"/>
+          <w:lang w:val="nl-BE"/>
+        </w:rPr>
+        <w:t xml:space="preserve"> al vermeld (zie sectie 3.3.4). </w:t>
       </w:r>
     </w:p>
     <w:p>
@@ -11531,10 +13245,12 @@
         <w:jc w:val="both"/>
       </w:pPr>
       <w:bookmarkStart w:id="30" w:name="_Toc122284842"/>
+      <w:proofErr w:type="spellStart"/>
       <w:r>
         <w:t>Interactions</w:t>
       </w:r>
       <w:bookmarkEnd w:id="30"/>
+      <w:proofErr w:type="spellEnd"/>
       <w:r>
         <w:t xml:space="preserve"> </w:t>
       </w:r>
@@ -11568,8 +13284,71 @@
           <w:rFonts w:cs="Arial"/>
           <w:lang w:val="nl-BE"/>
         </w:rPr>
-        <w:lastRenderedPageBreak/>
-        <w:t xml:space="preserve">Hierin zitten strings die geen titel zijn maar zijn de interacties die moglijk zijn om de menus te navigueren. Onderandere vind je hier: start, rules, back, exit, player1, player2, menu, pauze, restart, undo, resume, stats, alle mogelijke spelbordgroottes en move. </w:t>
+        <w:t xml:space="preserve">Hierin zitten strings die geen titel zijn maar zijn de interacties die </w:t>
+      </w:r>
+      <w:proofErr w:type="spellStart"/>
+      <w:r>
+        <w:rPr>
+          <w:rFonts w:cs="Arial"/>
+          <w:lang w:val="nl-BE"/>
+        </w:rPr>
+        <w:t>moglijk</w:t>
+      </w:r>
+      <w:proofErr w:type="spellEnd"/>
+      <w:r>
+        <w:rPr>
+          <w:rFonts w:cs="Arial"/>
+          <w:lang w:val="nl-BE"/>
+        </w:rPr>
+        <w:t xml:space="preserve"> zijn om de </w:t>
+      </w:r>
+      <w:proofErr w:type="spellStart"/>
+      <w:r>
+        <w:rPr>
+          <w:rFonts w:cs="Arial"/>
+          <w:lang w:val="nl-BE"/>
+        </w:rPr>
+        <w:t>menus</w:t>
+      </w:r>
+      <w:proofErr w:type="spellEnd"/>
+      <w:r>
+        <w:rPr>
+          <w:rFonts w:cs="Arial"/>
+          <w:lang w:val="nl-BE"/>
+        </w:rPr>
+        <w:t xml:space="preserve"> te </w:t>
+      </w:r>
+      <w:proofErr w:type="spellStart"/>
+      <w:r>
+        <w:rPr>
+          <w:rFonts w:cs="Arial"/>
+          <w:lang w:val="nl-BE"/>
+        </w:rPr>
+        <w:t>navigueren</w:t>
+      </w:r>
+      <w:proofErr w:type="spellEnd"/>
+      <w:r>
+        <w:rPr>
+          <w:rFonts w:cs="Arial"/>
+          <w:lang w:val="nl-BE"/>
+        </w:rPr>
+        <w:t xml:space="preserve">. </w:t>
+      </w:r>
+      <w:proofErr w:type="spellStart"/>
+      <w:r>
+        <w:rPr>
+          <w:rFonts w:cs="Arial"/>
+          <w:lang w:val="nl-BE"/>
+        </w:rPr>
+        <w:t>Onderandere</w:t>
+      </w:r>
+      <w:proofErr w:type="spellEnd"/>
+      <w:r>
+        <w:rPr>
+          <w:rFonts w:cs="Arial"/>
+          <w:lang w:val="nl-BE"/>
+        </w:rPr>
+        <w:t xml:space="preserve"> vind je hier: start, rules, back, exit, player1, player2, menu, pauze, restart, undo, resume, stats, alle mogelijke spelbordgroottes en move. </w:t>
       </w:r>
     </w:p>
     <w:p>
@@ -11606,7 +13385,55 @@
           <w:rFonts w:cs="Arial"/>
           <w:lang w:val="nl-BE"/>
         </w:rPr>
-        <w:t xml:space="preserve">start zal je terugvinden in mainMenu en kan je intrerageren door op “space” te drukken om het spel te starten. </w:t>
+        <w:t xml:space="preserve">start zal je terugvinden in </w:t>
+      </w:r>
+      <w:proofErr w:type="spellStart"/>
+      <w:r>
+        <w:rPr>
+          <w:rFonts w:cs="Arial"/>
+          <w:lang w:val="nl-BE"/>
+        </w:rPr>
+        <w:t>mainMenu</w:t>
+      </w:r>
+      <w:proofErr w:type="spellEnd"/>
+      <w:r>
+        <w:rPr>
+          <w:rFonts w:cs="Arial"/>
+          <w:lang w:val="nl-BE"/>
+        </w:rPr>
+        <w:t xml:space="preserve"> en kan je </w:t>
+      </w:r>
+      <w:proofErr w:type="spellStart"/>
+      <w:r>
+        <w:rPr>
+          <w:rFonts w:cs="Arial"/>
+          <w:lang w:val="nl-BE"/>
+        </w:rPr>
+        <w:t>intrerageren</w:t>
+      </w:r>
+      <w:proofErr w:type="spellEnd"/>
+      <w:r>
+        <w:rPr>
+          <w:rFonts w:cs="Arial"/>
+          <w:lang w:val="nl-BE"/>
+        </w:rPr>
+        <w:t xml:space="preserve"> door op “</w:t>
+      </w:r>
+      <w:proofErr w:type="spellStart"/>
+      <w:r>
+        <w:rPr>
+          <w:rFonts w:cs="Arial"/>
+          <w:lang w:val="nl-BE"/>
+        </w:rPr>
+        <w:t>space</w:t>
+      </w:r>
+      <w:proofErr w:type="spellEnd"/>
+      <w:r>
+        <w:rPr>
+          <w:rFonts w:cs="Arial"/>
+          <w:lang w:val="nl-BE"/>
+        </w:rPr>
+        <w:t xml:space="preserve">” te drukken om het spel te starten. </w:t>
       </w:r>
     </w:p>
     <w:p>
@@ -11626,7 +13453,23 @@
           <w:rFonts w:cs="Arial"/>
           <w:lang w:val="nl-BE"/>
         </w:rPr>
-        <w:t xml:space="preserve">Rule zal je terugvinden in mainMenu en kan je interageren door op “r” te drukken om de regels op het scherm te laten zien. </w:t>
+        <w:t xml:space="preserve">Rule zal je terugvinden in </w:t>
+      </w:r>
+      <w:proofErr w:type="spellStart"/>
+      <w:r>
+        <w:rPr>
+          <w:rFonts w:cs="Arial"/>
+          <w:lang w:val="nl-BE"/>
+        </w:rPr>
+        <w:t>mainMenu</w:t>
+      </w:r>
+      <w:proofErr w:type="spellEnd"/>
+      <w:r>
+        <w:rPr>
+          <w:rFonts w:cs="Arial"/>
+          <w:lang w:val="nl-BE"/>
+        </w:rPr>
+        <w:t xml:space="preserve"> en kan je interageren door op “r” te drukken om de regels op het scherm te laten zien. </w:t>
       </w:r>
     </w:p>
     <w:p>
@@ -11646,7 +13489,71 @@
           <w:rFonts w:cs="Arial"/>
           <w:lang w:val="nl-BE"/>
         </w:rPr>
-        <w:t xml:space="preserve">back zal je terugvinden in choiceMenu,rulesMenu en statisticsMenu en kan je interageren door op “b” te drukken om terugtekeren naar het voorige scherm. </w:t>
+        <w:t xml:space="preserve">back zal je terugvinden in </w:t>
+      </w:r>
+      <w:proofErr w:type="spellStart"/>
+      <w:r>
+        <w:rPr>
+          <w:rFonts w:cs="Arial"/>
+          <w:lang w:val="nl-BE"/>
+        </w:rPr>
+        <w:t>choiceMenu,rulesMenu</w:t>
+      </w:r>
+      <w:proofErr w:type="spellEnd"/>
+      <w:r>
+        <w:rPr>
+          <w:rFonts w:cs="Arial"/>
+          <w:lang w:val="nl-BE"/>
+        </w:rPr>
+        <w:t xml:space="preserve"> en </w:t>
+      </w:r>
+      <w:proofErr w:type="spellStart"/>
+      <w:r>
+        <w:rPr>
+          <w:rFonts w:cs="Arial"/>
+          <w:lang w:val="nl-BE"/>
+        </w:rPr>
+        <w:t>statisticsMenu</w:t>
+      </w:r>
+      <w:proofErr w:type="spellEnd"/>
+      <w:r>
+        <w:rPr>
+          <w:rFonts w:cs="Arial"/>
+          <w:lang w:val="nl-BE"/>
+        </w:rPr>
+        <w:t xml:space="preserve"> en kan je interageren door op “b” te drukken om </w:t>
+      </w:r>
+      <w:proofErr w:type="spellStart"/>
+      <w:r>
+        <w:rPr>
+          <w:rFonts w:cs="Arial"/>
+          <w:lang w:val="nl-BE"/>
+        </w:rPr>
+        <w:t>terugtekeren</w:t>
+      </w:r>
+      <w:proofErr w:type="spellEnd"/>
+      <w:r>
+        <w:rPr>
+          <w:rFonts w:cs="Arial"/>
+          <w:lang w:val="nl-BE"/>
+        </w:rPr>
+        <w:t xml:space="preserve"> naar het </w:t>
+      </w:r>
+      <w:proofErr w:type="spellStart"/>
+      <w:r>
+        <w:rPr>
+          <w:rFonts w:cs="Arial"/>
+          <w:lang w:val="nl-BE"/>
+        </w:rPr>
+        <w:t>voorige</w:t>
+      </w:r>
+      <w:proofErr w:type="spellEnd"/>
+      <w:r>
+        <w:rPr>
+          <w:rFonts w:cs="Arial"/>
+          <w:lang w:val="nl-BE"/>
+        </w:rPr>
+        <w:t xml:space="preserve"> scherm. </w:t>
       </w:r>
     </w:p>
     <w:p>
@@ -11666,7 +13573,39 @@
           <w:rFonts w:cs="Arial"/>
           <w:lang w:val="nl-BE"/>
         </w:rPr>
-        <w:t xml:space="preserve">exit zal je terugvinden in mainMenu en announceMenu en kan je interageren door op “esc” te drukken om de applicatie te sluiten. </w:t>
+        <w:t xml:space="preserve">exit zal je terugvinden in </w:t>
+      </w:r>
+      <w:proofErr w:type="spellStart"/>
+      <w:r>
+        <w:rPr>
+          <w:rFonts w:cs="Arial"/>
+          <w:lang w:val="nl-BE"/>
+        </w:rPr>
+        <w:t>mainMenu</w:t>
+      </w:r>
+      <w:proofErr w:type="spellEnd"/>
+      <w:r>
+        <w:rPr>
+          <w:rFonts w:cs="Arial"/>
+          <w:lang w:val="nl-BE"/>
+        </w:rPr>
+        <w:t xml:space="preserve"> en </w:t>
+      </w:r>
+      <w:proofErr w:type="spellStart"/>
+      <w:r>
+        <w:rPr>
+          <w:rFonts w:cs="Arial"/>
+          <w:lang w:val="nl-BE"/>
+        </w:rPr>
+        <w:t>announceMenu</w:t>
+      </w:r>
+      <w:proofErr w:type="spellEnd"/>
+      <w:r>
+        <w:rPr>
+          <w:rFonts w:cs="Arial"/>
+          <w:lang w:val="nl-BE"/>
+        </w:rPr>
+        <w:t xml:space="preserve"> en kan je interageren door op “esc” te drukken om de applicatie te sluiten. </w:t>
       </w:r>
     </w:p>
     <w:p>
@@ -11686,7 +13625,23 @@
           <w:rFonts w:cs="Arial"/>
           <w:lang w:val="nl-BE"/>
         </w:rPr>
-        <w:t xml:space="preserve">player1 zal je terugvinden in choiceMenu en kan je interageren door op “1” te drukken om te bepalen dat speler 1 zal beginnen. </w:t>
+        <w:t xml:space="preserve">player1 zal je terugvinden in </w:t>
+      </w:r>
+      <w:proofErr w:type="spellStart"/>
+      <w:r>
+        <w:rPr>
+          <w:rFonts w:cs="Arial"/>
+          <w:lang w:val="nl-BE"/>
+        </w:rPr>
+        <w:t>choiceMenu</w:t>
+      </w:r>
+      <w:proofErr w:type="spellEnd"/>
+      <w:r>
+        <w:rPr>
+          <w:rFonts w:cs="Arial"/>
+          <w:lang w:val="nl-BE"/>
+        </w:rPr>
+        <w:t xml:space="preserve"> en kan je interageren door op “1” te drukken om te bepalen dat speler 1 zal beginnen. </w:t>
       </w:r>
     </w:p>
     <w:p>
@@ -11706,7 +13661,23 @@
           <w:rFonts w:cs="Arial"/>
           <w:lang w:val="nl-BE"/>
         </w:rPr>
-        <w:t xml:space="preserve">player2 zal je terugvinden in choiceMenu en kan je interageren door op “2” te drukken om te bepalen dat speler 2 zal beginnen. </w:t>
+        <w:t xml:space="preserve">player2 zal je terugvinden in </w:t>
+      </w:r>
+      <w:proofErr w:type="spellStart"/>
+      <w:r>
+        <w:rPr>
+          <w:rFonts w:cs="Arial"/>
+          <w:lang w:val="nl-BE"/>
+        </w:rPr>
+        <w:t>choiceMenu</w:t>
+      </w:r>
+      <w:proofErr w:type="spellEnd"/>
+      <w:r>
+        <w:rPr>
+          <w:rFonts w:cs="Arial"/>
+          <w:lang w:val="nl-BE"/>
+        </w:rPr>
+        <w:t xml:space="preserve"> en kan je interageren door op “2” te drukken om te bepalen dat speler 2 zal beginnen. </w:t>
       </w:r>
     </w:p>
     <w:p>
@@ -11726,7 +13697,39 @@
           <w:rFonts w:cs="Arial"/>
           <w:lang w:val="nl-BE"/>
         </w:rPr>
-        <w:t xml:space="preserve">Menu zal je terugvinden in announceMenu en kan je interageren door op “m” te drukken om terug naar mainMenu te gaan. </w:t>
+        <w:t xml:space="preserve">Menu zal je terugvinden in </w:t>
+      </w:r>
+      <w:proofErr w:type="spellStart"/>
+      <w:r>
+        <w:rPr>
+          <w:rFonts w:cs="Arial"/>
+          <w:lang w:val="nl-BE"/>
+        </w:rPr>
+        <w:t>announceMenu</w:t>
+      </w:r>
+      <w:proofErr w:type="spellEnd"/>
+      <w:r>
+        <w:rPr>
+          <w:rFonts w:cs="Arial"/>
+          <w:lang w:val="nl-BE"/>
+        </w:rPr>
+        <w:t xml:space="preserve"> en kan je interageren door op “m” te drukken om terug naar </w:t>
+      </w:r>
+      <w:proofErr w:type="spellStart"/>
+      <w:r>
+        <w:rPr>
+          <w:rFonts w:cs="Arial"/>
+          <w:lang w:val="nl-BE"/>
+        </w:rPr>
+        <w:t>mainMenu</w:t>
+      </w:r>
+      <w:proofErr w:type="spellEnd"/>
+      <w:r>
+        <w:rPr>
+          <w:rFonts w:cs="Arial"/>
+          <w:lang w:val="nl-BE"/>
+        </w:rPr>
+        <w:t xml:space="preserve"> te gaan. </w:t>
       </w:r>
     </w:p>
     <w:p>
@@ -11746,7 +13749,23 @@
           <w:rFonts w:cs="Arial"/>
           <w:lang w:val="nl-BE"/>
         </w:rPr>
-        <w:t xml:space="preserve">pauze zal je terugvinden in gameMenu en kan je interageren door op “p” te drukken om het spel te pauzeren. </w:t>
+        <w:t xml:space="preserve">pauze zal je terugvinden in </w:t>
+      </w:r>
+      <w:proofErr w:type="spellStart"/>
+      <w:r>
+        <w:rPr>
+          <w:rFonts w:cs="Arial"/>
+          <w:lang w:val="nl-BE"/>
+        </w:rPr>
+        <w:t>gameMenu</w:t>
+      </w:r>
+      <w:proofErr w:type="spellEnd"/>
+      <w:r>
+        <w:rPr>
+          <w:rFonts w:cs="Arial"/>
+          <w:lang w:val="nl-BE"/>
+        </w:rPr>
+        <w:t xml:space="preserve"> en kan je interageren door op “p” te drukken om het spel te pauzeren. </w:t>
       </w:r>
     </w:p>
     <w:p>
@@ -11766,7 +13785,23 @@
           <w:rFonts w:cs="Arial"/>
           <w:lang w:val="nl-BE"/>
         </w:rPr>
-        <w:t xml:space="preserve">restart zal je terugvinden in announceMenu en kan je interageren door op “e” te drukken om het spel te herstarten. </w:t>
+        <w:t xml:space="preserve">restart zal je terugvinden in </w:t>
+      </w:r>
+      <w:proofErr w:type="spellStart"/>
+      <w:r>
+        <w:rPr>
+          <w:rFonts w:cs="Arial"/>
+          <w:lang w:val="nl-BE"/>
+        </w:rPr>
+        <w:t>announceMenu</w:t>
+      </w:r>
+      <w:proofErr w:type="spellEnd"/>
+      <w:r>
+        <w:rPr>
+          <w:rFonts w:cs="Arial"/>
+          <w:lang w:val="nl-BE"/>
+        </w:rPr>
+        <w:t xml:space="preserve"> en kan je interageren door op “e” te drukken om het spel te herstarten. </w:t>
       </w:r>
     </w:p>
     <w:p>
@@ -11786,7 +13821,39 @@
           <w:rFonts w:cs="Arial"/>
           <w:lang w:val="nl-BE"/>
         </w:rPr>
-        <w:t xml:space="preserve">undo zal je terugvinden in gameMenu en kan je interageren door op “d” te drukken om de laatste zet ongdaan te maken. </w:t>
+        <w:t xml:space="preserve">undo zal je terugvinden in </w:t>
+      </w:r>
+      <w:proofErr w:type="spellStart"/>
+      <w:r>
+        <w:rPr>
+          <w:rFonts w:cs="Arial"/>
+          <w:lang w:val="nl-BE"/>
+        </w:rPr>
+        <w:t>gameMenu</w:t>
+      </w:r>
+      <w:proofErr w:type="spellEnd"/>
+      <w:r>
+        <w:rPr>
+          <w:rFonts w:cs="Arial"/>
+          <w:lang w:val="nl-BE"/>
+        </w:rPr>
+        <w:t xml:space="preserve"> en kan je interageren door op “d” te drukken om de laatste zet </w:t>
+      </w:r>
+      <w:proofErr w:type="spellStart"/>
+      <w:r>
+        <w:rPr>
+          <w:rFonts w:cs="Arial"/>
+          <w:lang w:val="nl-BE"/>
+        </w:rPr>
+        <w:t>ongdaan</w:t>
+      </w:r>
+      <w:proofErr w:type="spellEnd"/>
+      <w:r>
+        <w:rPr>
+          <w:rFonts w:cs="Arial"/>
+          <w:lang w:val="nl-BE"/>
+        </w:rPr>
+        <w:t xml:space="preserve"> te maken. </w:t>
       </w:r>
     </w:p>
     <w:p>
@@ -11806,7 +13873,23 @@
           <w:rFonts w:cs="Arial"/>
           <w:lang w:val="nl-BE"/>
         </w:rPr>
-        <w:t xml:space="preserve">resume zal je terugvinden in pauseMenu en kan je interageren door op “u” te drukken om het spel te hervatten. </w:t>
+        <w:t xml:space="preserve">resume zal je terugvinden in </w:t>
+      </w:r>
+      <w:proofErr w:type="spellStart"/>
+      <w:r>
+        <w:rPr>
+          <w:rFonts w:cs="Arial"/>
+          <w:lang w:val="nl-BE"/>
+        </w:rPr>
+        <w:t>pauseMenu</w:t>
+      </w:r>
+      <w:proofErr w:type="spellEnd"/>
+      <w:r>
+        <w:rPr>
+          <w:rFonts w:cs="Arial"/>
+          <w:lang w:val="nl-BE"/>
+        </w:rPr>
+        <w:t xml:space="preserve"> en kan je interageren door op “u” te drukken om het spel te hervatten. </w:t>
       </w:r>
     </w:p>
     <w:p>
@@ -11826,7 +13909,55 @@
           <w:rFonts w:cs="Arial"/>
           <w:lang w:val="nl-BE"/>
         </w:rPr>
-        <w:t xml:space="preserve">stats zal je terugvinden in mainMenu en announceMenu en kan je interageren door op “s” te drukken om naar de statistieken van de huidige exectutie te kijken. </w:t>
+        <w:t xml:space="preserve">stats zal je terugvinden in </w:t>
+      </w:r>
+      <w:proofErr w:type="spellStart"/>
+      <w:r>
+        <w:rPr>
+          <w:rFonts w:cs="Arial"/>
+          <w:lang w:val="nl-BE"/>
+        </w:rPr>
+        <w:t>mainMenu</w:t>
+      </w:r>
+      <w:proofErr w:type="spellEnd"/>
+      <w:r>
+        <w:rPr>
+          <w:rFonts w:cs="Arial"/>
+          <w:lang w:val="nl-BE"/>
+        </w:rPr>
+        <w:t xml:space="preserve"> en </w:t>
+      </w:r>
+      <w:proofErr w:type="spellStart"/>
+      <w:r>
+        <w:rPr>
+          <w:rFonts w:cs="Arial"/>
+          <w:lang w:val="nl-BE"/>
+        </w:rPr>
+        <w:t>announceMenu</w:t>
+      </w:r>
+      <w:proofErr w:type="spellEnd"/>
+      <w:r>
+        <w:rPr>
+          <w:rFonts w:cs="Arial"/>
+          <w:lang w:val="nl-BE"/>
+        </w:rPr>
+        <w:t xml:space="preserve"> en kan je interageren door op “s” te drukken om naar de statistieken van de huidige </w:t>
+      </w:r>
+      <w:proofErr w:type="spellStart"/>
+      <w:r>
+        <w:rPr>
+          <w:rFonts w:cs="Arial"/>
+          <w:lang w:val="nl-BE"/>
+        </w:rPr>
+        <w:t>exectutie</w:t>
+      </w:r>
+      <w:proofErr w:type="spellEnd"/>
+      <w:r>
+        <w:rPr>
+          <w:rFonts w:cs="Arial"/>
+          <w:lang w:val="nl-BE"/>
+        </w:rPr>
+        <w:t xml:space="preserve"> te kijken. </w:t>
       </w:r>
     </w:p>
     <w:p>
@@ -11846,7 +13977,23 @@
           <w:rFonts w:cs="Arial"/>
           <w:lang w:val="nl-BE"/>
         </w:rPr>
-        <w:t xml:space="preserve">move zal je terugvinden in gameMenu en kan je interageren door op “1” tot en met “7” te drukken om een zet tee maken. </w:t>
+        <w:t xml:space="preserve">move zal je terugvinden in </w:t>
+      </w:r>
+      <w:proofErr w:type="spellStart"/>
+      <w:r>
+        <w:rPr>
+          <w:rFonts w:cs="Arial"/>
+          <w:lang w:val="nl-BE"/>
+        </w:rPr>
+        <w:t>gameMenu</w:t>
+      </w:r>
+      <w:proofErr w:type="spellEnd"/>
+      <w:r>
+        <w:rPr>
+          <w:rFonts w:cs="Arial"/>
+          <w:lang w:val="nl-BE"/>
+        </w:rPr>
+        <w:t xml:space="preserve"> en kan je interageren door op “1” tot en met “7” te drukken om een zet tee maken. </w:t>
       </w:r>
     </w:p>
     <w:p>
@@ -11965,7 +14112,23 @@
           <w:rFonts w:cs="Arial"/>
           <w:lang w:val="nl-BE"/>
         </w:rPr>
-        <w:t xml:space="preserve">De eerste moeilijkheid waarmee ik te kampen had was het feit dat het assembly taal redelijk moeilijk te snappen en onduidelijk is als je geen ervaring ermee hebt. Enkele concrete voorbeelden: Door onervarenheid kreeg ik in het begin vaak errors. Eerst was het moeilijk te weten wat ze exact betekende en moest ik steeds op internet gaan zoeken naar hun betekenis. Naarmate ik gewend geraakt werden aan de taal, begon ik te weten wat welke error betekende en wist ik sneller waar ik moest gaan zoeken in de code naar een mogelijke fout. </w:t>
+        <w:t xml:space="preserve">De eerste moeilijkheid waarmee ik te kampen had was het feit dat het assembly taal redelijk moeilijk te snappen en onduidelijk is als je geen ervaring ermee hebt. Enkele concrete voorbeelden: Door onervarenheid kreeg ik in het begin vaak </w:t>
+      </w:r>
+      <w:proofErr w:type="spellStart"/>
+      <w:r>
+        <w:rPr>
+          <w:rFonts w:cs="Arial"/>
+          <w:lang w:val="nl-BE"/>
+        </w:rPr>
+        <w:t>errors</w:t>
+      </w:r>
+      <w:proofErr w:type="spellEnd"/>
+      <w:r>
+        <w:rPr>
+          <w:rFonts w:cs="Arial"/>
+          <w:lang w:val="nl-BE"/>
+        </w:rPr>
+        <w:t xml:space="preserve">. Eerst was het moeilijk te weten wat ze exact betekende en moest ik steeds op internet gaan zoeken naar hun betekenis. Naarmate ik gewend geraakt werden aan de taal, begon ik te weten wat welke error betekende en wist ik sneller waar ik moest gaan zoeken in de code naar een mogelijke fout. </w:t>
       </w:r>
     </w:p>
     <w:p>
@@ -11997,7 +14160,119 @@
           <w:rFonts w:cs="Arial"/>
           <w:lang w:val="nl-BE"/>
         </w:rPr>
-        <w:t xml:space="preserve">Ik snapte eerst het verschil niet tussen mov en movzx. Ik wist niet wanneer welke gebruikt moest worden. Na een beetje zoeken ben ik te weten gekomen dat mov gebruikt wordt voor een 32 bit en movzx voor een 16 bit. En als je een 16 bit in een 32 bit wilt steken dan moet je de openstaande plaatsen vullen met nullen van daat de zx(zero extention). </w:t>
+        <w:t xml:space="preserve">Ik snapte eerst het verschil niet tussen </w:t>
+      </w:r>
+      <w:proofErr w:type="spellStart"/>
+      <w:r>
+        <w:rPr>
+          <w:rFonts w:cs="Arial"/>
+          <w:lang w:val="nl-BE"/>
+        </w:rPr>
+        <w:t>mov</w:t>
+      </w:r>
+      <w:proofErr w:type="spellEnd"/>
+      <w:r>
+        <w:rPr>
+          <w:rFonts w:cs="Arial"/>
+          <w:lang w:val="nl-BE"/>
+        </w:rPr>
+        <w:t xml:space="preserve"> en </w:t>
+      </w:r>
+      <w:proofErr w:type="spellStart"/>
+      <w:r>
+        <w:rPr>
+          <w:rFonts w:cs="Arial"/>
+          <w:lang w:val="nl-BE"/>
+        </w:rPr>
+        <w:t>movzx</w:t>
+      </w:r>
+      <w:proofErr w:type="spellEnd"/>
+      <w:r>
+        <w:rPr>
+          <w:rFonts w:cs="Arial"/>
+          <w:lang w:val="nl-BE"/>
+        </w:rPr>
+        <w:t xml:space="preserve">. Ik wist niet wanneer welke gebruikt moest worden. Na een beetje zoeken ben ik te weten gekomen dat </w:t>
+      </w:r>
+      <w:proofErr w:type="spellStart"/>
+      <w:r>
+        <w:rPr>
+          <w:rFonts w:cs="Arial"/>
+          <w:lang w:val="nl-BE"/>
+        </w:rPr>
+        <w:t>mov</w:t>
+      </w:r>
+      <w:proofErr w:type="spellEnd"/>
+      <w:r>
+        <w:rPr>
+          <w:rFonts w:cs="Arial"/>
+          <w:lang w:val="nl-BE"/>
+        </w:rPr>
+        <w:t xml:space="preserve"> gebruikt wordt voor een 32 bit en </w:t>
+      </w:r>
+      <w:proofErr w:type="spellStart"/>
+      <w:r>
+        <w:rPr>
+          <w:rFonts w:cs="Arial"/>
+          <w:lang w:val="nl-BE"/>
+        </w:rPr>
+        <w:t>movzx</w:t>
+      </w:r>
+      <w:proofErr w:type="spellEnd"/>
+      <w:r>
+        <w:rPr>
+          <w:rFonts w:cs="Arial"/>
+          <w:lang w:val="nl-BE"/>
+        </w:rPr>
+        <w:t xml:space="preserve"> voor een 16 bit. En als je een 16 bit in een 32 bit wilt steken dan moet je de openstaande plaatsen vullen met nullen van </w:t>
+      </w:r>
+      <w:proofErr w:type="spellStart"/>
+      <w:r>
+        <w:rPr>
+          <w:rFonts w:cs="Arial"/>
+          <w:lang w:val="nl-BE"/>
+        </w:rPr>
+        <w:t>daat</w:t>
+      </w:r>
+      <w:proofErr w:type="spellEnd"/>
+      <w:r>
+        <w:rPr>
+          <w:rFonts w:cs="Arial"/>
+          <w:lang w:val="nl-BE"/>
+        </w:rPr>
+        <w:t xml:space="preserve"> de </w:t>
+      </w:r>
+      <w:proofErr w:type="spellStart"/>
+      <w:r>
+        <w:rPr>
+          <w:rFonts w:cs="Arial"/>
+          <w:lang w:val="nl-BE"/>
+        </w:rPr>
+        <w:t>zx</w:t>
+      </w:r>
+      <w:proofErr w:type="spellEnd"/>
+      <w:r>
+        <w:rPr>
+          <w:rFonts w:cs="Arial"/>
+          <w:lang w:val="nl-BE"/>
+        </w:rPr>
+        <w:t xml:space="preserve">(zero </w:t>
+      </w:r>
+      <w:proofErr w:type="spellStart"/>
+      <w:r>
+        <w:rPr>
+          <w:rFonts w:cs="Arial"/>
+          <w:lang w:val="nl-BE"/>
+        </w:rPr>
+        <w:t>extention</w:t>
+      </w:r>
+      <w:proofErr w:type="spellEnd"/>
+      <w:r>
+        <w:rPr>
+          <w:rFonts w:cs="Arial"/>
+          <w:lang w:val="nl-BE"/>
+        </w:rPr>
+        <w:t xml:space="preserve">). </w:t>
       </w:r>
     </w:p>
     <w:p>
@@ -12029,7 +14304,31 @@
           <w:rFonts w:cs="Arial"/>
           <w:lang w:val="nl-BE"/>
         </w:rPr>
-        <w:t xml:space="preserve">Er zijn twee andere eigenschappen van assembly waaraan ik gewend moest raken in het begin. De eerste is dat de argumenten type sensitieve zijn en dus enkel en alleen een bepaalde type argument accepteren. Het tweede is bij het schrijven van procedures moet er “ret” gegeven worden op het einde anders crasht het programma, dit wist ik ook niet in het begin. </w:t>
+        <w:t xml:space="preserve">Er zijn twee andere eigenschappen van assembly waaraan ik gewend moest raken in het begin. De eerste is dat de argumenten type sensitieve zijn en dus enkel en alleen een bepaalde type argument accepteren. Het tweede is bij </w:t>
+      </w:r>
+      <w:r>
+        <w:rPr>
+          <w:rFonts w:cs="Arial"/>
+          <w:lang w:val="nl-BE"/>
+        </w:rPr>
+        <w:lastRenderedPageBreak/>
+        <w:t>het schrijven van procedures moet er “</w:t>
+      </w:r>
+      <w:proofErr w:type="spellStart"/>
+      <w:r>
+        <w:rPr>
+          <w:rFonts w:cs="Arial"/>
+          <w:lang w:val="nl-BE"/>
+        </w:rPr>
+        <w:t>ret</w:t>
+      </w:r>
+      <w:proofErr w:type="spellEnd"/>
+      <w:r>
+        <w:rPr>
+          <w:rFonts w:cs="Arial"/>
+          <w:lang w:val="nl-BE"/>
+        </w:rPr>
+        <w:t xml:space="preserve">” gegeven worden op het einde anders crasht het programma, dit wist ik ook niet in het begin. </w:t>
       </w:r>
     </w:p>
     <w:p>
@@ -12081,7 +14380,6 @@
           <w:rFonts w:cs="Arial"/>
           <w:lang w:val="nl-BE"/>
         </w:rPr>
-        <w:lastRenderedPageBreak/>
         <w:t>Conclusie</w:t>
       </w:r>
       <w:bookmarkEnd w:id="32"/>
@@ -12139,7 +14437,71 @@
           <w:rFonts w:cs="Arial"/>
           <w:lang w:val="nl-BE"/>
         </w:rPr>
-        <w:t xml:space="preserve">Ik heb geprobeerd om zoveel mogelijk code duplicatie uit de code te halen maar op sommigen plaatsen blijft er toch wat herhaling, namelijk bij het gebruik van If statements door de code want het is nodig dat de executie van want er moet gebeuren nadat een conditie vervuld wordt steeds anders is. Soms is het ook zo dat je in plaats van een if een condtional (meerdere if genest) nodig hebt. </w:t>
+        <w:t xml:space="preserve">Ik heb geprobeerd om zoveel mogelijk code duplicatie uit de code te halen maar op sommigen plaatsen blijft er toch wat herhaling, namelijk bij het gebruik van </w:t>
+      </w:r>
+      <w:proofErr w:type="spellStart"/>
+      <w:r>
+        <w:rPr>
+          <w:rFonts w:cs="Arial"/>
+          <w:lang w:val="nl-BE"/>
+        </w:rPr>
+        <w:t>If</w:t>
+      </w:r>
+      <w:proofErr w:type="spellEnd"/>
+      <w:r>
+        <w:rPr>
+          <w:rFonts w:cs="Arial"/>
+          <w:lang w:val="nl-BE"/>
+        </w:rPr>
+        <w:t xml:space="preserve"> statements door de code want het is nodig dat de executie van want er moet gebeuren nadat een conditie vervuld wordt steeds anders is. Soms is het ook zo dat je in plaats van een </w:t>
+      </w:r>
+      <w:proofErr w:type="spellStart"/>
+      <w:r>
+        <w:rPr>
+          <w:rFonts w:cs="Arial"/>
+          <w:lang w:val="nl-BE"/>
+        </w:rPr>
+        <w:t>if</w:t>
+      </w:r>
+      <w:proofErr w:type="spellEnd"/>
+      <w:r>
+        <w:rPr>
+          <w:rFonts w:cs="Arial"/>
+          <w:lang w:val="nl-BE"/>
+        </w:rPr>
+        <w:t xml:space="preserve"> een </w:t>
+      </w:r>
+      <w:proofErr w:type="spellStart"/>
+      <w:r>
+        <w:rPr>
+          <w:rFonts w:cs="Arial"/>
+          <w:lang w:val="nl-BE"/>
+        </w:rPr>
+        <w:t>condtional</w:t>
+      </w:r>
+      <w:proofErr w:type="spellEnd"/>
+      <w:r>
+        <w:rPr>
+          <w:rFonts w:cs="Arial"/>
+          <w:lang w:val="nl-BE"/>
+        </w:rPr>
+        <w:t xml:space="preserve"> (meerdere </w:t>
+      </w:r>
+      <w:proofErr w:type="spellStart"/>
+      <w:r>
+        <w:rPr>
+          <w:rFonts w:cs="Arial"/>
+          <w:lang w:val="nl-BE"/>
+        </w:rPr>
+        <w:t>if</w:t>
+      </w:r>
+      <w:proofErr w:type="spellEnd"/>
+      <w:r>
+        <w:rPr>
+          <w:rFonts w:cs="Arial"/>
+          <w:lang w:val="nl-BE"/>
+        </w:rPr>
+        <w:t xml:space="preserve"> genest) nodig hebt. </w:t>
       </w:r>
     </w:p>
     <w:p>
@@ -12171,7 +14533,87 @@
           <w:rFonts w:cs="Arial"/>
           <w:lang w:val="nl-BE"/>
         </w:rPr>
-        <w:t xml:space="preserve">Ik heb ook had gewerkt om de codeduplicatie die je vond door de menus aan te maken om deze weg te krijgen. Dit is voor een groot deel gelukt. Nu bij het aanmaken van een menu roep je de procedure menuDisplay op die op zijn beurt 2 procedures omproept, namelijk: menuDistribution en menuConfiguration. </w:t>
+        <w:t xml:space="preserve">Ik heb ook had gewerkt om de codeduplicatie die je vond door de </w:t>
+      </w:r>
+      <w:proofErr w:type="spellStart"/>
+      <w:r>
+        <w:rPr>
+          <w:rFonts w:cs="Arial"/>
+          <w:lang w:val="nl-BE"/>
+        </w:rPr>
+        <w:t>menus</w:t>
+      </w:r>
+      <w:proofErr w:type="spellEnd"/>
+      <w:r>
+        <w:rPr>
+          <w:rFonts w:cs="Arial"/>
+          <w:lang w:val="nl-BE"/>
+        </w:rPr>
+        <w:t xml:space="preserve"> aan te maken om deze weg te krijgen. Dit is voor een groot deel gelukt. Nu bij het aanmaken van een menu roep je de procedure </w:t>
+      </w:r>
+      <w:proofErr w:type="spellStart"/>
+      <w:r>
+        <w:rPr>
+          <w:rFonts w:cs="Arial"/>
+          <w:lang w:val="nl-BE"/>
+        </w:rPr>
+        <w:t>menuDisplay</w:t>
+      </w:r>
+      <w:proofErr w:type="spellEnd"/>
+      <w:r>
+        <w:rPr>
+          <w:rFonts w:cs="Arial"/>
+          <w:lang w:val="nl-BE"/>
+        </w:rPr>
+        <w:t xml:space="preserve"> op die op zijn beurt 2 procedures </w:t>
+      </w:r>
+      <w:proofErr w:type="spellStart"/>
+      <w:r>
+        <w:rPr>
+          <w:rFonts w:cs="Arial"/>
+          <w:lang w:val="nl-BE"/>
+        </w:rPr>
+        <w:t>omproept</w:t>
+      </w:r>
+      <w:proofErr w:type="spellEnd"/>
+      <w:r>
+        <w:rPr>
+          <w:rFonts w:cs="Arial"/>
+          <w:lang w:val="nl-BE"/>
+        </w:rPr>
+        <w:t xml:space="preserve">, namelijk: </w:t>
+      </w:r>
+      <w:proofErr w:type="spellStart"/>
+      <w:r>
+        <w:rPr>
+          <w:rFonts w:cs="Arial"/>
+          <w:lang w:val="nl-BE"/>
+        </w:rPr>
+        <w:t>menuDistribution</w:t>
+      </w:r>
+      <w:proofErr w:type="spellEnd"/>
+      <w:r>
+        <w:rPr>
+          <w:rFonts w:cs="Arial"/>
+          <w:lang w:val="nl-BE"/>
+        </w:rPr>
+        <w:t xml:space="preserve"> en </w:t>
+      </w:r>
+      <w:proofErr w:type="spellStart"/>
+      <w:r>
+        <w:rPr>
+          <w:rFonts w:cs="Arial"/>
+          <w:lang w:val="nl-BE"/>
+        </w:rPr>
+        <w:t>menuConfiguration</w:t>
+      </w:r>
+      <w:proofErr w:type="spellEnd"/>
+      <w:r>
+        <w:rPr>
+          <w:rFonts w:cs="Arial"/>
+          <w:lang w:val="nl-BE"/>
+        </w:rPr>
+        <w:t xml:space="preserve">. </w:t>
       </w:r>
     </w:p>
     <w:p>
@@ -12189,7 +14631,7 @@
           <w:lang w:val="nl-BE"/>
         </w:rPr>
         <w:drawing>
-          <wp:anchor distT="0" distB="0" distL="114300" distR="114300" simplePos="0" relativeHeight="251655168" behindDoc="0" locked="0" layoutInCell="1" allowOverlap="0" wp14:anchorId="3C39FBB6" wp14:editId="177A4512">
+          <wp:anchor distT="0" distB="0" distL="114300" distR="114300" simplePos="0" relativeHeight="251654144" behindDoc="0" locked="0" layoutInCell="1" allowOverlap="0" wp14:anchorId="3C39FBB6" wp14:editId="177A4512">
             <wp:simplePos x="0" y="0"/>
             <wp:positionH relativeFrom="column">
               <wp:posOffset>896112</wp:posOffset>
@@ -12230,12 +14672,21 @@
           </wp:anchor>
         </w:drawing>
       </w:r>
-      <w:r>
-        <w:rPr>
-          <w:rFonts w:cs="Arial"/>
-          <w:lang w:val="nl-BE"/>
-        </w:rPr>
-        <w:t xml:space="preserve">MenuDistribution zorgt ervoor dat je de juiste menu titel kan kiezen voor een bepaalde menu. </w:t>
+      <w:proofErr w:type="spellStart"/>
+      <w:r>
+        <w:rPr>
+          <w:rFonts w:cs="Arial"/>
+          <w:lang w:val="nl-BE"/>
+        </w:rPr>
+        <w:t>MenuDistribution</w:t>
+      </w:r>
+      <w:proofErr w:type="spellEnd"/>
+      <w:r>
+        <w:rPr>
+          <w:rFonts w:cs="Arial"/>
+          <w:lang w:val="nl-BE"/>
+        </w:rPr>
+        <w:t xml:space="preserve"> zorgt ervoor dat je de juiste menu titel kan kiezen voor een bepaalde menu. </w:t>
       </w:r>
     </w:p>
     <w:p>
@@ -12246,12 +14697,37 @@
           <w:lang w:val="nl-BE"/>
         </w:rPr>
       </w:pPr>
-      <w:r>
-        <w:rPr>
-          <w:rFonts w:cs="Arial"/>
-          <w:lang w:val="nl-BE"/>
-        </w:rPr>
-        <w:t xml:space="preserve">MenuConfiguration zorgt ervoor dat je de de rest van het menu goed kan laten verschijnen. </w:t>
+      <w:proofErr w:type="spellStart"/>
+      <w:r>
+        <w:rPr>
+          <w:rFonts w:cs="Arial"/>
+          <w:lang w:val="nl-BE"/>
+        </w:rPr>
+        <w:t>MenuConfiguration</w:t>
+      </w:r>
+      <w:proofErr w:type="spellEnd"/>
+      <w:r>
+        <w:rPr>
+          <w:rFonts w:cs="Arial"/>
+          <w:lang w:val="nl-BE"/>
+        </w:rPr>
+        <w:t xml:space="preserve"> zorgt ervoor dat je de </w:t>
+      </w:r>
+      <w:proofErr w:type="spellStart"/>
+      <w:r>
+        <w:rPr>
+          <w:rFonts w:cs="Arial"/>
+          <w:lang w:val="nl-BE"/>
+        </w:rPr>
+        <w:t>de</w:t>
+      </w:r>
+      <w:proofErr w:type="spellEnd"/>
+      <w:r>
+        <w:rPr>
+          <w:rFonts w:cs="Arial"/>
+          <w:lang w:val="nl-BE"/>
+        </w:rPr>
+        <w:t xml:space="preserve"> rest van het menu goed kan laten verschijnen. </w:t>
       </w:r>
     </w:p>
     <w:p>
@@ -12268,7 +14744,39 @@
           <w:rFonts w:cs="Arial"/>
           <w:lang w:val="nl-BE"/>
         </w:rPr>
-        <w:t xml:space="preserve">Het goede aan deze nieuwe versie is dat als je een nieuw menu wilt toevoegen dat je enkel de titel moet aanmaken en een paar simple aanpassingen moet maken aan menuConfiguration. </w:t>
+        <w:t xml:space="preserve">Het goede aan deze nieuwe versie is dat als je een nieuw menu wilt toevoegen dat je enkel de titel moet aanmaken en een paar </w:t>
+      </w:r>
+      <w:proofErr w:type="spellStart"/>
+      <w:r>
+        <w:rPr>
+          <w:rFonts w:cs="Arial"/>
+          <w:lang w:val="nl-BE"/>
+        </w:rPr>
+        <w:t>simple</w:t>
+      </w:r>
+      <w:proofErr w:type="spellEnd"/>
+      <w:r>
+        <w:rPr>
+          <w:rFonts w:cs="Arial"/>
+          <w:lang w:val="nl-BE"/>
+        </w:rPr>
+        <w:t xml:space="preserve"> aanpassingen moet maken aan </w:t>
+      </w:r>
+      <w:proofErr w:type="spellStart"/>
+      <w:r>
+        <w:rPr>
+          <w:rFonts w:cs="Arial"/>
+          <w:lang w:val="nl-BE"/>
+        </w:rPr>
+        <w:t>menuConfiguration</w:t>
+      </w:r>
+      <w:proofErr w:type="spellEnd"/>
+      <w:r>
+        <w:rPr>
+          <w:rFonts w:cs="Arial"/>
+          <w:lang w:val="nl-BE"/>
+        </w:rPr>
+        <w:t xml:space="preserve">. </w:t>
       </w:r>
       <w:r>
         <w:rPr>
@@ -12300,7 +14808,23 @@
           <w:lang w:val="nl-BE"/>
         </w:rPr>
         <w:tab/>
-        <w:t xml:space="preserve">door menuDistribution </w:t>
+        <w:t xml:space="preserve">door </w:t>
+      </w:r>
+      <w:proofErr w:type="spellStart"/>
+      <w:r>
+        <w:rPr>
+          <w:rFonts w:cs="Arial"/>
+          <w:lang w:val="nl-BE"/>
+        </w:rPr>
+        <w:t>menuDistribution</w:t>
+      </w:r>
+      <w:proofErr w:type="spellEnd"/>
+      <w:r>
+        <w:rPr>
+          <w:rFonts w:cs="Arial"/>
+          <w:lang w:val="nl-BE"/>
+        </w:rPr>
+        <w:t xml:space="preserve"> </w:t>
       </w:r>
       <w:r>
         <w:rPr>
@@ -12348,7 +14872,23 @@
           <w:lang w:val="nl-BE"/>
         </w:rPr>
         <w:tab/>
-        <w:t xml:space="preserve">door menuConfuguration. </w:t>
+        <w:t xml:space="preserve">door </w:t>
+      </w:r>
+      <w:proofErr w:type="spellStart"/>
+      <w:r>
+        <w:rPr>
+          <w:rFonts w:cs="Arial"/>
+          <w:lang w:val="nl-BE"/>
+        </w:rPr>
+        <w:t>menuConfuguration</w:t>
+      </w:r>
+      <w:proofErr w:type="spellEnd"/>
+      <w:r>
+        <w:rPr>
+          <w:rFonts w:cs="Arial"/>
+          <w:lang w:val="nl-BE"/>
+        </w:rPr>
+        <w:t xml:space="preserve">. </w:t>
       </w:r>
       <w:r>
         <w:rPr>
@@ -12375,7 +14915,7 @@
           <w:lang w:val="nl-BE"/>
         </w:rPr>
         <w:drawing>
-          <wp:anchor distT="0" distB="0" distL="114300" distR="114300" simplePos="0" relativeHeight="251659264" behindDoc="0" locked="0" layoutInCell="1" allowOverlap="0" wp14:anchorId="48B86FBF" wp14:editId="66A3D2AB">
+          <wp:anchor distT="0" distB="0" distL="114300" distR="114300" simplePos="0" relativeHeight="251658240" behindDoc="0" locked="0" layoutInCell="1" allowOverlap="0" wp14:anchorId="48B86FBF" wp14:editId="66A3D2AB">
             <wp:simplePos x="0" y="0"/>
             <wp:positionH relativeFrom="column">
               <wp:posOffset>896112</wp:posOffset>
@@ -12421,7 +14961,71 @@
           <w:rFonts w:cs="Arial"/>
           <w:lang w:val="nl-BE"/>
         </w:rPr>
-        <w:t xml:space="preserve">Een andere aanpassing die er gebeurd is, kan je zie bij het berekenen of er iemand gewonnen heeft (win conditie). Vroeger ging je bij elke zet het hele bord door om te zien of er iemand had hgewonnen. Nu ga je bij elke nieuwe zet na de mogelijke vier op een rij af vanuit die positie. Je stopt wel met kijken wanneer je een munt tegen komt die niet meer van dezelfde speler is. In dit geval is de laatste zet in kolom 4. Dus in dit geval zal de wincoditie eerst kijken of er iets horizontaal is, maar omdat hij kan zien dat er slecht 1 element is stopt die meteen. Vervolgens zoekt die verticaal waar die weer tot dezelfde conclusie komt. Dan zoekt je in de richting van f(x)=x en omdat de positie al zo hoog op het bord staat moet die naar beneden zoeken. Waar die snel tot de conclusie komt dat er vier op een rij staan en geeft het dan terug door de status in gameStatus aan te passen. Stel dat die daar ook niks had gevonden dan zou die zoeken i de richting van f(x)=-x. Waar die tot de conclusie zou gekomen zijn dat er slecht 3 op een rij staan, maar omdat het niet voldoende is dan zou die meteen stoppen met zoeken want anders zoekt die een positie out of bounds. </w:t>
+        <w:t xml:space="preserve">Een andere aanpassing die er gebeurd is, kan je zie bij het berekenen of er iemand gewonnen heeft (win conditie). Vroeger ging je bij elke zet het hele bord door om te zien of er iemand had </w:t>
+      </w:r>
+      <w:proofErr w:type="spellStart"/>
+      <w:r>
+        <w:rPr>
+          <w:rFonts w:cs="Arial"/>
+          <w:lang w:val="nl-BE"/>
+        </w:rPr>
+        <w:t>hgewonnen</w:t>
+      </w:r>
+      <w:proofErr w:type="spellEnd"/>
+      <w:r>
+        <w:rPr>
+          <w:rFonts w:cs="Arial"/>
+          <w:lang w:val="nl-BE"/>
+        </w:rPr>
+        <w:t xml:space="preserve">. Nu ga je bij elke nieuwe zet na de mogelijke vier op een rij af vanuit die positie. Je stopt wel met kijken wanneer je een munt tegen komt die niet meer van dezelfde speler is. In dit geval is de laatste zet in kolom 4. Dus in dit geval zal de </w:t>
+      </w:r>
+      <w:proofErr w:type="spellStart"/>
+      <w:r>
+        <w:rPr>
+          <w:rFonts w:cs="Arial"/>
+          <w:lang w:val="nl-BE"/>
+        </w:rPr>
+        <w:t>wincoditie</w:t>
+      </w:r>
+      <w:proofErr w:type="spellEnd"/>
+      <w:r>
+        <w:rPr>
+          <w:rFonts w:cs="Arial"/>
+          <w:lang w:val="nl-BE"/>
+        </w:rPr>
+        <w:t xml:space="preserve"> eerst kijken of er iets horizontaal is, maar omdat hij kan zien dat er slecht 1 element is stopt die meteen. Vervolgens zoekt die verticaal waar die weer tot dezelfde conclusie komt. Dan zoekt je in de richting van f(x)=x en omdat de positie al zo hoog op het bord staat moet die naar beneden zoeken. Waar die snel tot de conclusie komt dat er vier op een rij staan en geeft het dan terug door de status in </w:t>
+      </w:r>
+      <w:proofErr w:type="spellStart"/>
+      <w:r>
+        <w:rPr>
+          <w:rFonts w:cs="Arial"/>
+          <w:lang w:val="nl-BE"/>
+        </w:rPr>
+        <w:t>gameStatus</w:t>
+      </w:r>
+      <w:proofErr w:type="spellEnd"/>
+      <w:r>
+        <w:rPr>
+          <w:rFonts w:cs="Arial"/>
+          <w:lang w:val="nl-BE"/>
+        </w:rPr>
+        <w:t xml:space="preserve"> aan te passen. Stel dat die daar ook niks had gevonden dan zou die zoeken i de richting van f(x)=-x. Waar die tot de conclusie zou gekomen zijn dat er slecht 3 op een rij staan, maar omdat het niet voldoende is dan zou die meteen stoppen met zoeken want anders zoekt die een positie out of </w:t>
+      </w:r>
+      <w:proofErr w:type="spellStart"/>
+      <w:r>
+        <w:rPr>
+          <w:rFonts w:cs="Arial"/>
+          <w:lang w:val="nl-BE"/>
+        </w:rPr>
+        <w:t>bounds</w:t>
+      </w:r>
+      <w:proofErr w:type="spellEnd"/>
+      <w:r>
+        <w:rPr>
+          <w:rFonts w:cs="Arial"/>
+          <w:lang w:val="nl-BE"/>
+        </w:rPr>
+        <w:t xml:space="preserve">. </w:t>
       </w:r>
     </w:p>
     <w:p>
@@ -12455,8 +15059,57 @@
           <w:rFonts w:cs="Arial"/>
           <w:lang w:val="nl-BE"/>
         </w:rPr>
-        <w:t xml:space="preserve">Vervolgens hebt ik vermeld dat er een nieuwe functionaliteit aanwezig was en deze is dus het veranderen van spelbord grootte. Er is hiervoor ook een menu voorzien. Bij het drukken op “space” in de main menu kom je hier terecht waar je eerst een speelveld grootte kan kiezen. Al deze groottes zijn de officiele groottes van het spel(zie </w:t>
-      </w:r>
+        <w:t>Vervolgens hebt ik vermeld dat er een nieuwe functionaliteit aanwezig was en deze is dus het veranderen van spelbord grootte. Er is hiervoor ook een menu voorzien. Bij het drukken op “</w:t>
+      </w:r>
+      <w:proofErr w:type="spellStart"/>
+      <w:r>
+        <w:rPr>
+          <w:rFonts w:cs="Arial"/>
+          <w:lang w:val="nl-BE"/>
+        </w:rPr>
+        <w:t>space</w:t>
+      </w:r>
+      <w:proofErr w:type="spellEnd"/>
+      <w:r>
+        <w:rPr>
+          <w:rFonts w:cs="Arial"/>
+          <w:lang w:val="nl-BE"/>
+        </w:rPr>
+        <w:t xml:space="preserve">” in de </w:t>
+      </w:r>
+      <w:proofErr w:type="spellStart"/>
+      <w:r>
+        <w:rPr>
+          <w:rFonts w:cs="Arial"/>
+          <w:lang w:val="nl-BE"/>
+        </w:rPr>
+        <w:t>main</w:t>
+      </w:r>
+      <w:proofErr w:type="spellEnd"/>
+      <w:r>
+        <w:rPr>
+          <w:rFonts w:cs="Arial"/>
+          <w:lang w:val="nl-BE"/>
+        </w:rPr>
+        <w:t xml:space="preserve"> menu kom je hier terecht waar je eerst een speelveld grootte kan kiezen. Al deze groottes zijn de </w:t>
+      </w:r>
+      <w:proofErr w:type="spellStart"/>
+      <w:r>
+        <w:rPr>
+          <w:rFonts w:cs="Arial"/>
+          <w:lang w:val="nl-BE"/>
+        </w:rPr>
+        <w:t>officiele</w:t>
+      </w:r>
+      <w:proofErr w:type="spellEnd"/>
+      <w:r>
+        <w:rPr>
+          <w:rFonts w:cs="Arial"/>
+          <w:lang w:val="nl-BE"/>
+        </w:rPr>
+        <w:t xml:space="preserve"> groottes van het spel(zie </w:t>
+      </w:r>
+      <w:proofErr w:type="spellStart"/>
       <w:r>
         <w:rPr>
           <w:rFonts w:cs="Arial"/>
@@ -12464,8 +15117,49 @@
           <w:u w:val="single" w:color="0070C0"/>
           <w:lang w:val="nl-BE"/>
         </w:rPr>
-        <w:t>connect four sizes</w:t>
-      </w:r>
+        <w:t>connect</w:t>
+      </w:r>
+      <w:proofErr w:type="spellEnd"/>
+      <w:r>
+        <w:rPr>
+          <w:rFonts w:cs="Arial"/>
+          <w:color w:val="0070C0"/>
+          <w:u w:val="single" w:color="0070C0"/>
+          <w:lang w:val="nl-BE"/>
+        </w:rPr>
+        <w:t xml:space="preserve"> </w:t>
+      </w:r>
+      <w:proofErr w:type="spellStart"/>
+      <w:r>
+        <w:rPr>
+          <w:rFonts w:cs="Arial"/>
+          <w:color w:val="0070C0"/>
+          <w:u w:val="single" w:color="0070C0"/>
+          <w:lang w:val="nl-BE"/>
+        </w:rPr>
+        <w:t>four</w:t>
+      </w:r>
+      <w:proofErr w:type="spellEnd"/>
+      <w:r>
+        <w:rPr>
+          <w:rFonts w:cs="Arial"/>
+          <w:color w:val="0070C0"/>
+          <w:u w:val="single" w:color="0070C0"/>
+          <w:lang w:val="nl-BE"/>
+        </w:rPr>
+        <w:t xml:space="preserve"> </w:t>
+      </w:r>
+      <w:proofErr w:type="spellStart"/>
+      <w:r>
+        <w:rPr>
+          <w:rFonts w:cs="Arial"/>
+          <w:color w:val="0070C0"/>
+          <w:u w:val="single" w:color="0070C0"/>
+          <w:lang w:val="nl-BE"/>
+        </w:rPr>
+        <w:t>sizes</w:t>
+      </w:r>
+      <w:proofErr w:type="spellEnd"/>
       <w:r>
         <w:rPr>
           <w:rFonts w:cs="Arial"/>
@@ -12489,8 +15183,9 @@
           <w:noProof/>
           <w:lang w:val="nl-BE"/>
         </w:rPr>
+        <w:lastRenderedPageBreak/>
         <w:drawing>
-          <wp:anchor distT="0" distB="0" distL="114300" distR="114300" simplePos="0" relativeHeight="251663360" behindDoc="0" locked="0" layoutInCell="1" allowOverlap="0" wp14:anchorId="35D5D39F" wp14:editId="67244B02">
+          <wp:anchor distT="0" distB="0" distL="114300" distR="114300" simplePos="0" relativeHeight="251662336" behindDoc="0" locked="0" layoutInCell="1" allowOverlap="0" wp14:anchorId="35D5D39F" wp14:editId="67244B02">
             <wp:simplePos x="0" y="0"/>
             <wp:positionH relativeFrom="column">
               <wp:posOffset>896112</wp:posOffset>
@@ -12536,7 +15231,23 @@
           <w:rFonts w:cs="Arial"/>
           <w:lang w:val="nl-BE"/>
         </w:rPr>
-        <w:t xml:space="preserve">grootte zou willen toevoegen dan kan dit gadaan worden door de volgende dingen aan te passen in de code. Een element in de volgende arrays te passen steeds op dezelfde positie: </w:t>
+        <w:t xml:space="preserve">grootte zou willen toevoegen dan kan dit </w:t>
+      </w:r>
+      <w:proofErr w:type="spellStart"/>
+      <w:r>
+        <w:rPr>
+          <w:rFonts w:cs="Arial"/>
+          <w:lang w:val="nl-BE"/>
+        </w:rPr>
+        <w:t>gadaan</w:t>
+      </w:r>
+      <w:proofErr w:type="spellEnd"/>
+      <w:r>
+        <w:rPr>
+          <w:rFonts w:cs="Arial"/>
+          <w:lang w:val="nl-BE"/>
+        </w:rPr>
+        <w:t xml:space="preserve"> worden door de volgende dingen aan te passen in de code. Een element in de volgende arrays te passen steeds op dezelfde positie: </w:t>
       </w:r>
     </w:p>
     <w:p>
@@ -12548,27 +15259,340 @@
           <w:lang w:val="nl-BE"/>
         </w:rPr>
       </w:pPr>
-      <w:r>
-        <w:rPr>
-          <w:rFonts w:cs="Arial"/>
-          <w:lang w:val="nl-BE"/>
-        </w:rPr>
-        <w:t xml:space="preserve">gridTickness, gridSpacing, gridHeight, gridWidth, gridVerticals, gridHorizontals, pieceDimentions, rowElements, corners, tops, startLastHor, startLastVert, startLastSlope, lastStartHor, lastStartVert, lastStartSlope, stepVertical, stepPos, stepNeg, validators, de tekst die in de menus word getoond, de ennumeratio die erbij hoort en stel dat je in de aanpassing </w:t>
-      </w:r>
-    </w:p>
-    <w:p>
-      <w:pPr>
-        <w:rPr>
-          <w:rFonts w:cs="Arial"/>
-          <w:lang w:val="nl-BE"/>
-        </w:rPr>
-      </w:pPr>
-      <w:r>
-        <w:rPr>
-          <w:rFonts w:cs="Arial"/>
-          <w:lang w:val="nl-BE"/>
-        </w:rPr>
-        <w:t xml:space="preserve">meer als 8 rijen hebt en meer as 10 kollomen dan moet je ervoor zorgen dat er in vertical, horizontal en rowSeparation wel de juiste lengte hebben. </w:t>
+      <w:proofErr w:type="spellStart"/>
+      <w:r>
+        <w:rPr>
+          <w:rFonts w:cs="Arial"/>
+          <w:lang w:val="nl-BE"/>
+        </w:rPr>
+        <w:t>gridTickness</w:t>
+      </w:r>
+      <w:proofErr w:type="spellEnd"/>
+      <w:r>
+        <w:rPr>
+          <w:rFonts w:cs="Arial"/>
+          <w:lang w:val="nl-BE"/>
+        </w:rPr>
+        <w:t xml:space="preserve">, gridSpacing, </w:t>
+      </w:r>
+      <w:proofErr w:type="spellStart"/>
+      <w:r>
+        <w:rPr>
+          <w:rFonts w:cs="Arial"/>
+          <w:lang w:val="nl-BE"/>
+        </w:rPr>
+        <w:t>gridHeight</w:t>
+      </w:r>
+      <w:proofErr w:type="spellEnd"/>
+      <w:r>
+        <w:rPr>
+          <w:rFonts w:cs="Arial"/>
+          <w:lang w:val="nl-BE"/>
+        </w:rPr>
+        <w:t xml:space="preserve">, </w:t>
+      </w:r>
+      <w:proofErr w:type="spellStart"/>
+      <w:r>
+        <w:rPr>
+          <w:rFonts w:cs="Arial"/>
+          <w:lang w:val="nl-BE"/>
+        </w:rPr>
+        <w:t>gridWidth</w:t>
+      </w:r>
+      <w:proofErr w:type="spellEnd"/>
+      <w:r>
+        <w:rPr>
+          <w:rFonts w:cs="Arial"/>
+          <w:lang w:val="nl-BE"/>
+        </w:rPr>
+        <w:t xml:space="preserve">, </w:t>
+      </w:r>
+      <w:proofErr w:type="spellStart"/>
+      <w:r>
+        <w:rPr>
+          <w:rFonts w:cs="Arial"/>
+          <w:lang w:val="nl-BE"/>
+        </w:rPr>
+        <w:t>gridVerticals</w:t>
+      </w:r>
+      <w:proofErr w:type="spellEnd"/>
+      <w:r>
+        <w:rPr>
+          <w:rFonts w:cs="Arial"/>
+          <w:lang w:val="nl-BE"/>
+        </w:rPr>
+        <w:t xml:space="preserve">, </w:t>
+      </w:r>
+      <w:proofErr w:type="spellStart"/>
+      <w:r>
+        <w:rPr>
+          <w:rFonts w:cs="Arial"/>
+          <w:lang w:val="nl-BE"/>
+        </w:rPr>
+        <w:t>gridHorizontals</w:t>
+      </w:r>
+      <w:proofErr w:type="spellEnd"/>
+      <w:r>
+        <w:rPr>
+          <w:rFonts w:cs="Arial"/>
+          <w:lang w:val="nl-BE"/>
+        </w:rPr>
+        <w:t xml:space="preserve">, </w:t>
+      </w:r>
+      <w:proofErr w:type="spellStart"/>
+      <w:r>
+        <w:rPr>
+          <w:rFonts w:cs="Arial"/>
+          <w:lang w:val="nl-BE"/>
+        </w:rPr>
+        <w:t>pieceDimentions</w:t>
+      </w:r>
+      <w:proofErr w:type="spellEnd"/>
+      <w:r>
+        <w:rPr>
+          <w:rFonts w:cs="Arial"/>
+          <w:lang w:val="nl-BE"/>
+        </w:rPr>
+        <w:t xml:space="preserve">, </w:t>
+      </w:r>
+      <w:proofErr w:type="spellStart"/>
+      <w:r>
+        <w:rPr>
+          <w:rFonts w:cs="Arial"/>
+          <w:lang w:val="nl-BE"/>
+        </w:rPr>
+        <w:t>rowElements</w:t>
+      </w:r>
+      <w:proofErr w:type="spellEnd"/>
+      <w:r>
+        <w:rPr>
+          <w:rFonts w:cs="Arial"/>
+          <w:lang w:val="nl-BE"/>
+        </w:rPr>
+        <w:t xml:space="preserve">, corners, tops, </w:t>
+      </w:r>
+      <w:proofErr w:type="spellStart"/>
+      <w:r>
+        <w:rPr>
+          <w:rFonts w:cs="Arial"/>
+          <w:lang w:val="nl-BE"/>
+        </w:rPr>
+        <w:t>startLastHor</w:t>
+      </w:r>
+      <w:proofErr w:type="spellEnd"/>
+      <w:r>
+        <w:rPr>
+          <w:rFonts w:cs="Arial"/>
+          <w:lang w:val="nl-BE"/>
+        </w:rPr>
+        <w:t xml:space="preserve">, </w:t>
+      </w:r>
+      <w:proofErr w:type="spellStart"/>
+      <w:r>
+        <w:rPr>
+          <w:rFonts w:cs="Arial"/>
+          <w:lang w:val="nl-BE"/>
+        </w:rPr>
+        <w:t>startLastVert</w:t>
+      </w:r>
+      <w:proofErr w:type="spellEnd"/>
+      <w:r>
+        <w:rPr>
+          <w:rFonts w:cs="Arial"/>
+          <w:lang w:val="nl-BE"/>
+        </w:rPr>
+        <w:t xml:space="preserve">, </w:t>
+      </w:r>
+      <w:proofErr w:type="spellStart"/>
+      <w:r>
+        <w:rPr>
+          <w:rFonts w:cs="Arial"/>
+          <w:lang w:val="nl-BE"/>
+        </w:rPr>
+        <w:t>startLastSlope</w:t>
+      </w:r>
+      <w:proofErr w:type="spellEnd"/>
+      <w:r>
+        <w:rPr>
+          <w:rFonts w:cs="Arial"/>
+          <w:lang w:val="nl-BE"/>
+        </w:rPr>
+        <w:t xml:space="preserve">, </w:t>
+      </w:r>
+      <w:proofErr w:type="spellStart"/>
+      <w:r>
+        <w:rPr>
+          <w:rFonts w:cs="Arial"/>
+          <w:lang w:val="nl-BE"/>
+        </w:rPr>
+        <w:t>lastStartHor</w:t>
+      </w:r>
+      <w:proofErr w:type="spellEnd"/>
+      <w:r>
+        <w:rPr>
+          <w:rFonts w:cs="Arial"/>
+          <w:lang w:val="nl-BE"/>
+        </w:rPr>
+        <w:t xml:space="preserve">, </w:t>
+      </w:r>
+      <w:proofErr w:type="spellStart"/>
+      <w:r>
+        <w:rPr>
+          <w:rFonts w:cs="Arial"/>
+          <w:lang w:val="nl-BE"/>
+        </w:rPr>
+        <w:t>lastStartVert</w:t>
+      </w:r>
+      <w:proofErr w:type="spellEnd"/>
+      <w:r>
+        <w:rPr>
+          <w:rFonts w:cs="Arial"/>
+          <w:lang w:val="nl-BE"/>
+        </w:rPr>
+        <w:t xml:space="preserve">, </w:t>
+      </w:r>
+      <w:proofErr w:type="spellStart"/>
+      <w:r>
+        <w:rPr>
+          <w:rFonts w:cs="Arial"/>
+          <w:lang w:val="nl-BE"/>
+        </w:rPr>
+        <w:t>lastStartSlope</w:t>
+      </w:r>
+      <w:proofErr w:type="spellEnd"/>
+      <w:r>
+        <w:rPr>
+          <w:rFonts w:cs="Arial"/>
+          <w:lang w:val="nl-BE"/>
+        </w:rPr>
+        <w:t xml:space="preserve">, </w:t>
+      </w:r>
+      <w:proofErr w:type="spellStart"/>
+      <w:r>
+        <w:rPr>
+          <w:rFonts w:cs="Arial"/>
+          <w:lang w:val="nl-BE"/>
+        </w:rPr>
+        <w:t>stepVertical</w:t>
+      </w:r>
+      <w:proofErr w:type="spellEnd"/>
+      <w:r>
+        <w:rPr>
+          <w:rFonts w:cs="Arial"/>
+          <w:lang w:val="nl-BE"/>
+        </w:rPr>
+        <w:t xml:space="preserve">, </w:t>
+      </w:r>
+      <w:proofErr w:type="spellStart"/>
+      <w:r>
+        <w:rPr>
+          <w:rFonts w:cs="Arial"/>
+          <w:lang w:val="nl-BE"/>
+        </w:rPr>
+        <w:t>stepPos</w:t>
+      </w:r>
+      <w:proofErr w:type="spellEnd"/>
+      <w:r>
+        <w:rPr>
+          <w:rFonts w:cs="Arial"/>
+          <w:lang w:val="nl-BE"/>
+        </w:rPr>
+        <w:t xml:space="preserve">, </w:t>
+      </w:r>
+      <w:proofErr w:type="spellStart"/>
+      <w:r>
+        <w:rPr>
+          <w:rFonts w:cs="Arial"/>
+          <w:lang w:val="nl-BE"/>
+        </w:rPr>
+        <w:t>stepNeg</w:t>
+      </w:r>
+      <w:proofErr w:type="spellEnd"/>
+      <w:r>
+        <w:rPr>
+          <w:rFonts w:cs="Arial"/>
+          <w:lang w:val="nl-BE"/>
+        </w:rPr>
+        <w:t xml:space="preserve">, </w:t>
+      </w:r>
+      <w:proofErr w:type="spellStart"/>
+      <w:r>
+        <w:rPr>
+          <w:rFonts w:cs="Arial"/>
+          <w:lang w:val="nl-BE"/>
+        </w:rPr>
+        <w:t>validators</w:t>
+      </w:r>
+      <w:proofErr w:type="spellEnd"/>
+      <w:r>
+        <w:rPr>
+          <w:rFonts w:cs="Arial"/>
+          <w:lang w:val="nl-BE"/>
+        </w:rPr>
+        <w:t xml:space="preserve">, de tekst die in de </w:t>
+      </w:r>
+      <w:proofErr w:type="spellStart"/>
+      <w:r>
+        <w:rPr>
+          <w:rFonts w:cs="Arial"/>
+          <w:lang w:val="nl-BE"/>
+        </w:rPr>
+        <w:t>menus</w:t>
+      </w:r>
+      <w:proofErr w:type="spellEnd"/>
+      <w:r>
+        <w:rPr>
+          <w:rFonts w:cs="Arial"/>
+          <w:lang w:val="nl-BE"/>
+        </w:rPr>
+        <w:t xml:space="preserve"> word getoond, de </w:t>
+      </w:r>
+      <w:proofErr w:type="spellStart"/>
+      <w:r>
+        <w:rPr>
+          <w:rFonts w:cs="Arial"/>
+          <w:lang w:val="nl-BE"/>
+        </w:rPr>
+        <w:t>ennumeratio</w:t>
+      </w:r>
+      <w:proofErr w:type="spellEnd"/>
+      <w:r>
+        <w:rPr>
+          <w:rFonts w:cs="Arial"/>
+          <w:lang w:val="nl-BE"/>
+        </w:rPr>
+        <w:t xml:space="preserve"> die erbij hoort en stel dat je in de aanpassing </w:t>
+      </w:r>
+    </w:p>
+    <w:p>
+      <w:pPr>
+        <w:rPr>
+          <w:rFonts w:cs="Arial"/>
+          <w:lang w:val="nl-BE"/>
+        </w:rPr>
+      </w:pPr>
+      <w:r>
+        <w:rPr>
+          <w:rFonts w:cs="Arial"/>
+          <w:lang w:val="nl-BE"/>
+        </w:rPr>
+        <w:t xml:space="preserve">meer als 8 rijen hebt en meer as 10 </w:t>
+      </w:r>
+      <w:proofErr w:type="spellStart"/>
+      <w:r>
+        <w:rPr>
+          <w:rFonts w:cs="Arial"/>
+          <w:lang w:val="nl-BE"/>
+        </w:rPr>
+        <w:t>kollomen</w:t>
+      </w:r>
+      <w:proofErr w:type="spellEnd"/>
+      <w:r>
+        <w:rPr>
+          <w:rFonts w:cs="Arial"/>
+          <w:lang w:val="nl-BE"/>
+        </w:rPr>
+        <w:t xml:space="preserve"> dan moet je ervoor zorgen dat er in vertical, horizontal en rowSeparation wel de juiste lengte hebben. </w:t>
       </w:r>
     </w:p>
     <w:p>
@@ -12602,7 +15626,6 @@
           <w:rFonts w:cs="Arial"/>
           <w:lang w:val="nl-BE"/>
         </w:rPr>
-        <w:lastRenderedPageBreak/>
         <w:t xml:space="preserve">Een van de voordelen van de code is dat het redelijk leesbaar is, ook voor iemand die het programma niet heeft geschreven mits deze persoon al een basis ervaring heeft met assembly. Ook is de code zeer goed gedocumenteerd wel in het Engels maar nog steeds kan je waar nodig toch de nodige informatie uitlezen uit de commentaar. </w:t>
       </w:r>
     </w:p>
@@ -12689,11 +15712,47 @@
       <w:ind w:left="1418" w:firstLine="0"/>
       <w:jc w:val="left"/>
     </w:pPr>
+    <w:proofErr w:type="spellStart"/>
     <w:r>
       <w:rPr>
         <w:sz w:val="14"/>
       </w:rPr>
-      <w:t xml:space="preserve">Vier op een rij  </w:t>
+      <w:t>Vier</w:t>
+    </w:r>
+    <w:proofErr w:type="spellEnd"/>
+    <w:r>
+      <w:rPr>
+        <w:sz w:val="14"/>
+      </w:rPr>
+      <w:t xml:space="preserve"> op </w:t>
+    </w:r>
+    <w:proofErr w:type="spellStart"/>
+    <w:r>
+      <w:rPr>
+        <w:sz w:val="14"/>
+      </w:rPr>
+      <w:t>een</w:t>
+    </w:r>
+    <w:proofErr w:type="spellEnd"/>
+    <w:r>
+      <w:rPr>
+        <w:sz w:val="14"/>
+      </w:rPr>
+      <w:t xml:space="preserve"> </w:t>
+    </w:r>
+    <w:proofErr w:type="spellStart"/>
+    <w:r>
+      <w:rPr>
+        <w:sz w:val="14"/>
+      </w:rPr>
+      <w:t>rij</w:t>
+    </w:r>
+    <w:proofErr w:type="spellEnd"/>
+    <w:r>
+      <w:rPr>
+        <w:sz w:val="14"/>
+      </w:rPr>
+      <w:t xml:space="preserve">  </w:t>
     </w:r>
   </w:p>
   <w:p>

</xml_diff>

<commit_message>
files done, now conclusion and  problems in txt
</commit_message>
<xml_diff>
--- a/Verslag_G02.docx
+++ b/Verslag_G02.docx
@@ -4573,7 +4573,6 @@
         </w:rPr>
         <w:t xml:space="preserve">De sprites </w:t>
       </w:r>
-      <w:proofErr w:type="spellStart"/>
       <w:r>
         <w:rPr>
           <w:rFonts w:cs="Arial"/>
@@ -4581,7 +4580,6 @@
         </w:rPr>
         <w:t>zijn</w:t>
       </w:r>
-      <w:proofErr w:type="spellEnd"/>
       <w:r>
         <w:rPr>
           <w:rFonts w:cs="Arial"/>
@@ -4596,7 +4594,6 @@
         </w:rPr>
         <w:t xml:space="preserve"> FieldXS, FieldS, FieldM, Field L, FieldXL, logo, statsIMG, ChoiseIMG </w:t>
       </w:r>
-      <w:proofErr w:type="spellStart"/>
       <w:r>
         <w:rPr>
           <w:rFonts w:cs="Arial"/>
@@ -4604,7 +4601,6 @@
         </w:rPr>
         <w:t>en</w:t>
       </w:r>
-      <w:proofErr w:type="spellEnd"/>
       <w:r>
         <w:rPr>
           <w:rFonts w:cs="Arial"/>
@@ -4959,85 +4955,19 @@
         </w:rPr>
         <w:t xml:space="preserve"> worden doorheen de code. </w:t>
       </w:r>
-      <w:proofErr w:type="spellStart"/>
       <w:r>
         <w:rPr>
           <w:rFonts w:cs="Arial"/>
           <w:lang w:val="en-US"/>
         </w:rPr>
-        <w:t>Onder</w:t>
-      </w:r>
-      <w:proofErr w:type="spellEnd"/>
+        <w:t>Onder andere</w:t>
+      </w:r>
       <w:r>
         <w:rPr>
           <w:rFonts w:cs="Arial"/>
           <w:lang w:val="en-US"/>
         </w:rPr>
-        <w:t xml:space="preserve"> </w:t>
-      </w:r>
-      <w:proofErr w:type="spellStart"/>
-      <w:r>
-        <w:rPr>
-          <w:rFonts w:cs="Arial"/>
-          <w:lang w:val="en-US"/>
-        </w:rPr>
-        <w:t>andere</w:t>
-      </w:r>
-      <w:proofErr w:type="spellEnd"/>
-      <w:r>
-        <w:rPr>
-          <w:rFonts w:cs="Arial"/>
-          <w:lang w:val="en-US"/>
-        </w:rPr>
-        <w:t xml:space="preserve"> </w:t>
-      </w:r>
-      <w:proofErr w:type="spellStart"/>
-      <w:r>
-        <w:rPr>
-          <w:rFonts w:cs="Arial"/>
-          <w:lang w:val="en-US"/>
-        </w:rPr>
-        <w:t>vind</w:t>
-      </w:r>
-      <w:proofErr w:type="spellEnd"/>
-      <w:r>
-        <w:rPr>
-          <w:rFonts w:cs="Arial"/>
-          <w:lang w:val="en-US"/>
-        </w:rPr>
-        <w:t xml:space="preserve"> je </w:t>
-      </w:r>
-      <w:proofErr w:type="spellStart"/>
-      <w:r>
-        <w:rPr>
-          <w:rFonts w:cs="Arial"/>
-          <w:lang w:val="en-US"/>
-        </w:rPr>
-        <w:t>hier</w:t>
-      </w:r>
-      <w:proofErr w:type="spellEnd"/>
-      <w:r>
-        <w:rPr>
-          <w:rFonts w:cs="Arial"/>
-          <w:lang w:val="en-US"/>
-        </w:rPr>
-        <w:t xml:space="preserve">: colors, vertical, horizontal, field, statusGrid, gridValues, firstTop, rowInBetween, upperRightCorner, currentMenu, fieldType, playerColor, movingSpace, moveDone, gridSpacing, validEntry, msg </w:t>
-      </w:r>
-      <w:proofErr w:type="spellStart"/>
-      <w:r>
-        <w:rPr>
-          <w:rFonts w:cs="Arial"/>
-          <w:lang w:val="en-US"/>
-        </w:rPr>
-        <w:t>en</w:t>
-      </w:r>
-      <w:proofErr w:type="spellEnd"/>
-      <w:r>
-        <w:rPr>
-          <w:rFonts w:cs="Arial"/>
-          <w:lang w:val="en-US"/>
-        </w:rPr>
-        <w:t xml:space="preserve"> rowSeparation. </w:t>
+        <w:t xml:space="preserve"> vind je hier: colors, vertical, horizontal, field, statusGrid, gridValues, firstTop, rowInBetween, upperRightCorner, currentMenu, fieldType, playerColor, movingSpace, moveDone, gridSpacing, validEntry, msg en rowSeparation. </w:t>
       </w:r>
     </w:p>
     <w:p>
@@ -6172,60 +6102,26 @@
         </w:rPr>
         <w:t xml:space="preserve">Hierin vind je de variabelen die specifiek nodig zijn om je keyboard te kunnen werken. </w:t>
       </w:r>
-      <w:proofErr w:type="spellStart"/>
       <w:r>
         <w:rPr>
           <w:rFonts w:cs="Arial"/>
           <w:lang w:val="en-US"/>
         </w:rPr>
-        <w:t>Onder</w:t>
-      </w:r>
-      <w:proofErr w:type="spellEnd"/>
+        <w:t xml:space="preserve">Onder </w:t>
+      </w:r>
       <w:r>
         <w:rPr>
           <w:rFonts w:cs="Arial"/>
           <w:lang w:val="en-US"/>
         </w:rPr>
-        <w:t xml:space="preserve"> </w:t>
-      </w:r>
-      <w:proofErr w:type="spellStart"/>
+        <w:t>andere:</w:t>
+      </w:r>
       <w:r>
         <w:rPr>
           <w:rFonts w:cs="Arial"/>
           <w:lang w:val="en-US"/>
         </w:rPr>
-        <w:t>andere</w:t>
-      </w:r>
-      <w:proofErr w:type="spellEnd"/>
-      <w:r>
-        <w:rPr>
-          <w:rFonts w:cs="Arial"/>
-          <w:lang w:val="en-US"/>
-        </w:rPr>
-        <w:t>:</w:t>
-      </w:r>
-      <w:r>
-        <w:rPr>
-          <w:rFonts w:cs="Arial"/>
-          <w:lang w:val="en-US"/>
-        </w:rPr>
-        <w:t xml:space="preserve"> originalKeyboardHandlerS, originalKeyboardHandlerO, _keyb_keyboardState, _keyb_rawScanCode </w:t>
-      </w:r>
-      <w:proofErr w:type="spellStart"/>
-      <w:r>
-        <w:rPr>
-          <w:rFonts w:cs="Arial"/>
-          <w:lang w:val="en-US"/>
-        </w:rPr>
-        <w:t>en</w:t>
-      </w:r>
-      <w:proofErr w:type="spellEnd"/>
-      <w:r>
-        <w:rPr>
-          <w:rFonts w:cs="Arial"/>
-          <w:lang w:val="en-US"/>
-        </w:rPr>
-        <w:t xml:space="preserve"> _keyb_keysActive.</w:t>
+        <w:t xml:space="preserve"> originalKeyboardHandlerS, originalKeyboardHandlerO, _keyb_keyboardState, _keyb_rawScanCode en _keyb_keysActive.</w:t>
       </w:r>
     </w:p>
     <w:p>
@@ -7537,47 +7433,11 @@
         </w:rPr>
         <w:t xml:space="preserve">Onder Titels vind je de titels die je doorheen de menu’s ziet staan. </w:t>
       </w:r>
-      <w:proofErr w:type="spellStart"/>
       <w:r>
         <w:rPr>
           <w:lang w:val="en-US"/>
         </w:rPr>
-        <w:t>Deze</w:t>
-      </w:r>
-      <w:proofErr w:type="spellEnd"/>
-      <w:r>
-        <w:rPr>
-          <w:lang w:val="en-US"/>
-        </w:rPr>
-        <w:t xml:space="preserve"> </w:t>
-      </w:r>
-      <w:proofErr w:type="spellStart"/>
-      <w:r>
-        <w:rPr>
-          <w:lang w:val="en-US"/>
-        </w:rPr>
-        <w:t>zijn</w:t>
-      </w:r>
-      <w:proofErr w:type="spellEnd"/>
-      <w:r>
-        <w:rPr>
-          <w:lang w:val="en-US"/>
-        </w:rPr>
-        <w:t xml:space="preserve">: connect4, titlesRules, statistics, beginner, paused, difficulty </w:t>
-      </w:r>
-      <w:proofErr w:type="spellStart"/>
-      <w:r>
-        <w:rPr>
-          <w:lang w:val="en-US"/>
-        </w:rPr>
-        <w:t>en</w:t>
-      </w:r>
-      <w:proofErr w:type="spellEnd"/>
-      <w:r>
-        <w:rPr>
-          <w:lang w:val="en-US"/>
-        </w:rPr>
-        <w:t xml:space="preserve"> enumeration.</w:t>
+        <w:t>Deze zijn: connect4, titlesRules, statistics, beginner, paused, difficulty en enumeration.</w:t>
       </w:r>
     </w:p>
     <w:p>
@@ -8753,69 +8613,12 @@
           <w:lang w:val="en-US"/>
         </w:rPr>
       </w:pPr>
-      <w:proofErr w:type="spellStart"/>
       <w:r>
         <w:rPr>
           <w:rFonts w:cs="Arial"/>
           <w:lang w:val="en-US"/>
         </w:rPr>
-        <w:t>Hierin</w:t>
-      </w:r>
-      <w:proofErr w:type="spellEnd"/>
-      <w:r>
-        <w:rPr>
-          <w:rFonts w:cs="Arial"/>
-          <w:lang w:val="en-US"/>
-        </w:rPr>
-        <w:t xml:space="preserve"> </w:t>
-      </w:r>
-      <w:proofErr w:type="spellStart"/>
-      <w:r>
-        <w:rPr>
-          <w:rFonts w:cs="Arial"/>
-          <w:lang w:val="en-US"/>
-        </w:rPr>
-        <w:t>kan</w:t>
-      </w:r>
-      <w:proofErr w:type="spellEnd"/>
-      <w:r>
-        <w:rPr>
-          <w:rFonts w:cs="Arial"/>
-          <w:lang w:val="en-US"/>
-        </w:rPr>
-        <w:t xml:space="preserve"> je de procedures fillBackground, drawRectangle, drawGrid, drawMove, makeButton, playerTurn, announceInfo, drawSprite, drawer, drawLogoDistribution </w:t>
-      </w:r>
-      <w:proofErr w:type="spellStart"/>
-      <w:r>
-        <w:rPr>
-          <w:rFonts w:cs="Arial"/>
-          <w:lang w:val="en-US"/>
-        </w:rPr>
-        <w:t>en</w:t>
-      </w:r>
-      <w:proofErr w:type="spellEnd"/>
-      <w:r>
-        <w:rPr>
-          <w:rFonts w:cs="Arial"/>
-          <w:lang w:val="en-US"/>
-        </w:rPr>
-        <w:t xml:space="preserve"> changeTurn </w:t>
-      </w:r>
-      <w:proofErr w:type="spellStart"/>
-      <w:r>
-        <w:rPr>
-          <w:rFonts w:cs="Arial"/>
-          <w:lang w:val="en-US"/>
-        </w:rPr>
-        <w:t>terugvinden</w:t>
-      </w:r>
-      <w:proofErr w:type="spellEnd"/>
-      <w:r>
-        <w:rPr>
-          <w:rFonts w:cs="Arial"/>
-          <w:lang w:val="en-US"/>
-        </w:rPr>
-        <w:t xml:space="preserve">. </w:t>
+        <w:t xml:space="preserve">Hierin kan je de procedures fillBackground, drawRectangle, drawGrid, drawMove, makeButton, playerTurn, announceInfo, drawSprite, drawer, drawLogoDistribution en changeTurn terugvinden. </w:t>
       </w:r>
     </w:p>
     <w:p>
@@ -10200,47 +10003,11 @@
         </w:rPr>
         <w:t xml:space="preserve">Hier zijn de constanten terug te vinden. </w:t>
       </w:r>
-      <w:proofErr w:type="spellStart"/>
       <w:r>
         <w:rPr>
           <w:lang w:val="en-US"/>
         </w:rPr>
-        <w:t>Onder</w:t>
-      </w:r>
-      <w:proofErr w:type="spellEnd"/>
-      <w:r>
-        <w:rPr>
-          <w:lang w:val="en-US"/>
-        </w:rPr>
-        <w:t xml:space="preserve"> </w:t>
-      </w:r>
-      <w:proofErr w:type="spellStart"/>
-      <w:r>
-        <w:rPr>
-          <w:lang w:val="en-US"/>
-        </w:rPr>
-        <w:t>andere</w:t>
-      </w:r>
-      <w:proofErr w:type="spellEnd"/>
-      <w:r>
-        <w:rPr>
-          <w:lang w:val="en-US"/>
-        </w:rPr>
-        <w:t xml:space="preserve"> *check, game*, ennum*, grid*, r*, tops, rowElements, corners, validators, v*, h*, pieceDimentions, startLast*, lastStart*, position* </w:t>
-      </w:r>
-      <w:proofErr w:type="spellStart"/>
-      <w:r>
-        <w:rPr>
-          <w:lang w:val="en-US"/>
-        </w:rPr>
-        <w:t>en</w:t>
-      </w:r>
-      <w:proofErr w:type="spellEnd"/>
-      <w:r>
-        <w:rPr>
-          <w:lang w:val="en-US"/>
-        </w:rPr>
-        <w:t xml:space="preserve"> steps*</w:t>
+        <w:t>Onder andere *check, game*, ennum*, grid*, r*, tops, rowElements, corners, validators, v*, h*, pieceDimentions, startLast*, lastStart*, position* en steps*</w:t>
       </w:r>
       <w:r>
         <w:rPr>
@@ -10886,21 +10653,7 @@
         <w:rPr>
           <w:lang w:val="nl-BE"/>
         </w:rPr>
-        <w:t xml:space="preserve">Dit is het startpunt om je programma op te starten, in C wordt dit gezien als main. </w:t>
-      </w:r>
-      <w:proofErr w:type="spellStart"/>
-      <w:r>
-        <w:rPr>
-          <w:lang w:val="nl-BE"/>
-        </w:rPr>
-        <w:t>Ditt</w:t>
-      </w:r>
-      <w:proofErr w:type="spellEnd"/>
-      <w:r>
-        <w:rPr>
-          <w:lang w:val="nl-BE"/>
-        </w:rPr>
-        <w:t xml:space="preserve"> bestand bestaat enkel uit een codesegement. </w:t>
+        <w:t xml:space="preserve">Dit is het startpunt om je programma op te starten, in C wordt dit gezien als main. Ditt bestand bestaat enkel uit een codesegement. </w:t>
       </w:r>
     </w:p>
     <w:p>
@@ -12038,10 +11791,30 @@
     </w:p>
     <w:p>
       <w:pPr>
-        <w:rPr>
-          <w:lang w:val="nl-BE"/>
-        </w:rPr>
-      </w:pPr>
+        <w:pStyle w:val="Heading2"/>
+        <w:rPr>
+          <w:lang w:val="nl-BE"/>
+        </w:rPr>
+      </w:pPr>
+      <w:r>
+        <w:rPr>
+          <w:lang w:val="nl-BE"/>
+        </w:rPr>
+        <w:t>Interact.asm</w:t>
+      </w:r>
+    </w:p>
+    <w:p>
+      <w:pPr>
+        <w:rPr>
+          <w:lang w:val="nl-BE"/>
+        </w:rPr>
+      </w:pPr>
+      <w:r>
+        <w:rPr>
+          <w:lang w:val="nl-BE"/>
+        </w:rPr>
+        <w:t>In dit bestand vind je alle terug die te maken heeft met de interacties van het spel. Hier zit de eigenlijke gameloop van het spel. Deze bestaat enkel uit het onderdeel codesegement.</w:t>
+      </w:r>
     </w:p>
     <w:p>
       <w:pPr>
@@ -12055,13 +11828,8 @@
         <w:pStyle w:val="Heading3"/>
         <w:jc w:val="both"/>
       </w:pPr>
-      <w:bookmarkStart w:id="21" w:name="_Toc122284833"/>
-      <w:r>
-        <w:t>Gameloop</w:t>
-      </w:r>
-      <w:bookmarkEnd w:id="21"/>
-      <w:r>
-        <w:t xml:space="preserve"> </w:t>
+      <w:r>
+        <w:t xml:space="preserve">Codesegement </w:t>
       </w:r>
     </w:p>
     <w:p>
@@ -12093,7 +11861,35 @@
           <w:rFonts w:cs="Arial"/>
           <w:lang w:val="nl-BE"/>
         </w:rPr>
-        <w:t xml:space="preserve">In dit onderdeel vindt zicht het eigenlijke spel. Alle bovenstaande procedures (3.2.2 tot en met 3.2.6) worden hier gebruikt om zo het spel zelf te laten lopen. Hierin kom je 1 procedure tegen, namelijk: game. </w:t>
+        <w:t>In dit onderdeel vindt zicht het eigenlijke spel. Alle</w:t>
+      </w:r>
+      <w:r>
+        <w:rPr>
+          <w:rFonts w:cs="Arial"/>
+          <w:lang w:val="nl-BE"/>
+        </w:rPr>
+        <w:t>s komt hier samen om een goed werkend spel te vormen.</w:t>
+      </w:r>
+      <w:r>
+        <w:rPr>
+          <w:rFonts w:cs="Arial"/>
+          <w:lang w:val="nl-BE"/>
+        </w:rPr>
+        <w:t xml:space="preserve"> </w:t>
+      </w:r>
+      <w:r>
+        <w:rPr>
+          <w:rFonts w:cs="Arial"/>
+          <w:lang w:val="nl-BE"/>
+        </w:rPr>
+        <w:t xml:space="preserve">Hier </w:t>
+      </w:r>
+      <w:r>
+        <w:rPr>
+          <w:rFonts w:cs="Arial"/>
+          <w:lang w:val="nl-BE"/>
+        </w:rPr>
+        <w:t xml:space="preserve">kom je 1 procedure tegen, namelijk: game. </w:t>
       </w:r>
     </w:p>
     <w:p>
@@ -12115,2690 +11911,48 @@
     </w:p>
     <w:p>
       <w:pPr>
-        <w:spacing w:after="273"/>
-        <w:ind w:left="2123" w:hanging="360"/>
-        <w:rPr>
-          <w:rFonts w:cs="Arial"/>
-          <w:lang w:val="nl-BE"/>
-        </w:rPr>
-      </w:pPr>
-      <w:r>
-        <w:rPr>
-          <w:rFonts w:cs="Arial"/>
-          <w:lang w:val="nl-BE"/>
-        </w:rPr>
-        <w:t xml:space="preserve"> game is dus het eigenlijke spel, hierin wordt alles samengebracht om zo tot een werkend programma te komen. </w:t>
-      </w:r>
-    </w:p>
-    <w:p>
-      <w:pPr>
-        <w:pStyle w:val="Heading2"/>
-        <w:ind w:left="2140" w:hanging="737"/>
-        <w:jc w:val="both"/>
-        <w:rPr>
-          <w:rFonts w:cs="Arial"/>
-          <w:lang w:val="nl-BE"/>
-        </w:rPr>
-      </w:pPr>
-      <w:bookmarkStart w:id="22" w:name="_Toc122284835"/>
-      <w:r>
-        <w:rPr>
-          <w:rFonts w:cs="Arial"/>
-          <w:lang w:val="nl-BE"/>
-        </w:rPr>
-        <w:t>Datasegement</w:t>
-      </w:r>
-      <w:bookmarkEnd w:id="22"/>
-      <w:r>
-        <w:rPr>
-          <w:rFonts w:cs="Arial"/>
-          <w:lang w:val="nl-BE"/>
-        </w:rPr>
-        <w:t xml:space="preserve"> </w:t>
-      </w:r>
-    </w:p>
-    <w:p>
-      <w:pPr>
-        <w:spacing w:after="274"/>
-        <w:rPr>
-          <w:rFonts w:cs="Arial"/>
-          <w:lang w:val="nl-BE"/>
-        </w:rPr>
-      </w:pPr>
-      <w:r>
-        <w:rPr>
-          <w:rFonts w:cs="Arial"/>
-          <w:lang w:val="nl-BE"/>
-        </w:rPr>
-        <w:t xml:space="preserve">Als </w:t>
-      </w:r>
-      <w:proofErr w:type="spellStart"/>
-      <w:r>
-        <w:rPr>
-          <w:rFonts w:cs="Arial"/>
-          <w:lang w:val="nl-BE"/>
-        </w:rPr>
-        <w:t>laaste</w:t>
-      </w:r>
-      <w:proofErr w:type="spellEnd"/>
-      <w:r>
-        <w:rPr>
-          <w:rFonts w:cs="Arial"/>
-          <w:lang w:val="nl-BE"/>
-        </w:rPr>
-        <w:t xml:space="preserve"> onderdeel is het DATASEG in dit gedeelte komt alle data aan bod die nodig is om het spel te kunnen opstarten, manipuleren, afbeelden en spelen. Hier werden ook de elementen gegroepeerd per categorie. De </w:t>
-      </w:r>
-      <w:proofErr w:type="spellStart"/>
-      <w:r>
-        <w:rPr>
-          <w:rFonts w:cs="Arial"/>
-          <w:lang w:val="nl-BE"/>
-        </w:rPr>
-        <w:t>categoriën</w:t>
-      </w:r>
-      <w:proofErr w:type="spellEnd"/>
-      <w:r>
-        <w:rPr>
-          <w:rFonts w:cs="Arial"/>
-          <w:lang w:val="nl-BE"/>
-        </w:rPr>
-        <w:t xml:space="preserve"> zijn: constanten(constants), </w:t>
-      </w:r>
-      <w:proofErr w:type="spellStart"/>
-      <w:r>
-        <w:rPr>
-          <w:rFonts w:cs="Arial"/>
-          <w:lang w:val="nl-BE"/>
-        </w:rPr>
-        <w:t>vectors</w:t>
-      </w:r>
-      <w:proofErr w:type="spellEnd"/>
-      <w:r>
-        <w:rPr>
-          <w:rFonts w:cs="Arial"/>
-          <w:lang w:val="nl-BE"/>
-        </w:rPr>
-        <w:t xml:space="preserve"> </w:t>
-      </w:r>
-      <w:proofErr w:type="spellStart"/>
-      <w:r>
-        <w:rPr>
-          <w:rFonts w:cs="Arial"/>
-          <w:lang w:val="nl-BE"/>
-        </w:rPr>
-        <w:t>used</w:t>
-      </w:r>
-      <w:proofErr w:type="spellEnd"/>
-      <w:r>
-        <w:rPr>
-          <w:rFonts w:cs="Arial"/>
-          <w:lang w:val="nl-BE"/>
-        </w:rPr>
-        <w:t xml:space="preserve"> in adaptField, </w:t>
-      </w:r>
-      <w:proofErr w:type="spellStart"/>
-      <w:r>
-        <w:rPr>
-          <w:rFonts w:cs="Arial"/>
-          <w:lang w:val="nl-BE"/>
-        </w:rPr>
-        <w:t>vectors</w:t>
-      </w:r>
-      <w:proofErr w:type="spellEnd"/>
-      <w:r>
-        <w:rPr>
-          <w:rFonts w:cs="Arial"/>
-          <w:lang w:val="nl-BE"/>
-        </w:rPr>
-        <w:t xml:space="preserve"> gebruikt voor de </w:t>
-      </w:r>
-      <w:proofErr w:type="spellStart"/>
-      <w:r>
-        <w:rPr>
-          <w:rFonts w:cs="Arial"/>
-          <w:lang w:val="nl-BE"/>
-        </w:rPr>
-        <w:t>menus</w:t>
-      </w:r>
-      <w:proofErr w:type="spellEnd"/>
-      <w:r>
-        <w:rPr>
-          <w:rFonts w:cs="Arial"/>
-          <w:lang w:val="nl-BE"/>
-        </w:rPr>
-        <w:t>, titels, extra tekst, interacties(</w:t>
-      </w:r>
-      <w:proofErr w:type="spellStart"/>
-      <w:r>
-        <w:rPr>
-          <w:rFonts w:cs="Arial"/>
-          <w:lang w:val="nl-BE"/>
-        </w:rPr>
-        <w:t>interactions</w:t>
-      </w:r>
-      <w:proofErr w:type="spellEnd"/>
-      <w:r>
-        <w:rPr>
-          <w:rFonts w:cs="Arial"/>
-          <w:lang w:val="nl-BE"/>
-        </w:rPr>
-        <w:t xml:space="preserve">) en de spelregels(rules). </w:t>
-      </w:r>
-    </w:p>
-    <w:p>
-      <w:pPr>
-        <w:pStyle w:val="Heading3"/>
-        <w:jc w:val="both"/>
-      </w:pPr>
-      <w:bookmarkStart w:id="23" w:name="_Toc122284837"/>
-      <w:r>
-        <w:t xml:space="preserve">Vectors </w:t>
-      </w:r>
-      <w:proofErr w:type="spellStart"/>
-      <w:r>
-        <w:t>menus</w:t>
-      </w:r>
-      <w:bookmarkEnd w:id="23"/>
-      <w:proofErr w:type="spellEnd"/>
-      <w:r>
-        <w:t xml:space="preserve"> </w:t>
-      </w:r>
-    </w:p>
-    <w:p>
-      <w:pPr>
-        <w:spacing w:after="34" w:line="259" w:lineRule="auto"/>
-        <w:ind w:left="1418" w:firstLine="0"/>
-        <w:rPr>
-          <w:rFonts w:cs="Arial"/>
-          <w:lang w:val="nl-BE"/>
-        </w:rPr>
-      </w:pPr>
-      <w:r>
-        <w:rPr>
-          <w:rFonts w:cs="Arial"/>
-          <w:lang w:val="nl-BE"/>
-        </w:rPr>
-        <w:t xml:space="preserve"> </w:t>
-      </w:r>
-    </w:p>
-    <w:p>
-      <w:pPr>
-        <w:rPr>
-          <w:rFonts w:cs="Arial"/>
-          <w:lang w:val="nl-BE"/>
-        </w:rPr>
-      </w:pPr>
-      <w:r>
-        <w:rPr>
-          <w:rFonts w:cs="Arial"/>
-          <w:lang w:val="nl-BE"/>
-        </w:rPr>
-        <w:t xml:space="preserve">Hierin zitten de vectoren met offsets die gebruikt worden in een van de procedure menuDistribution en menuConfiguration </w:t>
-      </w:r>
-      <w:proofErr w:type="spellStart"/>
-      <w:r>
-        <w:rPr>
-          <w:rFonts w:cs="Arial"/>
-          <w:lang w:val="nl-BE"/>
-        </w:rPr>
-        <w:t>afhankleijk</w:t>
-      </w:r>
-      <w:proofErr w:type="spellEnd"/>
-      <w:r>
-        <w:rPr>
-          <w:rFonts w:cs="Arial"/>
-          <w:lang w:val="nl-BE"/>
-        </w:rPr>
-        <w:t xml:space="preserve"> van de vector alle </w:t>
-      </w:r>
-      <w:proofErr w:type="spellStart"/>
-      <w:r>
-        <w:rPr>
-          <w:rFonts w:cs="Arial"/>
-          <w:lang w:val="nl-BE"/>
-        </w:rPr>
-        <w:t>vetoren</w:t>
-      </w:r>
-      <w:proofErr w:type="spellEnd"/>
-      <w:r>
-        <w:rPr>
-          <w:rFonts w:cs="Arial"/>
-          <w:lang w:val="nl-BE"/>
-        </w:rPr>
-        <w:t xml:space="preserve"> behalve TextHeader worden in menuConfiguration gebruikt als 1 van de parameters. </w:t>
-      </w:r>
-    </w:p>
-    <w:p>
-      <w:pPr>
-        <w:spacing w:after="43" w:line="259" w:lineRule="auto"/>
-        <w:ind w:left="1418" w:firstLine="0"/>
-        <w:rPr>
-          <w:rFonts w:cs="Arial"/>
-          <w:lang w:val="nl-BE"/>
-        </w:rPr>
-      </w:pPr>
-      <w:r>
-        <w:rPr>
-          <w:rFonts w:cs="Arial"/>
-          <w:lang w:val="nl-BE"/>
-        </w:rPr>
-        <w:t xml:space="preserve"> </w:t>
-      </w:r>
-    </w:p>
-    <w:p>
-      <w:pPr>
+        <w:pStyle w:val="ListParagraph"/>
         <w:numPr>
           <w:ilvl w:val="0"/>
-          <w:numId w:val="9"/>
-        </w:numPr>
-        <w:ind w:hanging="360"/>
-        <w:rPr>
-          <w:rFonts w:cs="Arial"/>
-          <w:lang w:val="nl-BE"/>
-        </w:rPr>
-      </w:pPr>
-      <w:proofErr w:type="spellStart"/>
-      <w:proofErr w:type="gramStart"/>
-      <w:r>
-        <w:rPr>
-          <w:rFonts w:cs="Arial"/>
-          <w:lang w:val="nl-BE"/>
-        </w:rPr>
-        <w:lastRenderedPageBreak/>
-        <w:t>textHeader</w:t>
-      </w:r>
-      <w:proofErr w:type="spellEnd"/>
-      <w:proofErr w:type="gramEnd"/>
-      <w:r>
-        <w:rPr>
-          <w:rFonts w:cs="Arial"/>
-          <w:lang w:val="nl-BE"/>
-        </w:rPr>
-        <w:t xml:space="preserve"> is de vector met alle </w:t>
-      </w:r>
-      <w:proofErr w:type="spellStart"/>
-      <w:r>
-        <w:rPr>
-          <w:rFonts w:cs="Arial"/>
-          <w:lang w:val="nl-BE"/>
-        </w:rPr>
-        <w:t>titles</w:t>
-      </w:r>
-      <w:proofErr w:type="spellEnd"/>
-      <w:r>
-        <w:rPr>
-          <w:rFonts w:cs="Arial"/>
-          <w:lang w:val="nl-BE"/>
-        </w:rPr>
-        <w:t xml:space="preserve"> om de juiste te kiezen afhankelijk van het menu. </w:t>
-      </w:r>
-    </w:p>
-    <w:p>
-      <w:pPr>
-        <w:numPr>
-          <w:ilvl w:val="0"/>
-          <w:numId w:val="9"/>
-        </w:numPr>
-        <w:ind w:hanging="360"/>
-        <w:rPr>
-          <w:rFonts w:cs="Arial"/>
-          <w:lang w:val="nl-BE"/>
-        </w:rPr>
-      </w:pPr>
-      <w:proofErr w:type="gramStart"/>
-      <w:r>
-        <w:rPr>
-          <w:rFonts w:cs="Arial"/>
-          <w:lang w:val="nl-BE"/>
-        </w:rPr>
-        <w:t>menuMain</w:t>
-      </w:r>
-      <w:proofErr w:type="gramEnd"/>
-      <w:r>
-        <w:rPr>
-          <w:rFonts w:cs="Arial"/>
-          <w:lang w:val="nl-BE"/>
-        </w:rPr>
-        <w:t xml:space="preserve"> is de vector met alle elementen die nodig zijn om de main menu te tekenen. </w:t>
-      </w:r>
-    </w:p>
-    <w:p>
-      <w:pPr>
-        <w:numPr>
-          <w:ilvl w:val="0"/>
-          <w:numId w:val="9"/>
-        </w:numPr>
-        <w:ind w:hanging="360"/>
-        <w:rPr>
-          <w:rFonts w:cs="Arial"/>
-          <w:lang w:val="nl-BE"/>
-        </w:rPr>
-      </w:pPr>
-      <w:proofErr w:type="gramStart"/>
-      <w:r>
-        <w:rPr>
-          <w:rFonts w:cs="Arial"/>
-          <w:lang w:val="nl-BE"/>
-        </w:rPr>
-        <w:t>menuStats</w:t>
-      </w:r>
-      <w:proofErr w:type="gramEnd"/>
-      <w:r>
-        <w:rPr>
-          <w:rFonts w:cs="Arial"/>
-          <w:lang w:val="nl-BE"/>
-        </w:rPr>
-        <w:t xml:space="preserve"> is de vector met alle elementen die nodig zijn om de statistics menu te tekenen. </w:t>
-      </w:r>
-    </w:p>
-    <w:p>
-      <w:pPr>
-        <w:numPr>
-          <w:ilvl w:val="0"/>
-          <w:numId w:val="9"/>
-        </w:numPr>
-        <w:ind w:hanging="360"/>
-        <w:rPr>
-          <w:rFonts w:cs="Arial"/>
-          <w:lang w:val="nl-BE"/>
-        </w:rPr>
-      </w:pPr>
-      <w:proofErr w:type="gramStart"/>
-      <w:r>
-        <w:rPr>
-          <w:rFonts w:cs="Arial"/>
-          <w:lang w:val="nl-BE"/>
-        </w:rPr>
-        <w:t>menuChoise</w:t>
-      </w:r>
-      <w:proofErr w:type="gramEnd"/>
-      <w:r>
-        <w:rPr>
-          <w:rFonts w:cs="Arial"/>
-          <w:lang w:val="nl-BE"/>
-        </w:rPr>
-        <w:t xml:space="preserve"> is de vector met alle elementen die nodig zijn om de menu met de keuze van wie begint te tekenen. </w:t>
-      </w:r>
-    </w:p>
-    <w:p>
-      <w:pPr>
-        <w:numPr>
-          <w:ilvl w:val="0"/>
-          <w:numId w:val="9"/>
-        </w:numPr>
-        <w:ind w:hanging="360"/>
-        <w:rPr>
-          <w:rFonts w:cs="Arial"/>
-          <w:lang w:val="nl-BE"/>
-        </w:rPr>
-      </w:pPr>
-      <w:proofErr w:type="gramStart"/>
-      <w:r>
-        <w:rPr>
-          <w:rFonts w:cs="Arial"/>
-          <w:lang w:val="nl-BE"/>
-        </w:rPr>
-        <w:t>menuGame</w:t>
-      </w:r>
-      <w:proofErr w:type="gramEnd"/>
-      <w:r>
-        <w:rPr>
-          <w:rFonts w:cs="Arial"/>
-          <w:lang w:val="nl-BE"/>
-        </w:rPr>
-        <w:t xml:space="preserve"> is de vector met alle elementen die nodig zijn om menu waar het spel gespeeld wordt te tekenen. </w:t>
-      </w:r>
-    </w:p>
-    <w:p>
-      <w:pPr>
-        <w:numPr>
-          <w:ilvl w:val="0"/>
-          <w:numId w:val="9"/>
-        </w:numPr>
-        <w:ind w:hanging="360"/>
-        <w:rPr>
-          <w:rFonts w:cs="Arial"/>
-          <w:lang w:val="nl-BE"/>
-        </w:rPr>
-      </w:pPr>
-      <w:proofErr w:type="gramStart"/>
-      <w:r>
-        <w:rPr>
-          <w:rFonts w:cs="Arial"/>
-          <w:lang w:val="nl-BE"/>
-        </w:rPr>
-        <w:t>menuAnnounce</w:t>
-      </w:r>
-      <w:proofErr w:type="gramEnd"/>
-      <w:r>
-        <w:rPr>
-          <w:rFonts w:cs="Arial"/>
-          <w:lang w:val="nl-BE"/>
-        </w:rPr>
-        <w:t xml:space="preserve"> is de vector met alle elementen die nodig zijn om de </w:t>
-      </w:r>
-      <w:proofErr w:type="spellStart"/>
-      <w:r>
-        <w:rPr>
-          <w:rFonts w:cs="Arial"/>
-          <w:lang w:val="nl-BE"/>
-        </w:rPr>
-        <w:t>announcement</w:t>
-      </w:r>
-      <w:proofErr w:type="spellEnd"/>
-      <w:r>
-        <w:rPr>
-          <w:rFonts w:cs="Arial"/>
-          <w:lang w:val="nl-BE"/>
-        </w:rPr>
-        <w:t xml:space="preserve"> te doen aan het einde van een potje. </w:t>
-      </w:r>
-    </w:p>
-    <w:p>
-      <w:pPr>
-        <w:numPr>
-          <w:ilvl w:val="0"/>
-          <w:numId w:val="9"/>
+          <w:numId w:val="41"/>
         </w:numPr>
         <w:spacing w:after="273"/>
-        <w:ind w:hanging="360"/>
-        <w:rPr>
-          <w:rFonts w:cs="Arial"/>
-          <w:lang w:val="nl-BE"/>
-        </w:rPr>
-      </w:pPr>
-      <w:proofErr w:type="gramStart"/>
-      <w:r>
-        <w:rPr>
-          <w:rFonts w:cs="Arial"/>
-          <w:lang w:val="nl-BE"/>
-        </w:rPr>
-        <w:t>menuDifficulty</w:t>
-      </w:r>
-      <w:proofErr w:type="gramEnd"/>
-      <w:r>
-        <w:rPr>
-          <w:rFonts w:cs="Arial"/>
-          <w:lang w:val="nl-BE"/>
-        </w:rPr>
-        <w:t xml:space="preserve"> is de vector met alle elementen die nodig zijn om de menu waar je de grootte van het spelbord kiest te tekenen. </w:t>
-      </w:r>
-    </w:p>
-    <w:p>
-      <w:pPr>
-        <w:pStyle w:val="Heading3"/>
-        <w:jc w:val="both"/>
-      </w:pPr>
-      <w:bookmarkStart w:id="24" w:name="_Toc122284839"/>
-      <w:r>
-        <w:t>Vectors adaptField</w:t>
-      </w:r>
-      <w:bookmarkEnd w:id="24"/>
-      <w:r>
-        <w:t xml:space="preserve"> </w:t>
-      </w:r>
-    </w:p>
-    <w:p>
-      <w:pPr>
-        <w:spacing w:after="34" w:line="259" w:lineRule="auto"/>
-        <w:ind w:left="1418" w:firstLine="0"/>
-        <w:rPr>
-          <w:rFonts w:cs="Arial"/>
-          <w:lang w:val="nl-BE"/>
-        </w:rPr>
-      </w:pPr>
-      <w:r>
-        <w:rPr>
-          <w:rFonts w:cs="Arial"/>
-          <w:lang w:val="nl-BE"/>
-        </w:rPr>
-        <w:t xml:space="preserve"> </w:t>
-      </w:r>
-    </w:p>
-    <w:p>
-      <w:pPr>
-        <w:rPr>
-          <w:rFonts w:cs="Arial"/>
-          <w:lang w:val="nl-BE"/>
-        </w:rPr>
-      </w:pPr>
-      <w:r>
-        <w:rPr>
-          <w:rFonts w:cs="Arial"/>
-          <w:lang w:val="nl-BE"/>
-        </w:rPr>
-        <w:t xml:space="preserve">Hierin zitten de vectoren met offsets die gebruikt worden in een van de procedures adaptField </w:t>
-      </w:r>
-      <w:proofErr w:type="spellStart"/>
-      <w:r>
-        <w:rPr>
-          <w:rFonts w:cs="Arial"/>
-          <w:lang w:val="nl-BE"/>
-        </w:rPr>
-        <w:t>afhankleijk</w:t>
-      </w:r>
-      <w:proofErr w:type="spellEnd"/>
-      <w:r>
-        <w:rPr>
-          <w:rFonts w:cs="Arial"/>
-          <w:lang w:val="nl-BE"/>
-        </w:rPr>
-        <w:t xml:space="preserve"> van de vector. </w:t>
-      </w:r>
-    </w:p>
-    <w:p>
-      <w:pPr>
-        <w:spacing w:after="34" w:line="259" w:lineRule="auto"/>
-        <w:ind w:left="1418" w:firstLine="0"/>
-        <w:rPr>
-          <w:rFonts w:cs="Arial"/>
-          <w:lang w:val="nl-BE"/>
-        </w:rPr>
-      </w:pPr>
-      <w:r>
-        <w:rPr>
-          <w:rFonts w:cs="Arial"/>
-          <w:lang w:val="nl-BE"/>
-        </w:rPr>
-        <w:t xml:space="preserve"> </w:t>
-      </w:r>
-    </w:p>
-    <w:p>
-      <w:pPr>
-        <w:numPr>
-          <w:ilvl w:val="0"/>
-          <w:numId w:val="11"/>
-        </w:numPr>
-        <w:ind w:hanging="360"/>
-        <w:rPr>
-          <w:rFonts w:cs="Arial"/>
-          <w:lang w:val="nl-BE"/>
-        </w:rPr>
-      </w:pPr>
-      <w:bookmarkStart w:id="25" w:name="_Hlk122363199"/>
-      <w:proofErr w:type="spellStart"/>
-      <w:proofErr w:type="gramStart"/>
-      <w:r>
-        <w:rPr>
-          <w:rFonts w:cs="Arial"/>
-          <w:lang w:val="nl-BE"/>
-        </w:rPr>
-        <w:t>girdValuesVector</w:t>
-      </w:r>
-      <w:proofErr w:type="spellEnd"/>
-      <w:proofErr w:type="gramEnd"/>
-      <w:r>
-        <w:rPr>
-          <w:rFonts w:cs="Arial"/>
-          <w:lang w:val="nl-BE"/>
-        </w:rPr>
-        <w:t xml:space="preserve"> hierin zitten de offsets van de arrays waar de elementen zitten die je in gridValues gaat veranderen afhankelijk van de grootte van het veld. </w:t>
-      </w:r>
-    </w:p>
-    <w:p>
-      <w:pPr>
-        <w:numPr>
-          <w:ilvl w:val="0"/>
-          <w:numId w:val="11"/>
-        </w:numPr>
-        <w:ind w:hanging="360"/>
-        <w:rPr>
-          <w:rFonts w:cs="Arial"/>
-          <w:lang w:val="nl-BE"/>
-        </w:rPr>
-      </w:pPr>
-      <w:proofErr w:type="gramStart"/>
-      <w:r>
-        <w:rPr>
-          <w:rFonts w:cs="Arial"/>
-          <w:lang w:val="nl-BE"/>
-        </w:rPr>
-        <w:t>gridDrawVector</w:t>
-      </w:r>
-      <w:proofErr w:type="gramEnd"/>
-      <w:r>
-        <w:rPr>
-          <w:rFonts w:cs="Arial"/>
-          <w:lang w:val="nl-BE"/>
-        </w:rPr>
-        <w:t xml:space="preserve"> hierin zitten de offsets van de arrays waar de elementen zitten die je in grid gaat veranderen afhankelijk van de grootte van het veld. </w:t>
-      </w:r>
-    </w:p>
-    <w:p>
-      <w:pPr>
-        <w:numPr>
-          <w:ilvl w:val="0"/>
-          <w:numId w:val="11"/>
-        </w:numPr>
-        <w:ind w:hanging="360"/>
-        <w:rPr>
-          <w:rFonts w:cs="Arial"/>
-          <w:lang w:val="nl-BE"/>
-        </w:rPr>
-      </w:pPr>
-      <w:proofErr w:type="gramStart"/>
-      <w:r>
-        <w:rPr>
-          <w:rFonts w:cs="Arial"/>
-          <w:lang w:val="nl-BE"/>
-        </w:rPr>
-        <w:t>gridBorderVector</w:t>
-      </w:r>
-      <w:proofErr w:type="gramEnd"/>
-      <w:r>
-        <w:rPr>
-          <w:rFonts w:cs="Arial"/>
-          <w:lang w:val="nl-BE"/>
-        </w:rPr>
-        <w:t xml:space="preserve"> hierin zitten de offsets van de arrays waar de elementen zitten die je in upperRightCorner, rowInBetween en firstTop gaat veranderen afhankelijk van de grootte van het veld. </w:t>
-      </w:r>
-    </w:p>
-    <w:p>
-      <w:pPr>
-        <w:numPr>
-          <w:ilvl w:val="0"/>
-          <w:numId w:val="11"/>
-        </w:numPr>
-        <w:ind w:hanging="360"/>
-        <w:rPr>
-          <w:rFonts w:cs="Arial"/>
-          <w:lang w:val="nl-BE"/>
-        </w:rPr>
-      </w:pPr>
-      <w:proofErr w:type="gramStart"/>
-      <w:r>
-        <w:rPr>
-          <w:rFonts w:cs="Arial"/>
-          <w:lang w:val="nl-BE"/>
-        </w:rPr>
-        <w:t>gridRowsVector</w:t>
-      </w:r>
-      <w:proofErr w:type="gramEnd"/>
-      <w:r>
-        <w:rPr>
-          <w:rFonts w:cs="Arial"/>
-          <w:lang w:val="nl-BE"/>
-        </w:rPr>
-        <w:t xml:space="preserve"> hierin zitten de offsets van de arrays waar de elementen zitten die je in rowSeparation gaat veranderen afhankelijk van de grootte van het veld. </w:t>
-      </w:r>
-    </w:p>
-    <w:p>
-      <w:pPr>
-        <w:numPr>
-          <w:ilvl w:val="0"/>
-          <w:numId w:val="11"/>
-        </w:numPr>
-        <w:ind w:hanging="360"/>
-        <w:rPr>
-          <w:rFonts w:cs="Arial"/>
-          <w:lang w:val="nl-BE"/>
-        </w:rPr>
-      </w:pPr>
-      <w:proofErr w:type="spellStart"/>
-      <w:proofErr w:type="gramStart"/>
-      <w:r>
-        <w:rPr>
-          <w:rFonts w:cs="Arial"/>
-          <w:lang w:val="nl-BE"/>
-        </w:rPr>
-        <w:t>gridCoorHorVector</w:t>
-      </w:r>
-      <w:proofErr w:type="spellEnd"/>
-      <w:proofErr w:type="gramEnd"/>
-      <w:r>
-        <w:rPr>
-          <w:rFonts w:cs="Arial"/>
-          <w:lang w:val="nl-BE"/>
-        </w:rPr>
-        <w:t xml:space="preserve"> hierin zitten de offsets van de arrays waar de elementen zitten die je in horizontal gaat veranderen afhankelijk van de grootte van het veld. </w:t>
-      </w:r>
-    </w:p>
-    <w:p>
-      <w:pPr>
-        <w:numPr>
-          <w:ilvl w:val="0"/>
-          <w:numId w:val="11"/>
-        </w:numPr>
-        <w:ind w:hanging="360"/>
-        <w:rPr>
-          <w:rFonts w:cs="Arial"/>
-          <w:lang w:val="nl-BE"/>
-        </w:rPr>
-      </w:pPr>
-      <w:proofErr w:type="gramStart"/>
-      <w:r>
-        <w:rPr>
-          <w:rFonts w:cs="Arial"/>
-          <w:lang w:val="nl-BE"/>
-        </w:rPr>
-        <w:t>gridCooVertVector</w:t>
-      </w:r>
-      <w:proofErr w:type="gramEnd"/>
-      <w:r>
-        <w:rPr>
-          <w:rFonts w:cs="Arial"/>
-          <w:lang w:val="nl-BE"/>
-        </w:rPr>
-        <w:t xml:space="preserve"> hierin zitten de offsets van de arrays waar de elementen zitten die je in vertical gaat veranderen afhankelijk van de grootte van het veld. </w:t>
-      </w:r>
-    </w:p>
-    <w:p>
-      <w:pPr>
-        <w:numPr>
-          <w:ilvl w:val="0"/>
-          <w:numId w:val="11"/>
-        </w:numPr>
-        <w:ind w:hanging="360"/>
-        <w:rPr>
-          <w:rFonts w:cs="Arial"/>
-          <w:lang w:val="nl-BE"/>
-        </w:rPr>
-      </w:pPr>
-      <w:proofErr w:type="gramStart"/>
-      <w:r>
-        <w:rPr>
-          <w:rFonts w:cs="Arial"/>
-          <w:lang w:val="nl-BE"/>
-        </w:rPr>
-        <w:t>gridEnnumVector</w:t>
-      </w:r>
-      <w:proofErr w:type="gramEnd"/>
-      <w:r>
-        <w:rPr>
-          <w:rFonts w:cs="Arial"/>
-          <w:lang w:val="nl-BE"/>
-        </w:rPr>
-        <w:t xml:space="preserve"> hierin zitten de offsets van de arrays waar de elementen zitten die je in </w:t>
-      </w:r>
-      <w:proofErr w:type="spellStart"/>
-      <w:r>
-        <w:rPr>
-          <w:rFonts w:cs="Arial"/>
-          <w:lang w:val="nl-BE"/>
-        </w:rPr>
-        <w:t>ennumeration</w:t>
-      </w:r>
-      <w:proofErr w:type="spellEnd"/>
-      <w:r>
-        <w:rPr>
-          <w:rFonts w:cs="Arial"/>
-          <w:lang w:val="nl-BE"/>
-        </w:rPr>
-        <w:t xml:space="preserve"> gaat veranderen afhankelijk van de grootte van het veld. </w:t>
-      </w:r>
-    </w:p>
-    <w:p>
-      <w:pPr>
-        <w:numPr>
-          <w:ilvl w:val="0"/>
-          <w:numId w:val="11"/>
-        </w:numPr>
-        <w:ind w:hanging="360"/>
-        <w:rPr>
-          <w:rFonts w:cs="Arial"/>
-          <w:lang w:val="nl-BE"/>
-        </w:rPr>
-      </w:pPr>
-      <w:proofErr w:type="gramStart"/>
-      <w:r>
-        <w:rPr>
-          <w:rFonts w:cs="Arial"/>
-          <w:lang w:val="nl-BE"/>
-        </w:rPr>
-        <w:t>horWinVector</w:t>
-      </w:r>
-      <w:proofErr w:type="gramEnd"/>
-      <w:r>
-        <w:rPr>
-          <w:rFonts w:cs="Arial"/>
-          <w:lang w:val="nl-BE"/>
-        </w:rPr>
-        <w:t xml:space="preserve"> hierin zitten de offsets van de arrays waar de elementen zitten die je in horCheck gaat veranderen afhankelijk van de grootte van het veld. </w:t>
-      </w:r>
-    </w:p>
-    <w:p>
-      <w:pPr>
-        <w:numPr>
-          <w:ilvl w:val="0"/>
-          <w:numId w:val="11"/>
-        </w:numPr>
-        <w:ind w:hanging="360"/>
-        <w:rPr>
-          <w:rFonts w:cs="Arial"/>
-          <w:lang w:val="nl-BE"/>
-        </w:rPr>
-      </w:pPr>
-      <w:proofErr w:type="gramStart"/>
-      <w:r>
-        <w:rPr>
-          <w:rFonts w:cs="Arial"/>
-          <w:lang w:val="nl-BE"/>
-        </w:rPr>
-        <w:t>vertWinVector</w:t>
-      </w:r>
-      <w:proofErr w:type="gramEnd"/>
-      <w:r>
-        <w:rPr>
-          <w:rFonts w:cs="Arial"/>
-          <w:lang w:val="nl-BE"/>
-        </w:rPr>
-        <w:t xml:space="preserve"> hierin zitten de offsets van de arrays waar de elementen zitten die je in vertCheck gaat veranderen afhankelijk van de grootte van het veld. </w:t>
-      </w:r>
-    </w:p>
-    <w:p>
-      <w:pPr>
-        <w:numPr>
-          <w:ilvl w:val="0"/>
-          <w:numId w:val="11"/>
-        </w:numPr>
-        <w:ind w:hanging="360"/>
-        <w:rPr>
-          <w:rFonts w:cs="Arial"/>
-          <w:lang w:val="nl-BE"/>
-        </w:rPr>
-      </w:pPr>
-      <w:proofErr w:type="spellStart"/>
-      <w:proofErr w:type="gramStart"/>
-      <w:r>
-        <w:rPr>
-          <w:rFonts w:cs="Arial"/>
-          <w:lang w:val="nl-BE"/>
-        </w:rPr>
-        <w:t>posWinVector</w:t>
-      </w:r>
-      <w:proofErr w:type="spellEnd"/>
-      <w:proofErr w:type="gramEnd"/>
-      <w:r>
-        <w:rPr>
-          <w:rFonts w:cs="Arial"/>
-          <w:lang w:val="nl-BE"/>
-        </w:rPr>
-        <w:t xml:space="preserve"> hierin zitten de offsets van de arrays waar de elementen zitten die je in posCheck gaat veranderen afhankelijk van de grootte van het veld. </w:t>
-      </w:r>
-    </w:p>
-    <w:p>
-      <w:pPr>
-        <w:numPr>
-          <w:ilvl w:val="0"/>
-          <w:numId w:val="11"/>
-        </w:numPr>
-        <w:spacing w:after="273"/>
-        <w:ind w:hanging="360"/>
-        <w:rPr>
-          <w:rFonts w:cs="Arial"/>
-          <w:lang w:val="nl-BE"/>
-        </w:rPr>
-      </w:pPr>
-      <w:proofErr w:type="gramStart"/>
-      <w:r>
-        <w:rPr>
-          <w:rFonts w:cs="Arial"/>
-          <w:lang w:val="nl-BE"/>
-        </w:rPr>
-        <w:t>negWinVector</w:t>
-      </w:r>
-      <w:proofErr w:type="gramEnd"/>
-      <w:r>
-        <w:rPr>
-          <w:rFonts w:cs="Arial"/>
-          <w:lang w:val="nl-BE"/>
-        </w:rPr>
-        <w:t xml:space="preserve"> hierin zitten de offsets van de arrays waar de elementen zitten die je in negCheck gaat veranderen afhankelijk van de grootte van het veld. </w:t>
-      </w:r>
-    </w:p>
-    <w:p>
-      <w:pPr>
-        <w:pStyle w:val="Heading3"/>
-        <w:jc w:val="both"/>
-      </w:pPr>
-      <w:bookmarkStart w:id="26" w:name="_Toc122284840"/>
-      <w:bookmarkEnd w:id="25"/>
-      <w:r>
-        <w:t>Rules</w:t>
-      </w:r>
-      <w:bookmarkEnd w:id="26"/>
-      <w:r>
-        <w:t xml:space="preserve"> </w:t>
-      </w:r>
-    </w:p>
-    <w:p>
-      <w:pPr>
-        <w:spacing w:after="34" w:line="259" w:lineRule="auto"/>
-        <w:ind w:left="1418" w:firstLine="0"/>
-        <w:rPr>
-          <w:rFonts w:cs="Arial"/>
-          <w:lang w:val="nl-BE"/>
-        </w:rPr>
-      </w:pPr>
-      <w:r>
-        <w:rPr>
-          <w:rFonts w:cs="Arial"/>
-          <w:lang w:val="nl-BE"/>
-        </w:rPr>
-        <w:t xml:space="preserve"> </w:t>
-      </w:r>
-    </w:p>
-    <w:p>
-      <w:pPr>
-        <w:rPr>
-          <w:rFonts w:cs="Arial"/>
-          <w:lang w:val="nl-BE"/>
-        </w:rPr>
-      </w:pPr>
-      <w:r>
-        <w:rPr>
-          <w:rFonts w:cs="Arial"/>
-          <w:lang w:val="nl-BE"/>
-        </w:rPr>
-        <w:t xml:space="preserve">Hierin zit de string die die de spelregels zal voorstellen. De enige constante hier is rules. </w:t>
-      </w:r>
-    </w:p>
-    <w:p>
-      <w:pPr>
-        <w:spacing w:after="46" w:line="259" w:lineRule="auto"/>
-        <w:ind w:left="1418" w:firstLine="0"/>
-        <w:rPr>
-          <w:rFonts w:cs="Arial"/>
-          <w:lang w:val="nl-BE"/>
-        </w:rPr>
-      </w:pPr>
-      <w:r>
-        <w:rPr>
-          <w:rFonts w:cs="Arial"/>
-          <w:lang w:val="nl-BE"/>
-        </w:rPr>
-        <w:t xml:space="preserve"> </w:t>
-      </w:r>
-    </w:p>
-    <w:p>
-      <w:pPr>
-        <w:tabs>
-          <w:tab w:val="center" w:pos="1820"/>
-          <w:tab w:val="center" w:pos="5892"/>
-        </w:tabs>
+        <w:rPr>
+          <w:rFonts w:cs="Arial"/>
+          <w:lang w:val="nl-BE"/>
+        </w:rPr>
+      </w:pPr>
+      <w:r>
+        <w:rPr>
+          <w:rFonts w:cs="Arial"/>
+          <w:lang w:val="nl-BE"/>
+        </w:rPr>
+        <w:t>Game</w:t>
+      </w:r>
+      <w:r>
+        <w:rPr>
+          <w:rFonts w:cs="Arial"/>
+          <w:lang w:val="nl-BE"/>
+        </w:rPr>
+        <w:t xml:space="preserve"> is dus het eigenlijke spel, hierin wordt alles samengebracht om zo tot een werkend programma te komen.</w:t>
+      </w:r>
+    </w:p>
+    <w:p>
+      <w:pPr>
+        <w:spacing w:after="160" w:line="259" w:lineRule="auto"/>
         <w:ind w:left="0" w:firstLine="0"/>
-        <w:rPr>
-          <w:rFonts w:cs="Arial"/>
-          <w:lang w:val="nl-BE"/>
-        </w:rPr>
-      </w:pPr>
-      <w:r>
-        <w:rPr>
-          <w:rFonts w:eastAsia="Calibri" w:cs="Arial"/>
-          <w:sz w:val="22"/>
-          <w:lang w:val="nl-BE"/>
-        </w:rPr>
-        <w:tab/>
-      </w:r>
-      <w:r>
-        <w:rPr>
-          <w:rFonts w:cs="Arial"/>
-          <w:lang w:val="nl-BE"/>
-        </w:rPr>
-        <w:t xml:space="preserve"> </w:t>
-      </w:r>
-      <w:r>
-        <w:rPr>
-          <w:rFonts w:cs="Arial"/>
-          <w:lang w:val="nl-BE"/>
-        </w:rPr>
-        <w:tab/>
-        <w:t xml:space="preserve">rules is de grote uitleg van de spel regels die je kan terugvinden in de rules menu. </w:t>
-      </w:r>
-    </w:p>
-    <w:p>
-      <w:pPr>
-        <w:spacing w:after="305" w:line="259" w:lineRule="auto"/>
-        <w:ind w:left="1418" w:firstLine="0"/>
-        <w:rPr>
-          <w:rFonts w:cs="Arial"/>
-          <w:lang w:val="nl-BE"/>
-        </w:rPr>
-      </w:pPr>
-      <w:r>
-        <w:rPr>
-          <w:rFonts w:cs="Arial"/>
-          <w:lang w:val="nl-BE"/>
-        </w:rPr>
-        <w:t xml:space="preserve"> </w:t>
-      </w:r>
-    </w:p>
-    <w:p>
-      <w:pPr>
-        <w:pStyle w:val="Heading3"/>
-        <w:jc w:val="both"/>
-      </w:pPr>
-      <w:bookmarkStart w:id="27" w:name="_Toc122284841"/>
-      <w:r>
-        <w:t>Constanten</w:t>
-      </w:r>
-      <w:bookmarkEnd w:id="27"/>
-      <w:r>
-        <w:t xml:space="preserve"> </w:t>
-      </w:r>
-    </w:p>
-    <w:p>
-      <w:pPr>
-        <w:spacing w:after="34" w:line="259" w:lineRule="auto"/>
-        <w:ind w:left="1418" w:firstLine="0"/>
-        <w:rPr>
-          <w:rFonts w:cs="Arial"/>
-          <w:lang w:val="nl-BE"/>
-        </w:rPr>
-      </w:pPr>
-      <w:r>
-        <w:rPr>
-          <w:rFonts w:cs="Arial"/>
-          <w:lang w:val="nl-BE"/>
-        </w:rPr>
-        <w:t xml:space="preserve"> </w:t>
-      </w:r>
-    </w:p>
-    <w:p>
-      <w:pPr>
-        <w:rPr>
-          <w:rFonts w:cs="Arial"/>
-          <w:lang w:val="en-US"/>
-        </w:rPr>
-      </w:pPr>
-      <w:r>
-        <w:rPr>
-          <w:rFonts w:cs="Arial"/>
-          <w:lang w:val="nl-BE"/>
-        </w:rPr>
-        <w:t xml:space="preserve">Hierin zitten de constanten die </w:t>
-      </w:r>
-      <w:proofErr w:type="spellStart"/>
-      <w:r>
-        <w:rPr>
-          <w:rFonts w:cs="Arial"/>
-          <w:lang w:val="nl-BE"/>
-        </w:rPr>
-        <w:t>gerbuikt</w:t>
-      </w:r>
-      <w:proofErr w:type="spellEnd"/>
-      <w:r>
-        <w:rPr>
-          <w:rFonts w:cs="Arial"/>
-          <w:lang w:val="nl-BE"/>
-        </w:rPr>
-        <w:t xml:space="preserve"> worden doorheen de code. </w:t>
-      </w:r>
-      <w:proofErr w:type="spellStart"/>
-      <w:r>
-        <w:rPr>
-          <w:rFonts w:cs="Arial"/>
-          <w:lang w:val="en-US"/>
-        </w:rPr>
-        <w:t>Onderandere</w:t>
-      </w:r>
-      <w:proofErr w:type="spellEnd"/>
-      <w:r>
-        <w:rPr>
-          <w:rFonts w:cs="Arial"/>
-          <w:lang w:val="en-US"/>
-        </w:rPr>
-        <w:t xml:space="preserve"> </w:t>
-      </w:r>
-      <w:proofErr w:type="spellStart"/>
-      <w:r>
-        <w:rPr>
-          <w:rFonts w:cs="Arial"/>
-          <w:lang w:val="en-US"/>
-        </w:rPr>
-        <w:t>vind</w:t>
-      </w:r>
-      <w:proofErr w:type="spellEnd"/>
-      <w:r>
-        <w:rPr>
-          <w:rFonts w:cs="Arial"/>
-          <w:lang w:val="en-US"/>
-        </w:rPr>
-        <w:t xml:space="preserve"> je </w:t>
-      </w:r>
-      <w:proofErr w:type="spellStart"/>
-      <w:r>
-        <w:rPr>
-          <w:rFonts w:cs="Arial"/>
-          <w:lang w:val="en-US"/>
-        </w:rPr>
-        <w:t>hier</w:t>
-      </w:r>
-      <w:proofErr w:type="spellEnd"/>
-      <w:r>
-        <w:rPr>
-          <w:rFonts w:cs="Arial"/>
-          <w:lang w:val="en-US"/>
-        </w:rPr>
-        <w:t xml:space="preserve">: grid, turnPiece, colors, vertical, horizontal, field, statusGrid, gridValues, winnerCount, pieceDim, </w:t>
-      </w:r>
-      <w:proofErr w:type="spellStart"/>
-      <w:proofErr w:type="gramStart"/>
-      <w:r>
-        <w:rPr>
-          <w:rFonts w:cs="Arial"/>
-          <w:lang w:val="en-US"/>
-        </w:rPr>
-        <w:t>rowInBetween,upperRightCorner</w:t>
-      </w:r>
-      <w:proofErr w:type="spellEnd"/>
-      <w:proofErr w:type="gramEnd"/>
-      <w:r>
-        <w:rPr>
-          <w:rFonts w:cs="Arial"/>
-          <w:lang w:val="en-US"/>
-        </w:rPr>
-        <w:t xml:space="preserve"> </w:t>
-      </w:r>
-      <w:proofErr w:type="spellStart"/>
-      <w:r>
-        <w:rPr>
-          <w:rFonts w:cs="Arial"/>
-          <w:lang w:val="en-US"/>
-        </w:rPr>
-        <w:t>en</w:t>
-      </w:r>
-      <w:proofErr w:type="spellEnd"/>
-      <w:r>
-        <w:rPr>
-          <w:rFonts w:cs="Arial"/>
-          <w:lang w:val="en-US"/>
-        </w:rPr>
-        <w:t xml:space="preserve"> rowSeparation. </w:t>
-      </w:r>
-    </w:p>
-    <w:p>
-      <w:pPr>
-        <w:spacing w:after="37" w:line="259" w:lineRule="auto"/>
-        <w:ind w:left="1418" w:firstLine="0"/>
-        <w:rPr>
-          <w:rFonts w:cs="Arial"/>
-          <w:lang w:val="en-US"/>
-        </w:rPr>
-      </w:pPr>
-      <w:r>
-        <w:rPr>
-          <w:rFonts w:cs="Arial"/>
-          <w:lang w:val="en-US"/>
-        </w:rPr>
-        <w:t xml:space="preserve"> </w:t>
-      </w:r>
-    </w:p>
-    <w:p>
-      <w:pPr>
-        <w:numPr>
-          <w:ilvl w:val="0"/>
-          <w:numId w:val="12"/>
-        </w:numPr>
-        <w:ind w:hanging="360"/>
-        <w:rPr>
-          <w:rFonts w:cs="Arial"/>
-          <w:lang w:val="nl-BE"/>
-        </w:rPr>
-      </w:pPr>
-      <w:proofErr w:type="gramStart"/>
-      <w:r>
-        <w:rPr>
-          <w:rFonts w:cs="Arial"/>
-          <w:lang w:val="nl-BE"/>
-        </w:rPr>
-        <w:t>grid</w:t>
-      </w:r>
-      <w:proofErr w:type="gramEnd"/>
-      <w:r>
-        <w:rPr>
-          <w:rFonts w:cs="Arial"/>
-          <w:lang w:val="nl-BE"/>
-        </w:rPr>
-        <w:t xml:space="preserve"> zijn de constanten die nodig zijn om grafische weergave van het spelbord. Hun betekenis is als volgt: breedte van de contour, hoeveel plaats er tussen elk speelbaar plek is, </w:t>
-      </w:r>
-      <w:proofErr w:type="spellStart"/>
-      <w:r>
-        <w:rPr>
-          <w:rFonts w:cs="Arial"/>
-          <w:lang w:val="nl-BE"/>
-        </w:rPr>
-        <w:t>hooghte</w:t>
-      </w:r>
-      <w:proofErr w:type="spellEnd"/>
-      <w:r>
-        <w:rPr>
-          <w:rFonts w:cs="Arial"/>
-          <w:lang w:val="nl-BE"/>
-        </w:rPr>
-        <w:t xml:space="preserve"> van heet speelveld en de breedte van het speelveld. </w:t>
-      </w:r>
-    </w:p>
-    <w:p>
-      <w:pPr>
-        <w:numPr>
-          <w:ilvl w:val="0"/>
-          <w:numId w:val="12"/>
-        </w:numPr>
-        <w:ind w:hanging="360"/>
-        <w:rPr>
-          <w:rFonts w:cs="Arial"/>
-          <w:lang w:val="nl-BE"/>
-        </w:rPr>
-      </w:pPr>
-      <w:proofErr w:type="gramStart"/>
-      <w:r>
-        <w:rPr>
-          <w:rFonts w:cs="Arial"/>
-          <w:lang w:val="nl-BE"/>
-        </w:rPr>
-        <w:t>turnPiece</w:t>
-      </w:r>
-      <w:proofErr w:type="gramEnd"/>
-      <w:r>
-        <w:rPr>
-          <w:rFonts w:cs="Arial"/>
-          <w:lang w:val="nl-BE"/>
-        </w:rPr>
-        <w:t xml:space="preserve"> zijn de die nodig zijn om een beurt op het scherm te kunnen aanduiden. Hun betekenis is als volgt: x-positie, y-positie en grootte van het muntstuk. </w:t>
-      </w:r>
-    </w:p>
-    <w:p>
-      <w:pPr>
-        <w:numPr>
-          <w:ilvl w:val="0"/>
-          <w:numId w:val="12"/>
-        </w:numPr>
-        <w:ind w:hanging="360"/>
-        <w:rPr>
-          <w:rFonts w:cs="Arial"/>
-          <w:lang w:val="nl-BE"/>
-        </w:rPr>
-      </w:pPr>
-      <w:proofErr w:type="gramStart"/>
-      <w:r>
-        <w:rPr>
-          <w:rFonts w:cs="Arial"/>
-          <w:lang w:val="nl-BE"/>
-        </w:rPr>
-        <w:lastRenderedPageBreak/>
-        <w:t>colors</w:t>
-      </w:r>
-      <w:proofErr w:type="gramEnd"/>
-      <w:r>
-        <w:rPr>
-          <w:rFonts w:cs="Arial"/>
-          <w:lang w:val="nl-BE"/>
-        </w:rPr>
-        <w:t xml:space="preserve"> zijn de constanten die nodig zijn om de kleuren op het scherm te kunnen representeren. Hun betekenis is als volgt: zwart, blauw, wit, geel en paars. </w:t>
-      </w:r>
-    </w:p>
-    <w:p>
-      <w:pPr>
-        <w:numPr>
-          <w:ilvl w:val="0"/>
-          <w:numId w:val="12"/>
-        </w:numPr>
-        <w:ind w:hanging="360"/>
-        <w:rPr>
-          <w:rFonts w:cs="Arial"/>
-          <w:lang w:val="nl-BE"/>
-        </w:rPr>
-      </w:pPr>
-      <w:proofErr w:type="gramStart"/>
-      <w:r>
-        <w:rPr>
-          <w:rFonts w:cs="Arial"/>
-          <w:lang w:val="nl-BE"/>
-        </w:rPr>
-        <w:t>vertical</w:t>
-      </w:r>
-      <w:proofErr w:type="gramEnd"/>
-      <w:r>
-        <w:rPr>
-          <w:rFonts w:cs="Arial"/>
-          <w:lang w:val="nl-BE"/>
-        </w:rPr>
-        <w:t xml:space="preserve"> zijn de mogelijke posities in pixels wat betreft de hoogte. </w:t>
-      </w:r>
-    </w:p>
-    <w:p>
-      <w:pPr>
-        <w:numPr>
-          <w:ilvl w:val="0"/>
-          <w:numId w:val="12"/>
-        </w:numPr>
-        <w:spacing w:after="25"/>
-        <w:ind w:hanging="360"/>
-        <w:rPr>
-          <w:rFonts w:cs="Arial"/>
-          <w:lang w:val="nl-BE"/>
-        </w:rPr>
-      </w:pPr>
-      <w:proofErr w:type="gramStart"/>
-      <w:r>
-        <w:rPr>
-          <w:rFonts w:cs="Arial"/>
-          <w:lang w:val="nl-BE"/>
-        </w:rPr>
-        <w:t>horizontal</w:t>
-      </w:r>
-      <w:proofErr w:type="gramEnd"/>
-      <w:r>
-        <w:rPr>
-          <w:rFonts w:cs="Arial"/>
-          <w:lang w:val="nl-BE"/>
-        </w:rPr>
-        <w:t xml:space="preserve"> zijn de mogelijke posities in pixels wat betreft de breedte. </w:t>
-      </w:r>
-    </w:p>
-    <w:p>
-      <w:pPr>
-        <w:numPr>
-          <w:ilvl w:val="0"/>
-          <w:numId w:val="12"/>
-        </w:numPr>
-        <w:ind w:hanging="360"/>
-        <w:rPr>
-          <w:rFonts w:cs="Arial"/>
-          <w:lang w:val="nl-BE"/>
-        </w:rPr>
-      </w:pPr>
-      <w:proofErr w:type="gramStart"/>
-      <w:r>
-        <w:rPr>
-          <w:rFonts w:cs="Arial"/>
-          <w:lang w:val="nl-BE"/>
-        </w:rPr>
-        <w:t>field</w:t>
-      </w:r>
-      <w:proofErr w:type="gramEnd"/>
-      <w:r>
-        <w:rPr>
-          <w:rFonts w:cs="Arial"/>
-          <w:lang w:val="nl-BE"/>
-        </w:rPr>
-        <w:t xml:space="preserve"> is de array die het speelveld zal representeren. </w:t>
-      </w:r>
-    </w:p>
-    <w:p>
-      <w:pPr>
-        <w:numPr>
-          <w:ilvl w:val="0"/>
-          <w:numId w:val="12"/>
-        </w:numPr>
-        <w:ind w:hanging="360"/>
-        <w:rPr>
-          <w:rFonts w:cs="Arial"/>
-          <w:lang w:val="nl-BE"/>
-        </w:rPr>
-      </w:pPr>
-      <w:proofErr w:type="gramStart"/>
-      <w:r>
-        <w:rPr>
-          <w:rFonts w:cs="Arial"/>
-          <w:lang w:val="nl-BE"/>
-        </w:rPr>
-        <w:t>statusGrid</w:t>
-      </w:r>
-      <w:proofErr w:type="gramEnd"/>
-      <w:r>
-        <w:rPr>
-          <w:rFonts w:cs="Arial"/>
-          <w:lang w:val="nl-BE"/>
-        </w:rPr>
-        <w:t xml:space="preserve"> zal kunnen aangeven wat de staat van het spel is deze states zijn 2 aparte dingen die worden bijgehouden. In de eerste state ga je bijhouden wie er heeft gewonnen (speel verder, winnaar speler 1, winnaar speler 2 of gelijkspel). Bij de tweede ga je bijhouden of er gevraagd werd om de </w:t>
-      </w:r>
-      <w:proofErr w:type="spellStart"/>
-      <w:r>
-        <w:rPr>
-          <w:rFonts w:cs="Arial"/>
-          <w:lang w:val="nl-BE"/>
-        </w:rPr>
-        <w:t>laaste</w:t>
-      </w:r>
-      <w:proofErr w:type="spellEnd"/>
-      <w:r>
-        <w:rPr>
-          <w:rFonts w:cs="Arial"/>
-          <w:lang w:val="nl-BE"/>
-        </w:rPr>
-        <w:t xml:space="preserve"> zet </w:t>
-      </w:r>
-      <w:proofErr w:type="spellStart"/>
-      <w:r>
-        <w:rPr>
-          <w:rFonts w:cs="Arial"/>
-          <w:lang w:val="nl-BE"/>
-        </w:rPr>
-        <w:t>ongdaan</w:t>
-      </w:r>
-      <w:proofErr w:type="spellEnd"/>
-      <w:r>
-        <w:rPr>
-          <w:rFonts w:cs="Arial"/>
-          <w:lang w:val="nl-BE"/>
-        </w:rPr>
-        <w:t xml:space="preserve"> te maken(undo). </w:t>
-      </w:r>
-    </w:p>
-    <w:p>
-      <w:pPr>
-        <w:numPr>
-          <w:ilvl w:val="0"/>
-          <w:numId w:val="12"/>
-        </w:numPr>
-        <w:ind w:hanging="360"/>
-        <w:rPr>
-          <w:rFonts w:cs="Arial"/>
-          <w:lang w:val="nl-BE"/>
-        </w:rPr>
-      </w:pPr>
-      <w:proofErr w:type="gramStart"/>
-      <w:r>
-        <w:rPr>
-          <w:rFonts w:cs="Arial"/>
-          <w:lang w:val="nl-BE"/>
-        </w:rPr>
-        <w:t>gridValues</w:t>
-      </w:r>
-      <w:proofErr w:type="gramEnd"/>
-      <w:r>
-        <w:rPr>
-          <w:rFonts w:cs="Arial"/>
-          <w:lang w:val="nl-BE"/>
-        </w:rPr>
-        <w:t xml:space="preserve"> zijn de </w:t>
-      </w:r>
-      <w:proofErr w:type="spellStart"/>
-      <w:r>
-        <w:rPr>
-          <w:rFonts w:cs="Arial"/>
-          <w:lang w:val="nl-BE"/>
-        </w:rPr>
-        <w:t>dimenties</w:t>
-      </w:r>
-      <w:proofErr w:type="spellEnd"/>
-      <w:r>
-        <w:rPr>
-          <w:rFonts w:cs="Arial"/>
-          <w:lang w:val="nl-BE"/>
-        </w:rPr>
-        <w:t xml:space="preserve"> van het speelveld. In dit geval is het speelveld 6 hoog en 7 breed. </w:t>
-      </w:r>
-    </w:p>
-    <w:p>
-      <w:pPr>
-        <w:numPr>
-          <w:ilvl w:val="0"/>
-          <w:numId w:val="12"/>
-        </w:numPr>
-        <w:ind w:hanging="360"/>
-        <w:rPr>
-          <w:rFonts w:cs="Arial"/>
-          <w:lang w:val="nl-BE"/>
-        </w:rPr>
-      </w:pPr>
-      <w:proofErr w:type="gramStart"/>
-      <w:r>
-        <w:rPr>
-          <w:rFonts w:cs="Arial"/>
-          <w:lang w:val="nl-BE"/>
-        </w:rPr>
-        <w:t>winnerCount</w:t>
-      </w:r>
-      <w:proofErr w:type="gramEnd"/>
-      <w:r>
-        <w:rPr>
-          <w:rFonts w:cs="Arial"/>
-          <w:lang w:val="nl-BE"/>
-        </w:rPr>
-        <w:t xml:space="preserve"> zal gaan bijhouden hoeveel keer iedereen al heeft gewonnen in de huidige executie. De aantallen zijn als volgt: gelijkspel, speler 1 en speler 2. </w:t>
-      </w:r>
-    </w:p>
-    <w:p>
-      <w:pPr>
-        <w:numPr>
-          <w:ilvl w:val="0"/>
-          <w:numId w:val="12"/>
-        </w:numPr>
-        <w:ind w:hanging="360"/>
-        <w:rPr>
-          <w:rFonts w:cs="Arial"/>
-          <w:lang w:val="nl-BE"/>
-        </w:rPr>
-      </w:pPr>
-      <w:proofErr w:type="gramStart"/>
-      <w:r>
-        <w:rPr>
-          <w:rFonts w:cs="Arial"/>
-          <w:lang w:val="nl-BE"/>
-        </w:rPr>
-        <w:t>pieceDim</w:t>
-      </w:r>
-      <w:proofErr w:type="gramEnd"/>
-      <w:r>
-        <w:rPr>
-          <w:rFonts w:cs="Arial"/>
-          <w:lang w:val="nl-BE"/>
-        </w:rPr>
-        <w:t xml:space="preserve"> is om aan te geven hoe groot een muntstuk op het speelveld zal zijn. </w:t>
-      </w:r>
-    </w:p>
-    <w:p>
-      <w:pPr>
-        <w:numPr>
-          <w:ilvl w:val="0"/>
-          <w:numId w:val="12"/>
-        </w:numPr>
-        <w:ind w:hanging="360"/>
-        <w:rPr>
-          <w:rFonts w:cs="Arial"/>
-          <w:lang w:val="nl-BE"/>
-        </w:rPr>
-      </w:pPr>
-      <w:proofErr w:type="gramStart"/>
-      <w:r>
-        <w:rPr>
-          <w:rFonts w:cs="Arial"/>
-          <w:lang w:val="nl-BE"/>
-        </w:rPr>
-        <w:t>upperRightCorner</w:t>
-      </w:r>
-      <w:proofErr w:type="gramEnd"/>
-      <w:r>
-        <w:rPr>
-          <w:rFonts w:cs="Arial"/>
-          <w:lang w:val="nl-BE"/>
-        </w:rPr>
-        <w:t xml:space="preserve"> is om aan te geven waar het laatste element in field zich bevindt. </w:t>
-      </w:r>
-    </w:p>
-    <w:p>
-      <w:pPr>
-        <w:numPr>
-          <w:ilvl w:val="0"/>
-          <w:numId w:val="12"/>
-        </w:numPr>
-        <w:ind w:hanging="360"/>
-        <w:rPr>
-          <w:rFonts w:cs="Arial"/>
-          <w:lang w:val="nl-BE"/>
-        </w:rPr>
-      </w:pPr>
-      <w:proofErr w:type="gramStart"/>
-      <w:r>
-        <w:rPr>
-          <w:rFonts w:cs="Arial"/>
-          <w:lang w:val="nl-BE"/>
-        </w:rPr>
-        <w:t>rowInBetween</w:t>
-      </w:r>
-      <w:proofErr w:type="gramEnd"/>
-      <w:r>
-        <w:rPr>
-          <w:rFonts w:cs="Arial"/>
-          <w:lang w:val="nl-BE"/>
-        </w:rPr>
-        <w:t xml:space="preserve"> is om aan te geven na hoeveel elementen in field je in een nieuwe kolom zit. </w:t>
-      </w:r>
-    </w:p>
-    <w:p>
-      <w:pPr>
-        <w:numPr>
-          <w:ilvl w:val="0"/>
-          <w:numId w:val="12"/>
-        </w:numPr>
-        <w:ind w:hanging="360"/>
-        <w:rPr>
-          <w:rFonts w:cs="Arial"/>
-          <w:lang w:val="nl-BE"/>
-        </w:rPr>
-      </w:pPr>
-      <w:proofErr w:type="gramStart"/>
-      <w:r>
-        <w:rPr>
-          <w:rFonts w:cs="Arial"/>
-          <w:lang w:val="nl-BE"/>
-        </w:rPr>
-        <w:t>rowSeparation</w:t>
-      </w:r>
-      <w:proofErr w:type="gramEnd"/>
-      <w:r>
-        <w:rPr>
-          <w:rFonts w:cs="Arial"/>
-          <w:lang w:val="nl-BE"/>
-        </w:rPr>
-        <w:t xml:space="preserve"> zijn de waardes in field die aangeven waar de kolommen beginnen. </w:t>
-      </w:r>
-    </w:p>
-    <w:p>
-      <w:pPr>
-        <w:numPr>
-          <w:ilvl w:val="0"/>
-          <w:numId w:val="12"/>
-        </w:numPr>
-        <w:ind w:hanging="360"/>
-        <w:rPr>
-          <w:rFonts w:cs="Arial"/>
-          <w:lang w:val="nl-BE"/>
-        </w:rPr>
-      </w:pPr>
-      <w:r>
-        <w:rPr>
-          <w:rFonts w:cs="Arial"/>
-          <w:lang w:val="nl-BE"/>
-        </w:rPr>
-        <w:t xml:space="preserve">Daarnaast zijn er ook </w:t>
-      </w:r>
-      <w:proofErr w:type="spellStart"/>
-      <w:r>
-        <w:rPr>
-          <w:rFonts w:cs="Arial"/>
-          <w:lang w:val="nl-BE"/>
-        </w:rPr>
-        <w:t>niewe</w:t>
-      </w:r>
-      <w:proofErr w:type="spellEnd"/>
-      <w:r>
-        <w:rPr>
-          <w:rFonts w:cs="Arial"/>
-          <w:lang w:val="nl-BE"/>
-        </w:rPr>
-        <w:t xml:space="preserve"> </w:t>
-      </w:r>
-      <w:proofErr w:type="spellStart"/>
-      <w:r>
-        <w:rPr>
-          <w:rFonts w:cs="Arial"/>
-          <w:lang w:val="nl-BE"/>
-        </w:rPr>
-        <w:t>arrrays</w:t>
-      </w:r>
-      <w:proofErr w:type="spellEnd"/>
-      <w:r>
-        <w:rPr>
-          <w:rFonts w:cs="Arial"/>
-          <w:lang w:val="nl-BE"/>
-        </w:rPr>
-        <w:t xml:space="preserve"> bijgekomen die elk hun </w:t>
-      </w:r>
-      <w:proofErr w:type="spellStart"/>
-      <w:r>
-        <w:rPr>
-          <w:rFonts w:cs="Arial"/>
-          <w:lang w:val="nl-BE"/>
-        </w:rPr>
-        <w:t>doell</w:t>
-      </w:r>
-      <w:proofErr w:type="spellEnd"/>
-      <w:r>
-        <w:rPr>
-          <w:rFonts w:cs="Arial"/>
-          <w:lang w:val="nl-BE"/>
-        </w:rPr>
-        <w:t xml:space="preserve"> is om elementen van de </w:t>
-      </w:r>
-      <w:proofErr w:type="spellStart"/>
-      <w:r>
-        <w:rPr>
-          <w:rFonts w:cs="Arial"/>
-          <w:lang w:val="nl-BE"/>
-        </w:rPr>
-        <w:t>orginele</w:t>
-      </w:r>
-      <w:proofErr w:type="spellEnd"/>
-      <w:r>
-        <w:rPr>
-          <w:rFonts w:cs="Arial"/>
-          <w:lang w:val="nl-BE"/>
-        </w:rPr>
-        <w:t xml:space="preserve"> constanten aan te </w:t>
-      </w:r>
-      <w:proofErr w:type="spellStart"/>
-      <w:r>
-        <w:rPr>
-          <w:rFonts w:cs="Arial"/>
-          <w:lang w:val="nl-BE"/>
-        </w:rPr>
-        <w:t>pasen</w:t>
-      </w:r>
-      <w:proofErr w:type="spellEnd"/>
-      <w:r>
-        <w:rPr>
-          <w:rFonts w:cs="Arial"/>
-          <w:lang w:val="nl-BE"/>
-        </w:rPr>
-        <w:t xml:space="preserve">. Dit </w:t>
-      </w:r>
-      <w:proofErr w:type="spellStart"/>
-      <w:r>
-        <w:rPr>
-          <w:rFonts w:cs="Arial"/>
-          <w:lang w:val="nl-BE"/>
-        </w:rPr>
-        <w:t>werdt</w:t>
-      </w:r>
-      <w:proofErr w:type="spellEnd"/>
-      <w:r>
-        <w:rPr>
-          <w:rFonts w:cs="Arial"/>
-          <w:lang w:val="nl-BE"/>
-        </w:rPr>
-        <w:t xml:space="preserve"> al vermeld (zie sectie 3.3.4). </w:t>
-      </w:r>
-    </w:p>
-    <w:p>
-      <w:pPr>
-        <w:spacing w:after="305" w:line="259" w:lineRule="auto"/>
-        <w:ind w:left="1418" w:firstLine="0"/>
-        <w:rPr>
-          <w:rFonts w:cs="Arial"/>
-          <w:lang w:val="nl-BE"/>
-        </w:rPr>
-      </w:pPr>
-      <w:r>
-        <w:rPr>
-          <w:rFonts w:cs="Arial"/>
-          <w:lang w:val="nl-BE"/>
-        </w:rPr>
-        <w:t xml:space="preserve"> </w:t>
-      </w:r>
-    </w:p>
-    <w:p>
-      <w:pPr>
-        <w:pStyle w:val="Heading3"/>
-        <w:jc w:val="both"/>
-      </w:pPr>
-      <w:bookmarkStart w:id="28" w:name="_Toc122284842"/>
-      <w:proofErr w:type="spellStart"/>
-      <w:r>
-        <w:t>Interactions</w:t>
-      </w:r>
-      <w:bookmarkEnd w:id="28"/>
-      <w:proofErr w:type="spellEnd"/>
-      <w:r>
-        <w:t xml:space="preserve"> </w:t>
-      </w:r>
-    </w:p>
-    <w:p>
-      <w:pPr>
-        <w:spacing w:after="34" w:line="259" w:lineRule="auto"/>
-        <w:ind w:left="1418" w:firstLine="0"/>
-        <w:rPr>
-          <w:rFonts w:cs="Arial"/>
-          <w:lang w:val="nl-BE"/>
-        </w:rPr>
-      </w:pPr>
-      <w:r>
-        <w:rPr>
-          <w:rFonts w:cs="Arial"/>
-          <w:lang w:val="nl-BE"/>
-        </w:rPr>
-        <w:t xml:space="preserve"> </w:t>
-      </w:r>
-    </w:p>
-    <w:p>
-      <w:pPr>
-        <w:rPr>
-          <w:rFonts w:cs="Arial"/>
-          <w:lang w:val="nl-BE"/>
-        </w:rPr>
-      </w:pPr>
-      <w:r>
-        <w:rPr>
-          <w:rFonts w:cs="Arial"/>
-          <w:lang w:val="nl-BE"/>
-        </w:rPr>
-        <w:t xml:space="preserve">Hierin zitten strings die geen titel zijn maar zijn de interacties die </w:t>
-      </w:r>
-      <w:proofErr w:type="spellStart"/>
-      <w:r>
-        <w:rPr>
-          <w:rFonts w:cs="Arial"/>
-          <w:lang w:val="nl-BE"/>
-        </w:rPr>
-        <w:t>moglijk</w:t>
-      </w:r>
-      <w:proofErr w:type="spellEnd"/>
-      <w:r>
-        <w:rPr>
-          <w:rFonts w:cs="Arial"/>
-          <w:lang w:val="nl-BE"/>
-        </w:rPr>
-        <w:t xml:space="preserve"> zijn om de </w:t>
-      </w:r>
-      <w:proofErr w:type="spellStart"/>
-      <w:r>
-        <w:rPr>
-          <w:rFonts w:cs="Arial"/>
-          <w:lang w:val="nl-BE"/>
-        </w:rPr>
-        <w:t>menus</w:t>
-      </w:r>
-      <w:proofErr w:type="spellEnd"/>
-      <w:r>
-        <w:rPr>
-          <w:rFonts w:cs="Arial"/>
-          <w:lang w:val="nl-BE"/>
-        </w:rPr>
-        <w:t xml:space="preserve"> te </w:t>
-      </w:r>
-      <w:proofErr w:type="spellStart"/>
-      <w:r>
-        <w:rPr>
-          <w:rFonts w:cs="Arial"/>
-          <w:lang w:val="nl-BE"/>
-        </w:rPr>
-        <w:t>navigueren</w:t>
-      </w:r>
-      <w:proofErr w:type="spellEnd"/>
-      <w:r>
-        <w:rPr>
-          <w:rFonts w:cs="Arial"/>
-          <w:lang w:val="nl-BE"/>
-        </w:rPr>
-        <w:t xml:space="preserve">. </w:t>
-      </w:r>
-      <w:proofErr w:type="spellStart"/>
-      <w:r>
-        <w:rPr>
-          <w:rFonts w:cs="Arial"/>
-          <w:lang w:val="nl-BE"/>
-        </w:rPr>
-        <w:t>Onderandere</w:t>
-      </w:r>
-      <w:proofErr w:type="spellEnd"/>
-      <w:r>
-        <w:rPr>
-          <w:rFonts w:cs="Arial"/>
-          <w:lang w:val="nl-BE"/>
-        </w:rPr>
-        <w:t xml:space="preserve"> vind je hier: start, rules, back, exit, player1, player2, menu, pauze, restart, undo, resume, stats, alle mogelijke spelbordgroottes en move. </w:t>
-      </w:r>
-    </w:p>
-    <w:p>
-      <w:pPr>
-        <w:spacing w:after="46" w:line="259" w:lineRule="auto"/>
-        <w:ind w:left="1418" w:firstLine="0"/>
-        <w:rPr>
-          <w:rFonts w:cs="Arial"/>
-          <w:lang w:val="nl-BE"/>
-        </w:rPr>
-      </w:pPr>
-      <w:r>
-        <w:rPr>
-          <w:rFonts w:cs="Arial"/>
-          <w:lang w:val="nl-BE"/>
-        </w:rPr>
-        <w:t xml:space="preserve"> </w:t>
-      </w:r>
-    </w:p>
-    <w:p>
-      <w:pPr>
-        <w:numPr>
-          <w:ilvl w:val="0"/>
-          <w:numId w:val="13"/>
-        </w:numPr>
-        <w:ind w:hanging="360"/>
-        <w:rPr>
-          <w:rFonts w:cs="Arial"/>
-          <w:lang w:val="nl-BE"/>
-        </w:rPr>
-      </w:pPr>
-      <w:proofErr w:type="gramStart"/>
-      <w:r>
-        <w:rPr>
-          <w:rFonts w:cs="Arial"/>
-          <w:lang w:val="nl-BE"/>
-        </w:rPr>
-        <w:t>start</w:t>
-      </w:r>
-      <w:proofErr w:type="gramEnd"/>
-      <w:r>
-        <w:rPr>
-          <w:rFonts w:cs="Arial"/>
-          <w:lang w:val="nl-BE"/>
-        </w:rPr>
-        <w:t xml:space="preserve"> zal je terugvinden in </w:t>
-      </w:r>
-      <w:proofErr w:type="spellStart"/>
-      <w:r>
-        <w:rPr>
-          <w:rFonts w:cs="Arial"/>
-          <w:lang w:val="nl-BE"/>
-        </w:rPr>
-        <w:t>mainMenu</w:t>
-      </w:r>
-      <w:proofErr w:type="spellEnd"/>
-      <w:r>
-        <w:rPr>
-          <w:rFonts w:cs="Arial"/>
-          <w:lang w:val="nl-BE"/>
-        </w:rPr>
-        <w:t xml:space="preserve"> en kan je </w:t>
-      </w:r>
-      <w:proofErr w:type="spellStart"/>
-      <w:r>
-        <w:rPr>
-          <w:rFonts w:cs="Arial"/>
-          <w:lang w:val="nl-BE"/>
-        </w:rPr>
-        <w:t>intrerageren</w:t>
-      </w:r>
-      <w:proofErr w:type="spellEnd"/>
-      <w:r>
-        <w:rPr>
-          <w:rFonts w:cs="Arial"/>
-          <w:lang w:val="nl-BE"/>
-        </w:rPr>
-        <w:t xml:space="preserve"> door op “</w:t>
-      </w:r>
-      <w:proofErr w:type="spellStart"/>
-      <w:r>
-        <w:rPr>
-          <w:rFonts w:cs="Arial"/>
-          <w:lang w:val="nl-BE"/>
-        </w:rPr>
-        <w:t>space</w:t>
-      </w:r>
-      <w:proofErr w:type="spellEnd"/>
-      <w:r>
-        <w:rPr>
-          <w:rFonts w:cs="Arial"/>
-          <w:lang w:val="nl-BE"/>
-        </w:rPr>
-        <w:t xml:space="preserve">” te drukken om het spel te starten. </w:t>
-      </w:r>
-    </w:p>
-    <w:p>
-      <w:pPr>
-        <w:numPr>
-          <w:ilvl w:val="0"/>
-          <w:numId w:val="13"/>
-        </w:numPr>
-        <w:ind w:hanging="360"/>
-        <w:rPr>
-          <w:rFonts w:cs="Arial"/>
-          <w:lang w:val="nl-BE"/>
-        </w:rPr>
-      </w:pPr>
-      <w:r>
-        <w:rPr>
-          <w:rFonts w:cs="Arial"/>
-          <w:lang w:val="nl-BE"/>
-        </w:rPr>
-        <w:t xml:space="preserve">Rule zal je terugvinden in </w:t>
-      </w:r>
-      <w:proofErr w:type="spellStart"/>
-      <w:r>
-        <w:rPr>
-          <w:rFonts w:cs="Arial"/>
-          <w:lang w:val="nl-BE"/>
-        </w:rPr>
-        <w:t>mainMenu</w:t>
-      </w:r>
-      <w:proofErr w:type="spellEnd"/>
-      <w:r>
-        <w:rPr>
-          <w:rFonts w:cs="Arial"/>
-          <w:lang w:val="nl-BE"/>
-        </w:rPr>
-        <w:t xml:space="preserve"> en kan je interageren door op “r” te drukken om de regels op het scherm te laten zien. </w:t>
-      </w:r>
-    </w:p>
-    <w:p>
-      <w:pPr>
-        <w:numPr>
-          <w:ilvl w:val="0"/>
-          <w:numId w:val="13"/>
-        </w:numPr>
-        <w:ind w:hanging="360"/>
-        <w:rPr>
-          <w:rFonts w:cs="Arial"/>
-          <w:lang w:val="nl-BE"/>
-        </w:rPr>
-      </w:pPr>
-      <w:proofErr w:type="gramStart"/>
-      <w:r>
-        <w:rPr>
-          <w:rFonts w:cs="Arial"/>
-          <w:lang w:val="nl-BE"/>
-        </w:rPr>
-        <w:t>back</w:t>
-      </w:r>
-      <w:proofErr w:type="gramEnd"/>
-      <w:r>
-        <w:rPr>
-          <w:rFonts w:cs="Arial"/>
-          <w:lang w:val="nl-BE"/>
-        </w:rPr>
-        <w:t xml:space="preserve"> zal je terugvinden in </w:t>
-      </w:r>
-      <w:proofErr w:type="spellStart"/>
-      <w:r>
-        <w:rPr>
-          <w:rFonts w:cs="Arial"/>
-          <w:lang w:val="nl-BE"/>
-        </w:rPr>
-        <w:t>choiceMenu,rulesMenu</w:t>
-      </w:r>
-      <w:proofErr w:type="spellEnd"/>
-      <w:r>
-        <w:rPr>
-          <w:rFonts w:cs="Arial"/>
-          <w:lang w:val="nl-BE"/>
-        </w:rPr>
-        <w:t xml:space="preserve"> en </w:t>
-      </w:r>
-      <w:proofErr w:type="spellStart"/>
-      <w:r>
-        <w:rPr>
-          <w:rFonts w:cs="Arial"/>
-          <w:lang w:val="nl-BE"/>
-        </w:rPr>
-        <w:t>statisticsMenu</w:t>
-      </w:r>
-      <w:proofErr w:type="spellEnd"/>
-      <w:r>
-        <w:rPr>
-          <w:rFonts w:cs="Arial"/>
-          <w:lang w:val="nl-BE"/>
-        </w:rPr>
-        <w:t xml:space="preserve"> en kan je interageren door op “b” te drukken om </w:t>
-      </w:r>
-      <w:proofErr w:type="spellStart"/>
-      <w:r>
-        <w:rPr>
-          <w:rFonts w:cs="Arial"/>
-          <w:lang w:val="nl-BE"/>
-        </w:rPr>
-        <w:t>terugtekeren</w:t>
-      </w:r>
-      <w:proofErr w:type="spellEnd"/>
-      <w:r>
-        <w:rPr>
-          <w:rFonts w:cs="Arial"/>
-          <w:lang w:val="nl-BE"/>
-        </w:rPr>
-        <w:t xml:space="preserve"> naar het </w:t>
-      </w:r>
-      <w:proofErr w:type="spellStart"/>
-      <w:r>
-        <w:rPr>
-          <w:rFonts w:cs="Arial"/>
-          <w:lang w:val="nl-BE"/>
-        </w:rPr>
-        <w:t>voorige</w:t>
-      </w:r>
-      <w:proofErr w:type="spellEnd"/>
-      <w:r>
-        <w:rPr>
-          <w:rFonts w:cs="Arial"/>
-          <w:lang w:val="nl-BE"/>
-        </w:rPr>
-        <w:t xml:space="preserve"> scherm. </w:t>
-      </w:r>
-    </w:p>
-    <w:p>
-      <w:pPr>
-        <w:numPr>
-          <w:ilvl w:val="0"/>
-          <w:numId w:val="13"/>
-        </w:numPr>
-        <w:ind w:hanging="360"/>
-        <w:rPr>
-          <w:rFonts w:cs="Arial"/>
-          <w:lang w:val="nl-BE"/>
-        </w:rPr>
-      </w:pPr>
-      <w:proofErr w:type="gramStart"/>
-      <w:r>
-        <w:rPr>
-          <w:rFonts w:cs="Arial"/>
-          <w:lang w:val="nl-BE"/>
-        </w:rPr>
-        <w:t>exit</w:t>
-      </w:r>
-      <w:proofErr w:type="gramEnd"/>
-      <w:r>
-        <w:rPr>
-          <w:rFonts w:cs="Arial"/>
-          <w:lang w:val="nl-BE"/>
-        </w:rPr>
-        <w:t xml:space="preserve"> zal je terugvinden in </w:t>
-      </w:r>
-      <w:proofErr w:type="spellStart"/>
-      <w:r>
-        <w:rPr>
-          <w:rFonts w:cs="Arial"/>
-          <w:lang w:val="nl-BE"/>
-        </w:rPr>
-        <w:t>mainMenu</w:t>
-      </w:r>
-      <w:proofErr w:type="spellEnd"/>
-      <w:r>
-        <w:rPr>
-          <w:rFonts w:cs="Arial"/>
-          <w:lang w:val="nl-BE"/>
-        </w:rPr>
-        <w:t xml:space="preserve"> en </w:t>
-      </w:r>
-      <w:proofErr w:type="spellStart"/>
-      <w:r>
-        <w:rPr>
-          <w:rFonts w:cs="Arial"/>
-          <w:lang w:val="nl-BE"/>
-        </w:rPr>
-        <w:t>announceMenu</w:t>
-      </w:r>
-      <w:proofErr w:type="spellEnd"/>
-      <w:r>
-        <w:rPr>
-          <w:rFonts w:cs="Arial"/>
-          <w:lang w:val="nl-BE"/>
-        </w:rPr>
-        <w:t xml:space="preserve"> en kan je interageren door op “esc” te drukken om de applicatie te sluiten. </w:t>
-      </w:r>
-    </w:p>
-    <w:p>
-      <w:pPr>
-        <w:numPr>
-          <w:ilvl w:val="0"/>
-          <w:numId w:val="13"/>
-        </w:numPr>
-        <w:ind w:hanging="360"/>
-        <w:rPr>
-          <w:rFonts w:cs="Arial"/>
-          <w:lang w:val="nl-BE"/>
-        </w:rPr>
-      </w:pPr>
-      <w:proofErr w:type="gramStart"/>
-      <w:r>
-        <w:rPr>
-          <w:rFonts w:cs="Arial"/>
-          <w:lang w:val="nl-BE"/>
-        </w:rPr>
-        <w:t>player</w:t>
-      </w:r>
-      <w:proofErr w:type="gramEnd"/>
-      <w:r>
-        <w:rPr>
-          <w:rFonts w:cs="Arial"/>
-          <w:lang w:val="nl-BE"/>
-        </w:rPr>
-        <w:t xml:space="preserve">1 zal je terugvinden in </w:t>
-      </w:r>
-      <w:proofErr w:type="spellStart"/>
-      <w:r>
-        <w:rPr>
-          <w:rFonts w:cs="Arial"/>
-          <w:lang w:val="nl-BE"/>
-        </w:rPr>
-        <w:t>choiceMenu</w:t>
-      </w:r>
-      <w:proofErr w:type="spellEnd"/>
-      <w:r>
-        <w:rPr>
-          <w:rFonts w:cs="Arial"/>
-          <w:lang w:val="nl-BE"/>
-        </w:rPr>
-        <w:t xml:space="preserve"> en kan je interageren door op “1” te drukken om te bepalen dat speler 1 zal beginnen. </w:t>
-      </w:r>
-    </w:p>
-    <w:p>
-      <w:pPr>
-        <w:numPr>
-          <w:ilvl w:val="0"/>
-          <w:numId w:val="13"/>
-        </w:numPr>
-        <w:ind w:hanging="360"/>
-        <w:rPr>
-          <w:rFonts w:cs="Arial"/>
-          <w:lang w:val="nl-BE"/>
-        </w:rPr>
-      </w:pPr>
-      <w:proofErr w:type="gramStart"/>
-      <w:r>
-        <w:rPr>
-          <w:rFonts w:cs="Arial"/>
-          <w:lang w:val="nl-BE"/>
-        </w:rPr>
-        <w:t>player</w:t>
-      </w:r>
-      <w:proofErr w:type="gramEnd"/>
-      <w:r>
-        <w:rPr>
-          <w:rFonts w:cs="Arial"/>
-          <w:lang w:val="nl-BE"/>
-        </w:rPr>
-        <w:t xml:space="preserve">2 zal je terugvinden in </w:t>
-      </w:r>
-      <w:proofErr w:type="spellStart"/>
-      <w:r>
-        <w:rPr>
-          <w:rFonts w:cs="Arial"/>
-          <w:lang w:val="nl-BE"/>
-        </w:rPr>
-        <w:t>choiceMenu</w:t>
-      </w:r>
-      <w:proofErr w:type="spellEnd"/>
-      <w:r>
-        <w:rPr>
-          <w:rFonts w:cs="Arial"/>
-          <w:lang w:val="nl-BE"/>
-        </w:rPr>
-        <w:t xml:space="preserve"> en kan je interageren door op “2” te drukken om te bepalen dat speler 2 zal beginnen. </w:t>
-      </w:r>
-    </w:p>
-    <w:p>
-      <w:pPr>
-        <w:numPr>
-          <w:ilvl w:val="0"/>
-          <w:numId w:val="13"/>
-        </w:numPr>
-        <w:ind w:hanging="360"/>
-        <w:rPr>
-          <w:rFonts w:cs="Arial"/>
-          <w:lang w:val="nl-BE"/>
-        </w:rPr>
-      </w:pPr>
-      <w:r>
-        <w:rPr>
-          <w:rFonts w:cs="Arial"/>
-          <w:lang w:val="nl-BE"/>
-        </w:rPr>
-        <w:t xml:space="preserve">Menu zal je terugvinden in </w:t>
-      </w:r>
-      <w:proofErr w:type="spellStart"/>
-      <w:r>
-        <w:rPr>
-          <w:rFonts w:cs="Arial"/>
-          <w:lang w:val="nl-BE"/>
-        </w:rPr>
-        <w:t>announceMenu</w:t>
-      </w:r>
-      <w:proofErr w:type="spellEnd"/>
-      <w:r>
-        <w:rPr>
-          <w:rFonts w:cs="Arial"/>
-          <w:lang w:val="nl-BE"/>
-        </w:rPr>
-        <w:t xml:space="preserve"> en kan je interageren door op “m” te drukken om terug naar </w:t>
-      </w:r>
-      <w:proofErr w:type="spellStart"/>
-      <w:r>
-        <w:rPr>
-          <w:rFonts w:cs="Arial"/>
-          <w:lang w:val="nl-BE"/>
-        </w:rPr>
-        <w:t>mainMenu</w:t>
-      </w:r>
-      <w:proofErr w:type="spellEnd"/>
-      <w:r>
-        <w:rPr>
-          <w:rFonts w:cs="Arial"/>
-          <w:lang w:val="nl-BE"/>
-        </w:rPr>
-        <w:t xml:space="preserve"> te gaan. </w:t>
-      </w:r>
-    </w:p>
-    <w:p>
-      <w:pPr>
-        <w:numPr>
-          <w:ilvl w:val="0"/>
-          <w:numId w:val="13"/>
-        </w:numPr>
-        <w:ind w:hanging="360"/>
-        <w:rPr>
-          <w:rFonts w:cs="Arial"/>
-          <w:lang w:val="nl-BE"/>
-        </w:rPr>
-      </w:pPr>
-      <w:proofErr w:type="gramStart"/>
-      <w:r>
-        <w:rPr>
-          <w:rFonts w:cs="Arial"/>
-          <w:lang w:val="nl-BE"/>
-        </w:rPr>
-        <w:t>pauze</w:t>
-      </w:r>
-      <w:proofErr w:type="gramEnd"/>
-      <w:r>
-        <w:rPr>
-          <w:rFonts w:cs="Arial"/>
-          <w:lang w:val="nl-BE"/>
-        </w:rPr>
-        <w:t xml:space="preserve"> zal je terugvinden in </w:t>
-      </w:r>
-      <w:proofErr w:type="spellStart"/>
-      <w:r>
-        <w:rPr>
-          <w:rFonts w:cs="Arial"/>
-          <w:lang w:val="nl-BE"/>
-        </w:rPr>
-        <w:t>gameMenu</w:t>
-      </w:r>
-      <w:proofErr w:type="spellEnd"/>
-      <w:r>
-        <w:rPr>
-          <w:rFonts w:cs="Arial"/>
-          <w:lang w:val="nl-BE"/>
-        </w:rPr>
-        <w:t xml:space="preserve"> en kan je interageren door op “p” te drukken om het spel te pauzeren. </w:t>
-      </w:r>
-    </w:p>
-    <w:p>
-      <w:pPr>
-        <w:numPr>
-          <w:ilvl w:val="0"/>
-          <w:numId w:val="13"/>
-        </w:numPr>
-        <w:ind w:hanging="360"/>
-        <w:rPr>
-          <w:rFonts w:cs="Arial"/>
-          <w:lang w:val="nl-BE"/>
-        </w:rPr>
-      </w:pPr>
-      <w:proofErr w:type="gramStart"/>
-      <w:r>
-        <w:rPr>
-          <w:rFonts w:cs="Arial"/>
-          <w:lang w:val="nl-BE"/>
-        </w:rPr>
-        <w:t>restart</w:t>
-      </w:r>
-      <w:proofErr w:type="gramEnd"/>
-      <w:r>
-        <w:rPr>
-          <w:rFonts w:cs="Arial"/>
-          <w:lang w:val="nl-BE"/>
-        </w:rPr>
-        <w:t xml:space="preserve"> zal je terugvinden in </w:t>
-      </w:r>
-      <w:proofErr w:type="spellStart"/>
-      <w:r>
-        <w:rPr>
-          <w:rFonts w:cs="Arial"/>
-          <w:lang w:val="nl-BE"/>
-        </w:rPr>
-        <w:t>announceMenu</w:t>
-      </w:r>
-      <w:proofErr w:type="spellEnd"/>
-      <w:r>
-        <w:rPr>
-          <w:rFonts w:cs="Arial"/>
-          <w:lang w:val="nl-BE"/>
-        </w:rPr>
-        <w:t xml:space="preserve"> en kan je interageren door op “e” te drukken om het spel te herstarten. </w:t>
-      </w:r>
-    </w:p>
-    <w:p>
-      <w:pPr>
-        <w:numPr>
-          <w:ilvl w:val="0"/>
-          <w:numId w:val="13"/>
-        </w:numPr>
-        <w:ind w:hanging="360"/>
-        <w:rPr>
-          <w:rFonts w:cs="Arial"/>
-          <w:lang w:val="nl-BE"/>
-        </w:rPr>
-      </w:pPr>
-      <w:proofErr w:type="gramStart"/>
-      <w:r>
-        <w:rPr>
-          <w:rFonts w:cs="Arial"/>
-          <w:lang w:val="nl-BE"/>
-        </w:rPr>
-        <w:t>undo</w:t>
-      </w:r>
-      <w:proofErr w:type="gramEnd"/>
-      <w:r>
-        <w:rPr>
-          <w:rFonts w:cs="Arial"/>
-          <w:lang w:val="nl-BE"/>
-        </w:rPr>
-        <w:t xml:space="preserve"> zal je terugvinden in </w:t>
-      </w:r>
-      <w:proofErr w:type="spellStart"/>
-      <w:r>
-        <w:rPr>
-          <w:rFonts w:cs="Arial"/>
-          <w:lang w:val="nl-BE"/>
-        </w:rPr>
-        <w:t>gameMenu</w:t>
-      </w:r>
-      <w:proofErr w:type="spellEnd"/>
-      <w:r>
-        <w:rPr>
-          <w:rFonts w:cs="Arial"/>
-          <w:lang w:val="nl-BE"/>
-        </w:rPr>
-        <w:t xml:space="preserve"> en kan je interageren door op “d” te drukken om de laatste zet </w:t>
-      </w:r>
-      <w:proofErr w:type="spellStart"/>
-      <w:r>
-        <w:rPr>
-          <w:rFonts w:cs="Arial"/>
-          <w:lang w:val="nl-BE"/>
-        </w:rPr>
-        <w:t>ongdaan</w:t>
-      </w:r>
-      <w:proofErr w:type="spellEnd"/>
-      <w:r>
-        <w:rPr>
-          <w:rFonts w:cs="Arial"/>
-          <w:lang w:val="nl-BE"/>
-        </w:rPr>
-        <w:t xml:space="preserve"> te maken. </w:t>
-      </w:r>
-    </w:p>
-    <w:p>
-      <w:pPr>
-        <w:numPr>
-          <w:ilvl w:val="0"/>
-          <w:numId w:val="13"/>
-        </w:numPr>
-        <w:ind w:hanging="360"/>
-        <w:rPr>
-          <w:rFonts w:cs="Arial"/>
-          <w:lang w:val="nl-BE"/>
-        </w:rPr>
-      </w:pPr>
-      <w:proofErr w:type="gramStart"/>
-      <w:r>
-        <w:rPr>
-          <w:rFonts w:cs="Arial"/>
-          <w:lang w:val="nl-BE"/>
-        </w:rPr>
-        <w:t>resume</w:t>
-      </w:r>
-      <w:proofErr w:type="gramEnd"/>
-      <w:r>
-        <w:rPr>
-          <w:rFonts w:cs="Arial"/>
-          <w:lang w:val="nl-BE"/>
-        </w:rPr>
-        <w:t xml:space="preserve"> zal je terugvinden in </w:t>
-      </w:r>
-      <w:proofErr w:type="spellStart"/>
-      <w:r>
-        <w:rPr>
-          <w:rFonts w:cs="Arial"/>
-          <w:lang w:val="nl-BE"/>
-        </w:rPr>
-        <w:t>pauseMenu</w:t>
-      </w:r>
-      <w:proofErr w:type="spellEnd"/>
-      <w:r>
-        <w:rPr>
-          <w:rFonts w:cs="Arial"/>
-          <w:lang w:val="nl-BE"/>
-        </w:rPr>
-        <w:t xml:space="preserve"> en kan je interageren door op “u” te drukken om het spel te hervatten. </w:t>
-      </w:r>
-    </w:p>
-    <w:p>
-      <w:pPr>
-        <w:numPr>
-          <w:ilvl w:val="0"/>
-          <w:numId w:val="13"/>
-        </w:numPr>
-        <w:ind w:hanging="360"/>
-        <w:rPr>
-          <w:rFonts w:cs="Arial"/>
-          <w:lang w:val="nl-BE"/>
-        </w:rPr>
-      </w:pPr>
-      <w:proofErr w:type="gramStart"/>
-      <w:r>
-        <w:rPr>
-          <w:rFonts w:cs="Arial"/>
-          <w:lang w:val="nl-BE"/>
-        </w:rPr>
-        <w:t>stats</w:t>
-      </w:r>
-      <w:proofErr w:type="gramEnd"/>
-      <w:r>
-        <w:rPr>
-          <w:rFonts w:cs="Arial"/>
-          <w:lang w:val="nl-BE"/>
-        </w:rPr>
-        <w:t xml:space="preserve"> zal je terugvinden in </w:t>
-      </w:r>
-      <w:proofErr w:type="spellStart"/>
-      <w:r>
-        <w:rPr>
-          <w:rFonts w:cs="Arial"/>
-          <w:lang w:val="nl-BE"/>
-        </w:rPr>
-        <w:t>mainMenu</w:t>
-      </w:r>
-      <w:proofErr w:type="spellEnd"/>
-      <w:r>
-        <w:rPr>
-          <w:rFonts w:cs="Arial"/>
-          <w:lang w:val="nl-BE"/>
-        </w:rPr>
-        <w:t xml:space="preserve"> en </w:t>
-      </w:r>
-      <w:proofErr w:type="spellStart"/>
-      <w:r>
-        <w:rPr>
-          <w:rFonts w:cs="Arial"/>
-          <w:lang w:val="nl-BE"/>
-        </w:rPr>
-        <w:t>announceMenu</w:t>
-      </w:r>
-      <w:proofErr w:type="spellEnd"/>
-      <w:r>
-        <w:rPr>
-          <w:rFonts w:cs="Arial"/>
-          <w:lang w:val="nl-BE"/>
-        </w:rPr>
-        <w:t xml:space="preserve"> en kan je interageren door op “s” te drukken om naar de statistieken van de huidige </w:t>
-      </w:r>
-      <w:proofErr w:type="spellStart"/>
-      <w:r>
-        <w:rPr>
-          <w:rFonts w:cs="Arial"/>
-          <w:lang w:val="nl-BE"/>
-        </w:rPr>
-        <w:t>exectutie</w:t>
-      </w:r>
-      <w:proofErr w:type="spellEnd"/>
-      <w:r>
-        <w:rPr>
-          <w:rFonts w:cs="Arial"/>
-          <w:lang w:val="nl-BE"/>
-        </w:rPr>
-        <w:t xml:space="preserve"> te kijken. </w:t>
-      </w:r>
-    </w:p>
-    <w:p>
-      <w:pPr>
-        <w:numPr>
-          <w:ilvl w:val="0"/>
-          <w:numId w:val="13"/>
-        </w:numPr>
-        <w:ind w:hanging="360"/>
-        <w:rPr>
-          <w:rFonts w:cs="Arial"/>
-          <w:lang w:val="nl-BE"/>
-        </w:rPr>
-      </w:pPr>
-      <w:proofErr w:type="gramStart"/>
-      <w:r>
-        <w:rPr>
-          <w:rFonts w:cs="Arial"/>
-          <w:lang w:val="nl-BE"/>
-        </w:rPr>
-        <w:t>move</w:t>
-      </w:r>
-      <w:proofErr w:type="gramEnd"/>
-      <w:r>
-        <w:rPr>
-          <w:rFonts w:cs="Arial"/>
-          <w:lang w:val="nl-BE"/>
-        </w:rPr>
-        <w:t xml:space="preserve"> zal je terugvinden in </w:t>
-      </w:r>
-      <w:proofErr w:type="spellStart"/>
-      <w:r>
-        <w:rPr>
-          <w:rFonts w:cs="Arial"/>
-          <w:lang w:val="nl-BE"/>
-        </w:rPr>
-        <w:t>gameMenu</w:t>
-      </w:r>
-      <w:proofErr w:type="spellEnd"/>
-      <w:r>
-        <w:rPr>
-          <w:rFonts w:cs="Arial"/>
-          <w:lang w:val="nl-BE"/>
-        </w:rPr>
-        <w:t xml:space="preserve"> en kan je interageren door op “1” tot en met “7” te drukken om een zet tee maken. </w:t>
-      </w:r>
-    </w:p>
-    <w:p>
-      <w:pPr>
-        <w:numPr>
-          <w:ilvl w:val="0"/>
-          <w:numId w:val="13"/>
-        </w:numPr>
-        <w:ind w:hanging="360"/>
-        <w:rPr>
-          <w:rFonts w:cs="Arial"/>
-          <w:lang w:val="nl-BE"/>
-        </w:rPr>
-      </w:pPr>
-      <w:r>
-        <w:rPr>
-          <w:rFonts w:cs="Arial"/>
-          <w:lang w:val="nl-BE"/>
-        </w:rPr>
-        <w:t xml:space="preserve">Alle spelbord groottes worden getoond in een menu waar je de grootte van heet veld kan kiezen. </w:t>
-      </w:r>
-    </w:p>
-    <w:p>
-      <w:pPr>
-        <w:spacing w:after="0" w:line="259" w:lineRule="auto"/>
-        <w:ind w:left="1418" w:firstLine="0"/>
-        <w:rPr>
-          <w:rFonts w:cs="Arial"/>
-          <w:lang w:val="nl-BE"/>
-        </w:rPr>
-      </w:pPr>
-      <w:r>
-        <w:rPr>
-          <w:rFonts w:cs="Arial"/>
-          <w:lang w:val="nl-BE"/>
-        </w:rPr>
-        <w:t xml:space="preserve"> </w:t>
-      </w:r>
-      <w:r>
-        <w:rPr>
-          <w:rFonts w:cs="Arial"/>
-          <w:lang w:val="nl-BE"/>
-        </w:rPr>
-        <w:tab/>
-        <w:t xml:space="preserve"> </w:t>
+        <w:jc w:val="left"/>
+        <w:rPr>
+          <w:rFonts w:cs="Arial"/>
+          <w:lang w:val="nl-BE"/>
+        </w:rPr>
+      </w:pPr>
+      <w:r>
+        <w:rPr>
+          <w:rFonts w:cs="Arial"/>
+          <w:lang w:val="nl-BE"/>
+        </w:rPr>
+        <w:br w:type="page"/>
       </w:r>
     </w:p>
     <w:p>
@@ -14811,7 +11965,7 @@
           <w:lang w:val="nl-BE"/>
         </w:rPr>
       </w:pPr>
-      <w:bookmarkStart w:id="29" w:name="_Toc122284843"/>
+      <w:bookmarkStart w:id="21" w:name="_Toc122284843"/>
       <w:r>
         <w:rPr>
           <w:rFonts w:cs="Arial"/>
@@ -14820,7 +11974,7 @@
         <w:lastRenderedPageBreak/>
         <w:t>Problemen en oplossingen</w:t>
       </w:r>
-      <w:bookmarkEnd w:id="29"/>
+      <w:bookmarkEnd w:id="21"/>
       <w:r>
         <w:rPr>
           <w:rFonts w:cs="Arial"/>
@@ -14873,23 +12027,7 @@
           <w:rFonts w:cs="Arial"/>
           <w:lang w:val="nl-BE"/>
         </w:rPr>
-        <w:t xml:space="preserve">De eerste moeilijkheid waarmee ik te kampen had was het feit dat het assembly taal redelijk moeilijk te snappen en onduidelijk is als je geen ervaring ermee hebt. Enkele concrete voorbeelden: Door onervarenheid kreeg ik in het begin vaak </w:t>
-      </w:r>
-      <w:proofErr w:type="spellStart"/>
-      <w:r>
-        <w:rPr>
-          <w:rFonts w:cs="Arial"/>
-          <w:lang w:val="nl-BE"/>
-        </w:rPr>
-        <w:t>errors</w:t>
-      </w:r>
-      <w:proofErr w:type="spellEnd"/>
-      <w:r>
-        <w:rPr>
-          <w:rFonts w:cs="Arial"/>
-          <w:lang w:val="nl-BE"/>
-        </w:rPr>
-        <w:t xml:space="preserve">. Eerst was het moeilijk te weten wat ze exact betekende en moest ik steeds op internet gaan zoeken naar hun betekenis. Naarmate ik gewend geraakt werden aan de taal, begon ik te weten wat welke error betekende en wist ik sneller waar ik moest gaan zoeken in de code naar een mogelijke fout. </w:t>
+        <w:t xml:space="preserve">De eerste moeilijkheid waarmee ik te kampen had was het feit dat het assembly taal redelijk moeilijk te snappen en onduidelijk is als je geen ervaring ermee hebt. Enkele concrete voorbeelden: Door onervarenheid kreeg ik in het begin vaak errors. Eerst was het moeilijk te weten wat ze exact betekende en moest ik steeds op internet gaan zoeken naar hun betekenis. Naarmate ik gewend geraakt werden aan de taal, begon ik te weten wat welke error betekende en wist ik sneller waar ik moest gaan zoeken in de code naar een mogelijke fout. </w:t>
       </w:r>
     </w:p>
     <w:p>
@@ -14921,128 +12059,7 @@
           <w:rFonts w:cs="Arial"/>
           <w:lang w:val="nl-BE"/>
         </w:rPr>
-        <w:t xml:space="preserve">Ik snapte eerst het verschil niet tussen </w:t>
-      </w:r>
-      <w:proofErr w:type="spellStart"/>
-      <w:r>
-        <w:rPr>
-          <w:rFonts w:cs="Arial"/>
-          <w:lang w:val="nl-BE"/>
-        </w:rPr>
-        <w:t>mov</w:t>
-      </w:r>
-      <w:proofErr w:type="spellEnd"/>
-      <w:r>
-        <w:rPr>
-          <w:rFonts w:cs="Arial"/>
-          <w:lang w:val="nl-BE"/>
-        </w:rPr>
-        <w:t xml:space="preserve"> en </w:t>
-      </w:r>
-      <w:proofErr w:type="spellStart"/>
-      <w:r>
-        <w:rPr>
-          <w:rFonts w:cs="Arial"/>
-          <w:lang w:val="nl-BE"/>
-        </w:rPr>
-        <w:t>movzx</w:t>
-      </w:r>
-      <w:proofErr w:type="spellEnd"/>
-      <w:r>
-        <w:rPr>
-          <w:rFonts w:cs="Arial"/>
-          <w:lang w:val="nl-BE"/>
-        </w:rPr>
-        <w:t xml:space="preserve">. Ik wist niet wanneer welke gebruikt moest worden. Na een beetje zoeken ben ik te weten gekomen dat </w:t>
-      </w:r>
-      <w:proofErr w:type="spellStart"/>
-      <w:r>
-        <w:rPr>
-          <w:rFonts w:cs="Arial"/>
-          <w:lang w:val="nl-BE"/>
-        </w:rPr>
-        <w:t>mov</w:t>
-      </w:r>
-      <w:proofErr w:type="spellEnd"/>
-      <w:r>
-        <w:rPr>
-          <w:rFonts w:cs="Arial"/>
-          <w:lang w:val="nl-BE"/>
-        </w:rPr>
-        <w:t xml:space="preserve"> gebruikt wordt voor een 32 bit en </w:t>
-      </w:r>
-      <w:proofErr w:type="spellStart"/>
-      <w:r>
-        <w:rPr>
-          <w:rFonts w:cs="Arial"/>
-          <w:lang w:val="nl-BE"/>
-        </w:rPr>
-        <w:t>movzx</w:t>
-      </w:r>
-      <w:proofErr w:type="spellEnd"/>
-      <w:r>
-        <w:rPr>
-          <w:rFonts w:cs="Arial"/>
-          <w:lang w:val="nl-BE"/>
-        </w:rPr>
-        <w:t xml:space="preserve"> voor een 16 bit. En als je een 16 bit in een 32 bit wilt steken dan moet je de openstaande plaatsen vullen met nullen van </w:t>
-      </w:r>
-      <w:proofErr w:type="spellStart"/>
-      <w:r>
-        <w:rPr>
-          <w:rFonts w:cs="Arial"/>
-          <w:lang w:val="nl-BE"/>
-        </w:rPr>
-        <w:t>daat</w:t>
-      </w:r>
-      <w:proofErr w:type="spellEnd"/>
-      <w:r>
-        <w:rPr>
-          <w:rFonts w:cs="Arial"/>
-          <w:lang w:val="nl-BE"/>
-        </w:rPr>
-        <w:t xml:space="preserve"> de </w:t>
-      </w:r>
-      <w:proofErr w:type="spellStart"/>
-      <w:proofErr w:type="gramStart"/>
-      <w:r>
-        <w:rPr>
-          <w:rFonts w:cs="Arial"/>
-          <w:lang w:val="nl-BE"/>
-        </w:rPr>
-        <w:t>zx</w:t>
-      </w:r>
-      <w:proofErr w:type="spellEnd"/>
-      <w:r>
-        <w:rPr>
-          <w:rFonts w:cs="Arial"/>
-          <w:lang w:val="nl-BE"/>
-        </w:rPr>
-        <w:t>(</w:t>
-      </w:r>
-      <w:proofErr w:type="gramEnd"/>
-      <w:r>
-        <w:rPr>
-          <w:rFonts w:cs="Arial"/>
-          <w:lang w:val="nl-BE"/>
-        </w:rPr>
-        <w:t xml:space="preserve">zero </w:t>
-      </w:r>
-      <w:proofErr w:type="spellStart"/>
-      <w:r>
-        <w:rPr>
-          <w:rFonts w:cs="Arial"/>
-          <w:lang w:val="nl-BE"/>
-        </w:rPr>
-        <w:t>extention</w:t>
-      </w:r>
-      <w:proofErr w:type="spellEnd"/>
-      <w:r>
-        <w:rPr>
-          <w:rFonts w:cs="Arial"/>
-          <w:lang w:val="nl-BE"/>
-        </w:rPr>
-        <w:t xml:space="preserve">). </w:t>
+        <w:t xml:space="preserve">Ik snapte eerst het verschil niet tussen mov en movzx. Ik wist niet wanneer welke gebruikt moest worden. Na een beetje zoeken ben ik te weten gekomen dat mov gebruikt wordt voor een 32 bit en movzx voor een 16 bit. En als je een 16 bit in een 32 bit wilt steken dan moet je de openstaande plaatsen vullen met nullen van daat de zx(zero extention). </w:t>
       </w:r>
     </w:p>
     <w:p>
@@ -15074,23 +12091,7 @@
           <w:rFonts w:cs="Arial"/>
           <w:lang w:val="nl-BE"/>
         </w:rPr>
-        <w:t>Er zijn twee andere eigenschappen van assembly waaraan ik gewend moest raken in het begin. De eerste is dat de argumenten type sensitieve zijn en dus enkel en alleen een bepaalde type argument accepteren. Het tweede is bij het schrijven van procedures moet er “</w:t>
-      </w:r>
-      <w:proofErr w:type="spellStart"/>
-      <w:r>
-        <w:rPr>
-          <w:rFonts w:cs="Arial"/>
-          <w:lang w:val="nl-BE"/>
-        </w:rPr>
-        <w:t>ret</w:t>
-      </w:r>
-      <w:proofErr w:type="spellEnd"/>
-      <w:r>
-        <w:rPr>
-          <w:rFonts w:cs="Arial"/>
-          <w:lang w:val="nl-BE"/>
-        </w:rPr>
-        <w:t xml:space="preserve">” gegeven worden op het einde anders crasht het programma, dit wist ik ook niet in het begin. </w:t>
+        <w:t xml:space="preserve">Er zijn twee andere eigenschappen van assembly waaraan ik gewend moest raken in het begin. De eerste is dat de argumenten type sensitieve zijn en dus enkel en alleen een bepaalde type argument accepteren. Het tweede is bij het schrijven van procedures moet er “ret” gegeven worden op het einde anders crasht het programma, dit wist ik ook niet in het begin. </w:t>
       </w:r>
     </w:p>
     <w:p>
@@ -15136,7 +12137,7 @@
           <w:lang w:val="nl-BE"/>
         </w:rPr>
       </w:pPr>
-      <w:bookmarkStart w:id="30" w:name="_Toc122284844"/>
+      <w:bookmarkStart w:id="22" w:name="_Toc122284844"/>
       <w:r>
         <w:rPr>
           <w:rFonts w:cs="Arial"/>
@@ -15144,7 +12145,7 @@
         </w:rPr>
         <w:t>Conclusie</w:t>
       </w:r>
-      <w:bookmarkEnd w:id="30"/>
+      <w:bookmarkEnd w:id="22"/>
       <w:r>
         <w:rPr>
           <w:rFonts w:cs="Arial"/>
@@ -15199,71 +12200,7 @@
           <w:rFonts w:cs="Arial"/>
           <w:lang w:val="nl-BE"/>
         </w:rPr>
-        <w:t xml:space="preserve">Ik heb geprobeerd om zoveel mogelijk code duplicatie uit de code te halen maar op sommigen plaatsen blijft er toch wat herhaling, namelijk bij het gebruik van </w:t>
-      </w:r>
-      <w:proofErr w:type="spellStart"/>
-      <w:r>
-        <w:rPr>
-          <w:rFonts w:cs="Arial"/>
-          <w:lang w:val="nl-BE"/>
-        </w:rPr>
-        <w:t>If</w:t>
-      </w:r>
-      <w:proofErr w:type="spellEnd"/>
-      <w:r>
-        <w:rPr>
-          <w:rFonts w:cs="Arial"/>
-          <w:lang w:val="nl-BE"/>
-        </w:rPr>
-        <w:t xml:space="preserve"> statements door de code want het is nodig dat de executie van want er moet gebeuren nadat een conditie vervuld wordt steeds anders is. Soms is het ook zo dat je in plaats van een </w:t>
-      </w:r>
-      <w:proofErr w:type="spellStart"/>
-      <w:r>
-        <w:rPr>
-          <w:rFonts w:cs="Arial"/>
-          <w:lang w:val="nl-BE"/>
-        </w:rPr>
-        <w:t>if</w:t>
-      </w:r>
-      <w:proofErr w:type="spellEnd"/>
-      <w:r>
-        <w:rPr>
-          <w:rFonts w:cs="Arial"/>
-          <w:lang w:val="nl-BE"/>
-        </w:rPr>
-        <w:t xml:space="preserve"> een </w:t>
-      </w:r>
-      <w:proofErr w:type="spellStart"/>
-      <w:r>
-        <w:rPr>
-          <w:rFonts w:cs="Arial"/>
-          <w:lang w:val="nl-BE"/>
-        </w:rPr>
-        <w:t>condtional</w:t>
-      </w:r>
-      <w:proofErr w:type="spellEnd"/>
-      <w:r>
-        <w:rPr>
-          <w:rFonts w:cs="Arial"/>
-          <w:lang w:val="nl-BE"/>
-        </w:rPr>
-        <w:t xml:space="preserve"> (meerdere </w:t>
-      </w:r>
-      <w:proofErr w:type="spellStart"/>
-      <w:r>
-        <w:rPr>
-          <w:rFonts w:cs="Arial"/>
-          <w:lang w:val="nl-BE"/>
-        </w:rPr>
-        <w:t>if</w:t>
-      </w:r>
-      <w:proofErr w:type="spellEnd"/>
-      <w:r>
-        <w:rPr>
-          <w:rFonts w:cs="Arial"/>
-          <w:lang w:val="nl-BE"/>
-        </w:rPr>
-        <w:t xml:space="preserve"> genest) nodig hebt. </w:t>
+        <w:t xml:space="preserve">Ik heb geprobeerd om zoveel mogelijk code duplicatie uit de code te halen maar op sommigen plaatsen blijft er toch wat herhaling, namelijk bij het gebruik van If statements door de code want het is nodig dat de executie van want er moet gebeuren nadat een conditie vervuld wordt steeds anders is. Soms is het ook zo dat je in plaats van een if een condtional (meerdere if genest) nodig hebt. </w:t>
       </w:r>
     </w:p>
     <w:p>
@@ -15295,39 +12232,7 @@
           <w:rFonts w:cs="Arial"/>
           <w:lang w:val="nl-BE"/>
         </w:rPr>
-        <w:t xml:space="preserve">Ik heb ook had gewerkt om de codeduplicatie die je vond door de </w:t>
-      </w:r>
-      <w:proofErr w:type="spellStart"/>
-      <w:r>
-        <w:rPr>
-          <w:rFonts w:cs="Arial"/>
-          <w:lang w:val="nl-BE"/>
-        </w:rPr>
-        <w:t>menus</w:t>
-      </w:r>
-      <w:proofErr w:type="spellEnd"/>
-      <w:r>
-        <w:rPr>
-          <w:rFonts w:cs="Arial"/>
-          <w:lang w:val="nl-BE"/>
-        </w:rPr>
-        <w:t xml:space="preserve"> aan te maken om deze weg te krijgen. Dit is voor een groot deel gelukt. Nu bij het aanmaken van een menu roep je de procedure menuDisplay op die op zijn beurt 2 procedures </w:t>
-      </w:r>
-      <w:proofErr w:type="spellStart"/>
-      <w:r>
-        <w:rPr>
-          <w:rFonts w:cs="Arial"/>
-          <w:lang w:val="nl-BE"/>
-        </w:rPr>
-        <w:t>omproept</w:t>
-      </w:r>
-      <w:proofErr w:type="spellEnd"/>
-      <w:r>
-        <w:rPr>
-          <w:rFonts w:cs="Arial"/>
-          <w:lang w:val="nl-BE"/>
-        </w:rPr>
-        <w:t xml:space="preserve">, namelijk: menuDistribution en menuConfiguration. </w:t>
+        <w:t xml:space="preserve">Ik heb ook had gewerkt om de codeduplicatie die je vond door de menus aan te maken om deze weg te krijgen. Dit is voor een groot deel gelukt. Nu bij het aanmaken van een menu roep je de procedure menuDisplay op die op zijn beurt 2 procedures omproept, namelijk: menuDistribution en menuConfiguration. </w:t>
       </w:r>
     </w:p>
     <w:p>
@@ -15407,23 +12312,7 @@
           <w:rFonts w:cs="Arial"/>
           <w:lang w:val="nl-BE"/>
         </w:rPr>
-        <w:t xml:space="preserve">MenuConfiguration zorgt ervoor dat je de </w:t>
-      </w:r>
-      <w:proofErr w:type="spellStart"/>
-      <w:r>
-        <w:rPr>
-          <w:rFonts w:cs="Arial"/>
-          <w:lang w:val="nl-BE"/>
-        </w:rPr>
-        <w:t>de</w:t>
-      </w:r>
-      <w:proofErr w:type="spellEnd"/>
-      <w:r>
-        <w:rPr>
-          <w:rFonts w:cs="Arial"/>
-          <w:lang w:val="nl-BE"/>
-        </w:rPr>
-        <w:t xml:space="preserve"> rest van het menu goed kan laten verschijnen. </w:t>
+        <w:t xml:space="preserve">MenuConfiguration zorgt ervoor dat je de de rest van het menu goed kan laten verschijnen. </w:t>
       </w:r>
     </w:p>
     <w:p>
@@ -15440,23 +12329,7 @@
           <w:rFonts w:cs="Arial"/>
           <w:lang w:val="nl-BE"/>
         </w:rPr>
-        <w:t xml:space="preserve">Het goede aan deze nieuwe versie is dat als je een nieuw menu wilt toevoegen dat je enkel de titel moet aanmaken en een paar </w:t>
-      </w:r>
-      <w:proofErr w:type="spellStart"/>
-      <w:r>
-        <w:rPr>
-          <w:rFonts w:cs="Arial"/>
-          <w:lang w:val="nl-BE"/>
-        </w:rPr>
-        <w:t>simple</w:t>
-      </w:r>
-      <w:proofErr w:type="spellEnd"/>
-      <w:r>
-        <w:rPr>
-          <w:rFonts w:cs="Arial"/>
-          <w:lang w:val="nl-BE"/>
-        </w:rPr>
-        <w:t xml:space="preserve"> aanpassingen moet maken aan menuConfiguration. </w:t>
+        <w:t xml:space="preserve">Het goede aan deze nieuwe versie is dat als je een nieuw menu wilt toevoegen dat je enkel de titel moet aanmaken en een paar simple aanpassingen moet maken aan menuConfiguration. </w:t>
       </w:r>
       <w:r>
         <w:rPr>
@@ -15536,23 +12409,7 @@
           <w:lang w:val="nl-BE"/>
         </w:rPr>
         <w:tab/>
-        <w:t xml:space="preserve">door </w:t>
-      </w:r>
-      <w:proofErr w:type="spellStart"/>
-      <w:r>
-        <w:rPr>
-          <w:rFonts w:cs="Arial"/>
-          <w:lang w:val="nl-BE"/>
-        </w:rPr>
-        <w:t>menuConfuguration</w:t>
-      </w:r>
-      <w:proofErr w:type="spellEnd"/>
-      <w:r>
-        <w:rPr>
-          <w:rFonts w:cs="Arial"/>
-          <w:lang w:val="nl-BE"/>
-        </w:rPr>
-        <w:t xml:space="preserve">. </w:t>
+        <w:t xml:space="preserve">door menuConfuguration. </w:t>
       </w:r>
       <w:r>
         <w:rPr>
@@ -15633,55 +12490,7 @@
           <w:lang w:val="nl-BE"/>
         </w:rPr>
         <w:lastRenderedPageBreak/>
-        <w:t xml:space="preserve">bij elke zet het hele bord door om te zien of er iemand had </w:t>
-      </w:r>
-      <w:proofErr w:type="spellStart"/>
-      <w:r>
-        <w:rPr>
-          <w:rFonts w:cs="Arial"/>
-          <w:lang w:val="nl-BE"/>
-        </w:rPr>
-        <w:t>hgewonnen</w:t>
-      </w:r>
-      <w:proofErr w:type="spellEnd"/>
-      <w:r>
-        <w:rPr>
-          <w:rFonts w:cs="Arial"/>
-          <w:lang w:val="nl-BE"/>
-        </w:rPr>
-        <w:t xml:space="preserve">. Nu ga je bij elke nieuwe zet na de mogelijke vier op een rij af vanuit die positie. Je stopt wel met kijken wanneer je een munt tegen komt die niet meer van dezelfde speler is. In dit geval is de laatste zet in kolom 4. Dus in dit geval zal de </w:t>
-      </w:r>
-      <w:proofErr w:type="spellStart"/>
-      <w:r>
-        <w:rPr>
-          <w:rFonts w:cs="Arial"/>
-          <w:lang w:val="nl-BE"/>
-        </w:rPr>
-        <w:t>wincoditie</w:t>
-      </w:r>
-      <w:proofErr w:type="spellEnd"/>
-      <w:r>
-        <w:rPr>
-          <w:rFonts w:cs="Arial"/>
-          <w:lang w:val="nl-BE"/>
-        </w:rPr>
-        <w:t xml:space="preserve"> eerst kijken of er iets horizontaal is, maar omdat hij kan zien dat er slecht 1 element is stopt die meteen. Vervolgens zoekt die verticaal waar die weer tot dezelfde conclusie komt. Dan zoekt je in de richting van f(x)=x en omdat de positie al zo hoog op het bord staat moet die naar beneden zoeken. Waar die snel tot de conclusie komt dat er vier op een rij staan en geeft het dan terug door de status in gameStatus aan te passen. Stel dat die daar ook niks had gevonden dan zou die zoeken i de richting van f(x)=-x. Waar die tot de conclusie zou gekomen zijn dat er slecht 3 op een rij staan, maar omdat het niet voldoende is dan zou die meteen stoppen met zoeken want anders zoekt die een positie out of </w:t>
-      </w:r>
-      <w:proofErr w:type="spellStart"/>
-      <w:r>
-        <w:rPr>
-          <w:rFonts w:cs="Arial"/>
-          <w:lang w:val="nl-BE"/>
-        </w:rPr>
-        <w:t>bounds</w:t>
-      </w:r>
-      <w:proofErr w:type="spellEnd"/>
-      <w:r>
-        <w:rPr>
-          <w:rFonts w:cs="Arial"/>
-          <w:lang w:val="nl-BE"/>
-        </w:rPr>
-        <w:t xml:space="preserve">. </w:t>
+        <w:t xml:space="preserve">bij elke zet het hele bord door om te zien of er iemand had hgewonnen. Nu ga je bij elke nieuwe zet na de mogelijke vier op een rij af vanuit die positie. Je stopt wel met kijken wanneer je een munt tegen komt die niet meer van dezelfde speler is. In dit geval is de laatste zet in kolom 4. Dus in dit geval zal de wincoditie eerst kijken of er iets horizontaal is, maar omdat hij kan zien dat er slecht 1 element is stopt die meteen. Vervolgens zoekt die verticaal waar die weer tot dezelfde conclusie komt. Dan zoekt je in de richting van f(x)=x en omdat de positie al zo hoog op het bord staat moet die naar beneden zoeken. Waar die snel tot de conclusie komt dat er vier op een rij staan en geeft het dan terug door de status in gameStatus aan te passen. Stel dat die daar ook niks had gevonden dan zou die zoeken i de richting van f(x)=-x. Waar die tot de conclusie zou gekomen zijn dat er slecht 3 op een rij staan, maar omdat het niet voldoende is dan zou die meteen stoppen met zoeken want anders zoekt die een positie out of bounds. </w:t>
       </w:r>
     </w:p>
     <w:p>
@@ -15715,57 +12524,8 @@
           <w:rFonts w:cs="Arial"/>
           <w:lang w:val="nl-BE"/>
         </w:rPr>
-        <w:t>Vervolgens hebt ik vermeld dat er een nieuwe functionaliteit aanwezig was en deze is dus het veranderen van spelbord grootte. Er is hiervoor ook een menu voorzien. Bij het drukken op “</w:t>
-      </w:r>
-      <w:proofErr w:type="spellStart"/>
-      <w:r>
-        <w:rPr>
-          <w:rFonts w:cs="Arial"/>
-          <w:lang w:val="nl-BE"/>
-        </w:rPr>
-        <w:t>space</w:t>
-      </w:r>
-      <w:proofErr w:type="spellEnd"/>
-      <w:r>
-        <w:rPr>
-          <w:rFonts w:cs="Arial"/>
-          <w:lang w:val="nl-BE"/>
-        </w:rPr>
-        <w:t xml:space="preserve">” in de main menu kom je hier terecht waar je eerst een speelveld grootte kan kiezen. Al deze groottes zijn de </w:t>
-      </w:r>
-      <w:proofErr w:type="spellStart"/>
-      <w:r>
-        <w:rPr>
-          <w:rFonts w:cs="Arial"/>
-          <w:lang w:val="nl-BE"/>
-        </w:rPr>
-        <w:t>officiele</w:t>
-      </w:r>
-      <w:proofErr w:type="spellEnd"/>
-      <w:r>
-        <w:rPr>
-          <w:rFonts w:cs="Arial"/>
-          <w:lang w:val="nl-BE"/>
-        </w:rPr>
-        <w:t xml:space="preserve"> groottes van het </w:t>
-      </w:r>
-      <w:proofErr w:type="gramStart"/>
-      <w:r>
-        <w:rPr>
-          <w:rFonts w:cs="Arial"/>
-          <w:lang w:val="nl-BE"/>
-        </w:rPr>
-        <w:t>spel(</w:t>
-      </w:r>
-      <w:proofErr w:type="gramEnd"/>
-      <w:r>
-        <w:rPr>
-          <w:rFonts w:cs="Arial"/>
-          <w:lang w:val="nl-BE"/>
-        </w:rPr>
-        <w:t xml:space="preserve">zie </w:t>
-      </w:r>
-      <w:proofErr w:type="spellStart"/>
+        <w:t xml:space="preserve">Vervolgens hebt ik vermeld dat er een nieuwe functionaliteit aanwezig was en deze is dus het veranderen van spelbord grootte. Er is hiervoor ook een menu voorzien. Bij het drukken op “space” in de main menu kom je hier terecht waar je eerst een speelveld grootte kan kiezen. Al deze groottes zijn de officiele groottes van het spel(zie </w:t>
+      </w:r>
       <w:r>
         <w:rPr>
           <w:rFonts w:cs="Arial"/>
@@ -15773,49 +12533,8 @@
           <w:u w:val="single" w:color="0070C0"/>
           <w:lang w:val="nl-BE"/>
         </w:rPr>
-        <w:t>connect</w:t>
-      </w:r>
-      <w:proofErr w:type="spellEnd"/>
-      <w:r>
-        <w:rPr>
-          <w:rFonts w:cs="Arial"/>
-          <w:color w:val="0070C0"/>
-          <w:u w:val="single" w:color="0070C0"/>
-          <w:lang w:val="nl-BE"/>
-        </w:rPr>
-        <w:t xml:space="preserve"> </w:t>
-      </w:r>
-      <w:proofErr w:type="spellStart"/>
-      <w:r>
-        <w:rPr>
-          <w:rFonts w:cs="Arial"/>
-          <w:color w:val="0070C0"/>
-          <w:u w:val="single" w:color="0070C0"/>
-          <w:lang w:val="nl-BE"/>
-        </w:rPr>
-        <w:t>four</w:t>
-      </w:r>
-      <w:proofErr w:type="spellEnd"/>
-      <w:r>
-        <w:rPr>
-          <w:rFonts w:cs="Arial"/>
-          <w:color w:val="0070C0"/>
-          <w:u w:val="single" w:color="0070C0"/>
-          <w:lang w:val="nl-BE"/>
-        </w:rPr>
-        <w:t xml:space="preserve"> </w:t>
-      </w:r>
-      <w:proofErr w:type="spellStart"/>
-      <w:r>
-        <w:rPr>
-          <w:rFonts w:cs="Arial"/>
-          <w:color w:val="0070C0"/>
-          <w:u w:val="single" w:color="0070C0"/>
-          <w:lang w:val="nl-BE"/>
-        </w:rPr>
-        <w:t>sizes</w:t>
-      </w:r>
-      <w:proofErr w:type="spellEnd"/>
+        <w:t>connect four sizes</w:t>
+      </w:r>
       <w:r>
         <w:rPr>
           <w:rFonts w:cs="Arial"/>
@@ -15881,37 +12600,12 @@
           </wp:anchor>
         </w:drawing>
       </w:r>
-      <w:proofErr w:type="gramStart"/>
-      <w:r>
-        <w:rPr>
-          <w:rFonts w:cs="Arial"/>
-          <w:lang w:val="nl-BE"/>
-        </w:rPr>
-        <w:t>grootte</w:t>
-      </w:r>
-      <w:proofErr w:type="gramEnd"/>
-      <w:r>
-        <w:rPr>
-          <w:rFonts w:cs="Arial"/>
-          <w:lang w:val="nl-BE"/>
-        </w:rPr>
-        <w:t xml:space="preserve"> zou willen toevoegen dan kan dit </w:t>
-      </w:r>
-      <w:proofErr w:type="spellStart"/>
-      <w:r>
-        <w:rPr>
-          <w:rFonts w:cs="Arial"/>
-          <w:lang w:val="nl-BE"/>
-        </w:rPr>
-        <w:t>gadaan</w:t>
-      </w:r>
-      <w:proofErr w:type="spellEnd"/>
-      <w:r>
-        <w:rPr>
-          <w:rFonts w:cs="Arial"/>
-          <w:lang w:val="nl-BE"/>
-        </w:rPr>
-        <w:t xml:space="preserve"> worden door de volgende dingen aan te passen in de code. Een element in de volgende arrays te passen steeds op dezelfde positie: </w:t>
+      <w:r>
+        <w:rPr>
+          <w:rFonts w:cs="Arial"/>
+          <w:lang w:val="nl-BE"/>
+        </w:rPr>
+        <w:t xml:space="preserve">grootte zou willen toevoegen dan kan dit gadaan worden door de volgende dingen aan te passen in de code. Een element in de volgende arrays te passen steeds op dezelfde positie: </w:t>
       </w:r>
     </w:p>
     <w:p>
@@ -15923,303 +12617,27 @@
           <w:lang w:val="nl-BE"/>
         </w:rPr>
       </w:pPr>
-      <w:proofErr w:type="spellStart"/>
-      <w:proofErr w:type="gramStart"/>
-      <w:r>
-        <w:rPr>
-          <w:rFonts w:cs="Arial"/>
-          <w:lang w:val="nl-BE"/>
-        </w:rPr>
-        <w:t>gridTickness</w:t>
-      </w:r>
-      <w:proofErr w:type="spellEnd"/>
-      <w:proofErr w:type="gramEnd"/>
-      <w:r>
-        <w:rPr>
-          <w:rFonts w:cs="Arial"/>
-          <w:lang w:val="nl-BE"/>
-        </w:rPr>
-        <w:t xml:space="preserve">, gridSpacing, </w:t>
-      </w:r>
-      <w:proofErr w:type="spellStart"/>
-      <w:r>
-        <w:rPr>
-          <w:rFonts w:cs="Arial"/>
-          <w:lang w:val="nl-BE"/>
-        </w:rPr>
-        <w:t>gridHeight</w:t>
-      </w:r>
-      <w:proofErr w:type="spellEnd"/>
-      <w:r>
-        <w:rPr>
-          <w:rFonts w:cs="Arial"/>
-          <w:lang w:val="nl-BE"/>
-        </w:rPr>
-        <w:t xml:space="preserve">, </w:t>
-      </w:r>
-      <w:proofErr w:type="spellStart"/>
-      <w:r>
-        <w:rPr>
-          <w:rFonts w:cs="Arial"/>
-          <w:lang w:val="nl-BE"/>
-        </w:rPr>
-        <w:t>gridWidth</w:t>
-      </w:r>
-      <w:proofErr w:type="spellEnd"/>
-      <w:r>
-        <w:rPr>
-          <w:rFonts w:cs="Arial"/>
-          <w:lang w:val="nl-BE"/>
-        </w:rPr>
-        <w:t xml:space="preserve">, </w:t>
-      </w:r>
-      <w:proofErr w:type="spellStart"/>
-      <w:r>
-        <w:rPr>
-          <w:rFonts w:cs="Arial"/>
-          <w:lang w:val="nl-BE"/>
-        </w:rPr>
-        <w:t>gridVerticals</w:t>
-      </w:r>
-      <w:proofErr w:type="spellEnd"/>
-      <w:r>
-        <w:rPr>
-          <w:rFonts w:cs="Arial"/>
-          <w:lang w:val="nl-BE"/>
-        </w:rPr>
-        <w:t xml:space="preserve">, </w:t>
-      </w:r>
-      <w:proofErr w:type="spellStart"/>
-      <w:r>
-        <w:rPr>
-          <w:rFonts w:cs="Arial"/>
-          <w:lang w:val="nl-BE"/>
-        </w:rPr>
-        <w:t>gridHorizontals</w:t>
-      </w:r>
-      <w:proofErr w:type="spellEnd"/>
-      <w:r>
-        <w:rPr>
-          <w:rFonts w:cs="Arial"/>
-          <w:lang w:val="nl-BE"/>
-        </w:rPr>
-        <w:t xml:space="preserve">, pieceDimentions, rowElements, corners, tops, </w:t>
-      </w:r>
-      <w:proofErr w:type="spellStart"/>
-      <w:r>
-        <w:rPr>
-          <w:rFonts w:cs="Arial"/>
-          <w:lang w:val="nl-BE"/>
-        </w:rPr>
-        <w:t>startLastHor</w:t>
-      </w:r>
-      <w:proofErr w:type="spellEnd"/>
-      <w:r>
-        <w:rPr>
-          <w:rFonts w:cs="Arial"/>
-          <w:lang w:val="nl-BE"/>
-        </w:rPr>
-        <w:t xml:space="preserve">, </w:t>
-      </w:r>
-      <w:proofErr w:type="spellStart"/>
-      <w:r>
-        <w:rPr>
-          <w:rFonts w:cs="Arial"/>
-          <w:lang w:val="nl-BE"/>
-        </w:rPr>
-        <w:t>startLastVert</w:t>
-      </w:r>
-      <w:proofErr w:type="spellEnd"/>
-      <w:r>
-        <w:rPr>
-          <w:rFonts w:cs="Arial"/>
-          <w:lang w:val="nl-BE"/>
-        </w:rPr>
-        <w:t xml:space="preserve">, </w:t>
-      </w:r>
-      <w:proofErr w:type="spellStart"/>
-      <w:r>
-        <w:rPr>
-          <w:rFonts w:cs="Arial"/>
-          <w:lang w:val="nl-BE"/>
-        </w:rPr>
-        <w:t>startLastSlope</w:t>
-      </w:r>
-      <w:proofErr w:type="spellEnd"/>
-      <w:r>
-        <w:rPr>
-          <w:rFonts w:cs="Arial"/>
-          <w:lang w:val="nl-BE"/>
-        </w:rPr>
-        <w:t xml:space="preserve">, </w:t>
-      </w:r>
-      <w:proofErr w:type="spellStart"/>
-      <w:r>
-        <w:rPr>
-          <w:rFonts w:cs="Arial"/>
-          <w:lang w:val="nl-BE"/>
-        </w:rPr>
-        <w:t>lastStartHor</w:t>
-      </w:r>
-      <w:proofErr w:type="spellEnd"/>
-      <w:r>
-        <w:rPr>
-          <w:rFonts w:cs="Arial"/>
-          <w:lang w:val="nl-BE"/>
-        </w:rPr>
-        <w:t xml:space="preserve">, </w:t>
-      </w:r>
-      <w:proofErr w:type="spellStart"/>
-      <w:r>
-        <w:rPr>
-          <w:rFonts w:cs="Arial"/>
-          <w:lang w:val="nl-BE"/>
-        </w:rPr>
-        <w:t>lastStartVert</w:t>
-      </w:r>
-      <w:proofErr w:type="spellEnd"/>
-      <w:r>
-        <w:rPr>
-          <w:rFonts w:cs="Arial"/>
-          <w:lang w:val="nl-BE"/>
-        </w:rPr>
-        <w:t xml:space="preserve">, </w:t>
-      </w:r>
-      <w:proofErr w:type="spellStart"/>
-      <w:r>
-        <w:rPr>
-          <w:rFonts w:cs="Arial"/>
-          <w:lang w:val="nl-BE"/>
-        </w:rPr>
-        <w:t>lastStartSlope</w:t>
-      </w:r>
-      <w:proofErr w:type="spellEnd"/>
-      <w:r>
-        <w:rPr>
-          <w:rFonts w:cs="Arial"/>
-          <w:lang w:val="nl-BE"/>
-        </w:rPr>
-        <w:t xml:space="preserve">, </w:t>
-      </w:r>
-      <w:proofErr w:type="spellStart"/>
-      <w:r>
-        <w:rPr>
-          <w:rFonts w:cs="Arial"/>
-          <w:lang w:val="nl-BE"/>
-        </w:rPr>
-        <w:t>stepVertical</w:t>
-      </w:r>
-      <w:proofErr w:type="spellEnd"/>
-      <w:r>
-        <w:rPr>
-          <w:rFonts w:cs="Arial"/>
-          <w:lang w:val="nl-BE"/>
-        </w:rPr>
-        <w:t xml:space="preserve">, </w:t>
-      </w:r>
-      <w:proofErr w:type="spellStart"/>
-      <w:r>
-        <w:rPr>
-          <w:rFonts w:cs="Arial"/>
-          <w:lang w:val="nl-BE"/>
-        </w:rPr>
-        <w:t>stepPos</w:t>
-      </w:r>
-      <w:proofErr w:type="spellEnd"/>
-      <w:r>
-        <w:rPr>
-          <w:rFonts w:cs="Arial"/>
-          <w:lang w:val="nl-BE"/>
-        </w:rPr>
-        <w:t xml:space="preserve">, </w:t>
-      </w:r>
-      <w:proofErr w:type="spellStart"/>
-      <w:r>
-        <w:rPr>
-          <w:rFonts w:cs="Arial"/>
-          <w:lang w:val="nl-BE"/>
-        </w:rPr>
-        <w:t>stepNeg</w:t>
-      </w:r>
-      <w:proofErr w:type="spellEnd"/>
-      <w:r>
-        <w:rPr>
-          <w:rFonts w:cs="Arial"/>
-          <w:lang w:val="nl-BE"/>
-        </w:rPr>
-        <w:t xml:space="preserve">, validators, de tekst die in de </w:t>
-      </w:r>
-      <w:proofErr w:type="spellStart"/>
-      <w:r>
-        <w:rPr>
-          <w:rFonts w:cs="Arial"/>
-          <w:lang w:val="nl-BE"/>
-        </w:rPr>
-        <w:t>menus</w:t>
-      </w:r>
-      <w:proofErr w:type="spellEnd"/>
-      <w:r>
-        <w:rPr>
-          <w:rFonts w:cs="Arial"/>
-          <w:lang w:val="nl-BE"/>
-        </w:rPr>
-        <w:t xml:space="preserve"> word getoond, de </w:t>
-      </w:r>
-      <w:proofErr w:type="spellStart"/>
-      <w:r>
-        <w:rPr>
-          <w:rFonts w:cs="Arial"/>
-          <w:lang w:val="nl-BE"/>
-        </w:rPr>
-        <w:t>ennumeratio</w:t>
-      </w:r>
-      <w:proofErr w:type="spellEnd"/>
-      <w:r>
-        <w:rPr>
-          <w:rFonts w:cs="Arial"/>
-          <w:lang w:val="nl-BE"/>
-        </w:rPr>
-        <w:t xml:space="preserve"> die erbij hoort en stel dat je in de aanpassing </w:t>
-      </w:r>
-    </w:p>
-    <w:p>
-      <w:pPr>
-        <w:rPr>
-          <w:rFonts w:cs="Arial"/>
-          <w:lang w:val="nl-BE"/>
-        </w:rPr>
-      </w:pPr>
-      <w:proofErr w:type="gramStart"/>
-      <w:r>
-        <w:rPr>
-          <w:rFonts w:cs="Arial"/>
-          <w:lang w:val="nl-BE"/>
-        </w:rPr>
-        <w:t>meer</w:t>
-      </w:r>
-      <w:proofErr w:type="gramEnd"/>
-      <w:r>
-        <w:rPr>
-          <w:rFonts w:cs="Arial"/>
-          <w:lang w:val="nl-BE"/>
-        </w:rPr>
-        <w:t xml:space="preserve"> als 8 rijen hebt en meer as 10 </w:t>
-      </w:r>
-      <w:proofErr w:type="spellStart"/>
-      <w:r>
-        <w:rPr>
-          <w:rFonts w:cs="Arial"/>
-          <w:lang w:val="nl-BE"/>
-        </w:rPr>
-        <w:t>kollomen</w:t>
-      </w:r>
-      <w:proofErr w:type="spellEnd"/>
-      <w:r>
-        <w:rPr>
-          <w:rFonts w:cs="Arial"/>
-          <w:lang w:val="nl-BE"/>
-        </w:rPr>
-        <w:t xml:space="preserve"> dan moet je ervoor zorgen dat er in vertical, horizontal en rowSeparation wel de juiste lengte hebben. </w:t>
+      <w:r>
+        <w:rPr>
+          <w:rFonts w:cs="Arial"/>
+          <w:lang w:val="nl-BE"/>
+        </w:rPr>
+        <w:t xml:space="preserve">gridTickness, gridSpacing, gridHeight, gridWidth, gridVerticals, gridHorizontals, pieceDimentions, rowElements, corners, tops, startLastHor, startLastVert, startLastSlope, lastStartHor, lastStartVert, lastStartSlope, stepVertical, stepPos, stepNeg, validators, de tekst die in de menus word getoond, de ennumeratio die erbij hoort en stel dat je in de aanpassing </w:t>
+      </w:r>
+    </w:p>
+    <w:p>
+      <w:pPr>
+        <w:rPr>
+          <w:rFonts w:cs="Arial"/>
+          <w:lang w:val="nl-BE"/>
+        </w:rPr>
+      </w:pPr>
+      <w:r>
+        <w:rPr>
+          <w:rFonts w:cs="Arial"/>
+          <w:lang w:val="nl-BE"/>
+        </w:rPr>
+        <w:t xml:space="preserve">meer als 8 rijen hebt en meer as 10 kollomen dan moet je ervoor zorgen dat er in vertical, horizontal en rowSeparation wel de juiste lengte hebben. </w:t>
       </w:r>
     </w:p>
     <w:p>
@@ -16339,47 +12757,11 @@
       <w:ind w:left="1418" w:firstLine="0"/>
       <w:jc w:val="left"/>
     </w:pPr>
-    <w:proofErr w:type="spellStart"/>
     <w:r>
       <w:rPr>
         <w:sz w:val="14"/>
       </w:rPr>
-      <w:t>Vier</w:t>
-    </w:r>
-    <w:proofErr w:type="spellEnd"/>
-    <w:r>
-      <w:rPr>
-        <w:sz w:val="14"/>
-      </w:rPr>
-      <w:t xml:space="preserve"> op </w:t>
-    </w:r>
-    <w:proofErr w:type="spellStart"/>
-    <w:r>
-      <w:rPr>
-        <w:sz w:val="14"/>
-      </w:rPr>
-      <w:t>een</w:t>
-    </w:r>
-    <w:proofErr w:type="spellEnd"/>
-    <w:r>
-      <w:rPr>
-        <w:sz w:val="14"/>
-      </w:rPr>
-      <w:t xml:space="preserve"> </w:t>
-    </w:r>
-    <w:proofErr w:type="spellStart"/>
-    <w:r>
-      <w:rPr>
-        <w:sz w:val="14"/>
-      </w:rPr>
-      <w:t>rij</w:t>
-    </w:r>
-    <w:proofErr w:type="spellEnd"/>
-    <w:r>
-      <w:rPr>
-        <w:sz w:val="14"/>
-      </w:rPr>
-      <w:t xml:space="preserve">  </w:t>
+      <w:t xml:space="preserve">Vier op een rij  </w:t>
     </w:r>
   </w:p>
   <w:p>
@@ -22349,6 +18731,119 @@
     </w:lvl>
   </w:abstractNum>
   <w:abstractNum w:abstractNumId="37" w15:restartNumberingAfterBreak="0">
+    <w:nsid w:val="79D7726F"/>
+    <w:multiLevelType w:val="hybridMultilevel"/>
+    <w:tmpl w:val="B7920014"/>
+    <w:lvl w:ilvl="0" w:tplc="20000001">
+      <w:start w:val="1"/>
+      <w:numFmt w:val="bullet"/>
+      <w:lvlText w:val=""/>
+      <w:lvlJc w:val="left"/>
+      <w:pPr>
+        <w:ind w:left="2483" w:hanging="360"/>
+      </w:pPr>
+      <w:rPr>
+        <w:rFonts w:ascii="Symbol" w:hAnsi="Symbol" w:hint="default"/>
+      </w:rPr>
+    </w:lvl>
+    <w:lvl w:ilvl="1" w:tplc="20000003" w:tentative="1">
+      <w:start w:val="1"/>
+      <w:numFmt w:val="bullet"/>
+      <w:lvlText w:val="o"/>
+      <w:lvlJc w:val="left"/>
+      <w:pPr>
+        <w:ind w:left="3203" w:hanging="360"/>
+      </w:pPr>
+      <w:rPr>
+        <w:rFonts w:ascii="Courier New" w:hAnsi="Courier New" w:cs="Courier New" w:hint="default"/>
+      </w:rPr>
+    </w:lvl>
+    <w:lvl w:ilvl="2" w:tplc="20000005" w:tentative="1">
+      <w:start w:val="1"/>
+      <w:numFmt w:val="bullet"/>
+      <w:lvlText w:val=""/>
+      <w:lvlJc w:val="left"/>
+      <w:pPr>
+        <w:ind w:left="3923" w:hanging="360"/>
+      </w:pPr>
+      <w:rPr>
+        <w:rFonts w:ascii="Wingdings" w:hAnsi="Wingdings" w:hint="default"/>
+      </w:rPr>
+    </w:lvl>
+    <w:lvl w:ilvl="3" w:tplc="20000001" w:tentative="1">
+      <w:start w:val="1"/>
+      <w:numFmt w:val="bullet"/>
+      <w:lvlText w:val=""/>
+      <w:lvlJc w:val="left"/>
+      <w:pPr>
+        <w:ind w:left="4643" w:hanging="360"/>
+      </w:pPr>
+      <w:rPr>
+        <w:rFonts w:ascii="Symbol" w:hAnsi="Symbol" w:hint="default"/>
+      </w:rPr>
+    </w:lvl>
+    <w:lvl w:ilvl="4" w:tplc="20000003" w:tentative="1">
+      <w:start w:val="1"/>
+      <w:numFmt w:val="bullet"/>
+      <w:lvlText w:val="o"/>
+      <w:lvlJc w:val="left"/>
+      <w:pPr>
+        <w:ind w:left="5363" w:hanging="360"/>
+      </w:pPr>
+      <w:rPr>
+        <w:rFonts w:ascii="Courier New" w:hAnsi="Courier New" w:cs="Courier New" w:hint="default"/>
+      </w:rPr>
+    </w:lvl>
+    <w:lvl w:ilvl="5" w:tplc="20000005" w:tentative="1">
+      <w:start w:val="1"/>
+      <w:numFmt w:val="bullet"/>
+      <w:lvlText w:val=""/>
+      <w:lvlJc w:val="left"/>
+      <w:pPr>
+        <w:ind w:left="6083" w:hanging="360"/>
+      </w:pPr>
+      <w:rPr>
+        <w:rFonts w:ascii="Wingdings" w:hAnsi="Wingdings" w:hint="default"/>
+      </w:rPr>
+    </w:lvl>
+    <w:lvl w:ilvl="6" w:tplc="20000001" w:tentative="1">
+      <w:start w:val="1"/>
+      <w:numFmt w:val="bullet"/>
+      <w:lvlText w:val=""/>
+      <w:lvlJc w:val="left"/>
+      <w:pPr>
+        <w:ind w:left="6803" w:hanging="360"/>
+      </w:pPr>
+      <w:rPr>
+        <w:rFonts w:ascii="Symbol" w:hAnsi="Symbol" w:hint="default"/>
+      </w:rPr>
+    </w:lvl>
+    <w:lvl w:ilvl="7" w:tplc="20000003" w:tentative="1">
+      <w:start w:val="1"/>
+      <w:numFmt w:val="bullet"/>
+      <w:lvlText w:val="o"/>
+      <w:lvlJc w:val="left"/>
+      <w:pPr>
+        <w:ind w:left="7523" w:hanging="360"/>
+      </w:pPr>
+      <w:rPr>
+        <w:rFonts w:ascii="Courier New" w:hAnsi="Courier New" w:cs="Courier New" w:hint="default"/>
+      </w:rPr>
+    </w:lvl>
+    <w:lvl w:ilvl="8" w:tplc="20000005" w:tentative="1">
+      <w:start w:val="1"/>
+      <w:numFmt w:val="bullet"/>
+      <w:lvlText w:val=""/>
+      <w:lvlJc w:val="left"/>
+      <w:pPr>
+        <w:ind w:left="8243" w:hanging="360"/>
+      </w:pPr>
+      <w:rPr>
+        <w:rFonts w:ascii="Wingdings" w:hAnsi="Wingdings" w:hint="default"/>
+      </w:rPr>
+    </w:lvl>
+  </w:abstractNum>
+  <w:abstractNum w:abstractNumId="38" w15:restartNumberingAfterBreak="0">
     <w:nsid w:val="7A235499"/>
     <w:multiLevelType w:val="hybridMultilevel"/>
     <w:tmpl w:val="743CB6D8"/>
@@ -22564,7 +19059,7 @@
     <w:abstractNumId w:val="26"/>
   </w:num>
   <w:num w:numId="2" w16cid:durableId="2106539122">
-    <w:abstractNumId w:val="37"/>
+    <w:abstractNumId w:val="38"/>
   </w:num>
   <w:num w:numId="3" w16cid:durableId="1591040476">
     <w:abstractNumId w:val="23"/>
@@ -22691,6 +19186,9 @@
   </w:num>
   <w:num w:numId="41" w16cid:durableId="706681574">
     <w:abstractNumId w:val="16"/>
+  </w:num>
+  <w:num w:numId="42" w16cid:durableId="1796212101">
+    <w:abstractNumId w:val="37"/>
   </w:num>
 </w:numbering>
 </file>

</xml_diff>